<commit_message>
2700 besed. narjena ja glavna predstavitev, zdej se implementacija za server in client
</commit_message>
<xml_diff>
--- a/docs/strokovno_porocilo.docx
+++ b/docs/strokovno_porocilo.docx
@@ -197,6 +197,30 @@
         </w:rPr>
         <w:t>Strokovno poročilo</w:t>
       </w:r>
+      <w:r>
+        <w:rPr>
+          <w:sz w:val="28"/>
+          <w:szCs w:val="28"/>
+          <w:lang w:val="en-GB"/>
+        </w:rPr>
+        <w:t xml:space="preserve"> za 4. </w:t>
+      </w:r>
+      <w:r>
+        <w:rPr>
+          <w:sz w:val="28"/>
+          <w:szCs w:val="28"/>
+          <w:lang w:val="en-GB"/>
+        </w:rPr>
+        <w:t>p</w:t>
+      </w:r>
+      <w:r>
+        <w:rPr>
+          <w:sz w:val="28"/>
+          <w:szCs w:val="28"/>
+          <w:lang w:val="en-GB"/>
+        </w:rPr>
+        <w:t>redmet poklicne mature</w:t>
+      </w:r>
     </w:p>
     <w:p>
       <w:pPr>
@@ -573,7 +597,7 @@
           <w:r>
             <w:fldChar w:fldCharType="separate"/>
           </w:r>
-          <w:hyperlink w:anchor="_Toc195397600" w:history="1">
+          <w:hyperlink w:anchor="_Toc195449999" w:history="1">
             <w:r>
               <w:rPr>
                 <w:rStyle w:val="Hyperlink"/>
@@ -617,7 +641,7 @@
                 <w:noProof/>
                 <w:webHidden/>
               </w:rPr>
-              <w:instrText xml:space="preserve"> PAGEREF _Toc195397600 \h </w:instrText>
+              <w:instrText xml:space="preserve"> PAGEREF _Toc195449999 \h </w:instrText>
             </w:r>
             <w:r>
               <w:rPr>
@@ -663,7 +687,7 @@
               <w:lang w:eastAsia="en-SI"/>
             </w:rPr>
           </w:pPr>
-          <w:hyperlink w:anchor="_Toc195397601" w:history="1">
+          <w:hyperlink w:anchor="_Toc195450000" w:history="1">
             <w:r>
               <w:rPr>
                 <w:rStyle w:val="Hyperlink"/>
@@ -707,7 +731,7 @@
                 <w:noProof/>
                 <w:webHidden/>
               </w:rPr>
-              <w:instrText xml:space="preserve"> PAGEREF _Toc195397601 \h </w:instrText>
+              <w:instrText xml:space="preserve"> PAGEREF _Toc195450000 \h </w:instrText>
             </w:r>
             <w:r>
               <w:rPr>
@@ -753,7 +777,7 @@
               <w:lang w:eastAsia="en-SI"/>
             </w:rPr>
           </w:pPr>
-          <w:hyperlink w:anchor="_Toc195397602" w:history="1">
+          <w:hyperlink w:anchor="_Toc195450001" w:history="1">
             <w:r>
               <w:rPr>
                 <w:rStyle w:val="Hyperlink"/>
@@ -797,7 +821,7 @@
                 <w:noProof/>
                 <w:webHidden/>
               </w:rPr>
-              <w:instrText xml:space="preserve"> PAGEREF _Toc195397602 \h </w:instrText>
+              <w:instrText xml:space="preserve"> PAGEREF _Toc195450001 \h </w:instrText>
             </w:r>
             <w:r>
               <w:rPr>
@@ -843,7 +867,7 @@
               <w:lang w:eastAsia="en-SI"/>
             </w:rPr>
           </w:pPr>
-          <w:hyperlink w:anchor="_Toc195397603" w:history="1">
+          <w:hyperlink w:anchor="_Toc195450002" w:history="1">
             <w:r>
               <w:rPr>
                 <w:rStyle w:val="Hyperlink"/>
@@ -887,7 +911,7 @@
                 <w:noProof/>
                 <w:webHidden/>
               </w:rPr>
-              <w:instrText xml:space="preserve"> PAGEREF _Toc195397603 \h </w:instrText>
+              <w:instrText xml:space="preserve"> PAGEREF _Toc195450002 \h </w:instrText>
             </w:r>
             <w:r>
               <w:rPr>
@@ -933,7 +957,7 @@
               <w:lang w:eastAsia="en-SI"/>
             </w:rPr>
           </w:pPr>
-          <w:hyperlink w:anchor="_Toc195397604" w:history="1">
+          <w:hyperlink w:anchor="_Toc195450003" w:history="1">
             <w:r>
               <w:rPr>
                 <w:rStyle w:val="Hyperlink"/>
@@ -977,7 +1001,7 @@
                 <w:noProof/>
                 <w:webHidden/>
               </w:rPr>
-              <w:instrText xml:space="preserve"> PAGEREF _Toc195397604 \h </w:instrText>
+              <w:instrText xml:space="preserve"> PAGEREF _Toc195450003 \h </w:instrText>
             </w:r>
             <w:r>
               <w:rPr>
@@ -1023,7 +1047,7 @@
               <w:lang w:eastAsia="en-SI"/>
             </w:rPr>
           </w:pPr>
-          <w:hyperlink w:anchor="_Toc195397605" w:history="1">
+          <w:hyperlink w:anchor="_Toc195450004" w:history="1">
             <w:r>
               <w:rPr>
                 <w:rStyle w:val="Hyperlink"/>
@@ -1067,7 +1091,7 @@
                 <w:noProof/>
                 <w:webHidden/>
               </w:rPr>
-              <w:instrText xml:space="preserve"> PAGEREF _Toc195397605 \h </w:instrText>
+              <w:instrText xml:space="preserve"> PAGEREF _Toc195450004 \h </w:instrText>
             </w:r>
             <w:r>
               <w:rPr>
@@ -1113,7 +1137,7 @@
               <w:lang w:eastAsia="en-SI"/>
             </w:rPr>
           </w:pPr>
-          <w:hyperlink w:anchor="_Toc195397606" w:history="1">
+          <w:hyperlink w:anchor="_Toc195450005" w:history="1">
             <w:r>
               <w:rPr>
                 <w:rStyle w:val="Hyperlink"/>
@@ -1157,7 +1181,7 @@
                 <w:noProof/>
                 <w:webHidden/>
               </w:rPr>
-              <w:instrText xml:space="preserve"> PAGEREF _Toc195397606 \h </w:instrText>
+              <w:instrText xml:space="preserve"> PAGEREF _Toc195450005 \h </w:instrText>
             </w:r>
             <w:r>
               <w:rPr>
@@ -1203,7 +1227,7 @@
               <w:lang w:eastAsia="en-SI"/>
             </w:rPr>
           </w:pPr>
-          <w:hyperlink w:anchor="_Toc195397607" w:history="1">
+          <w:hyperlink w:anchor="_Toc195450006" w:history="1">
             <w:r>
               <w:rPr>
                 <w:rStyle w:val="Hyperlink"/>
@@ -1247,7 +1271,7 @@
                 <w:noProof/>
                 <w:webHidden/>
               </w:rPr>
-              <w:instrText xml:space="preserve"> PAGEREF _Toc195397607 \h </w:instrText>
+              <w:instrText xml:space="preserve"> PAGEREF _Toc195450006 \h </w:instrText>
             </w:r>
             <w:r>
               <w:rPr>
@@ -1293,7 +1317,7 @@
               <w:lang w:eastAsia="en-SI"/>
             </w:rPr>
           </w:pPr>
-          <w:hyperlink w:anchor="_Toc195397608" w:history="1">
+          <w:hyperlink w:anchor="_Toc195450007" w:history="1">
             <w:r>
               <w:rPr>
                 <w:rStyle w:val="Hyperlink"/>
@@ -1337,7 +1361,7 @@
                 <w:noProof/>
                 <w:webHidden/>
               </w:rPr>
-              <w:instrText xml:space="preserve"> PAGEREF _Toc195397608 \h </w:instrText>
+              <w:instrText xml:space="preserve"> PAGEREF _Toc195450007 \h </w:instrText>
             </w:r>
             <w:r>
               <w:rPr>
@@ -1383,7 +1407,7 @@
               <w:lang w:eastAsia="en-SI"/>
             </w:rPr>
           </w:pPr>
-          <w:hyperlink w:anchor="_Toc195397609" w:history="1">
+          <w:hyperlink w:anchor="_Toc195450008" w:history="1">
             <w:r>
               <w:rPr>
                 <w:rStyle w:val="Hyperlink"/>
@@ -1427,7 +1451,7 @@
                 <w:noProof/>
                 <w:webHidden/>
               </w:rPr>
-              <w:instrText xml:space="preserve"> PAGEREF _Toc195397609 \h </w:instrText>
+              <w:instrText xml:space="preserve"> PAGEREF _Toc195450008 \h </w:instrText>
             </w:r>
             <w:r>
               <w:rPr>
@@ -1473,7 +1497,7 @@
               <w:lang w:eastAsia="en-SI"/>
             </w:rPr>
           </w:pPr>
-          <w:hyperlink w:anchor="_Toc195397610" w:history="1">
+          <w:hyperlink w:anchor="_Toc195450009" w:history="1">
             <w:r>
               <w:rPr>
                 <w:rStyle w:val="Hyperlink"/>
@@ -1517,7 +1541,7 @@
                 <w:noProof/>
                 <w:webHidden/>
               </w:rPr>
-              <w:instrText xml:space="preserve"> PAGEREF _Toc195397610 \h </w:instrText>
+              <w:instrText xml:space="preserve"> PAGEREF _Toc195450009 \h </w:instrText>
             </w:r>
             <w:r>
               <w:rPr>
@@ -1563,7 +1587,7 @@
               <w:lang w:eastAsia="en-SI"/>
             </w:rPr>
           </w:pPr>
-          <w:hyperlink w:anchor="_Toc195397611" w:history="1">
+          <w:hyperlink w:anchor="_Toc195450010" w:history="1">
             <w:r>
               <w:rPr>
                 <w:rStyle w:val="Hyperlink"/>
@@ -1607,7 +1631,7 @@
                 <w:noProof/>
                 <w:webHidden/>
               </w:rPr>
-              <w:instrText xml:space="preserve"> PAGEREF _Toc195397611 \h </w:instrText>
+              <w:instrText xml:space="preserve"> PAGEREF _Toc195450010 \h </w:instrText>
             </w:r>
             <w:r>
               <w:rPr>
@@ -1653,7 +1677,7 @@
               <w:lang w:eastAsia="en-SI"/>
             </w:rPr>
           </w:pPr>
-          <w:hyperlink w:anchor="_Toc195397612" w:history="1">
+          <w:hyperlink w:anchor="_Toc195450011" w:history="1">
             <w:r>
               <w:rPr>
                 <w:rStyle w:val="Hyperlink"/>
@@ -1697,7 +1721,7 @@
                 <w:noProof/>
                 <w:webHidden/>
               </w:rPr>
-              <w:instrText xml:space="preserve"> PAGEREF _Toc195397612 \h </w:instrText>
+              <w:instrText xml:space="preserve"> PAGEREF _Toc195450011 \h </w:instrText>
             </w:r>
             <w:r>
               <w:rPr>
@@ -1743,7 +1767,7 @@
               <w:lang w:eastAsia="en-SI"/>
             </w:rPr>
           </w:pPr>
-          <w:hyperlink w:anchor="_Toc195397613" w:history="1">
+          <w:hyperlink w:anchor="_Toc195450012" w:history="1">
             <w:r>
               <w:rPr>
                 <w:rStyle w:val="Hyperlink"/>
@@ -1787,7 +1811,7 @@
                 <w:noProof/>
                 <w:webHidden/>
               </w:rPr>
-              <w:instrText xml:space="preserve"> PAGEREF _Toc195397613 \h </w:instrText>
+              <w:instrText xml:space="preserve"> PAGEREF _Toc195450012 \h </w:instrText>
             </w:r>
             <w:r>
               <w:rPr>
@@ -1833,7 +1857,7 @@
               <w:lang w:eastAsia="en-SI"/>
             </w:rPr>
           </w:pPr>
-          <w:hyperlink w:anchor="_Toc195397614" w:history="1">
+          <w:hyperlink w:anchor="_Toc195450013" w:history="1">
             <w:r>
               <w:rPr>
                 <w:rStyle w:val="Hyperlink"/>
@@ -1877,7 +1901,7 @@
                 <w:noProof/>
                 <w:webHidden/>
               </w:rPr>
-              <w:instrText xml:space="preserve"> PAGEREF _Toc195397614 \h </w:instrText>
+              <w:instrText xml:space="preserve"> PAGEREF _Toc195450013 \h </w:instrText>
             </w:r>
             <w:r>
               <w:rPr>
@@ -1923,7 +1947,7 @@
               <w:lang w:eastAsia="en-SI"/>
             </w:rPr>
           </w:pPr>
-          <w:hyperlink w:anchor="_Toc195397615" w:history="1">
+          <w:hyperlink w:anchor="_Toc195450014" w:history="1">
             <w:r>
               <w:rPr>
                 <w:rStyle w:val="Hyperlink"/>
@@ -1946,7 +1970,7 @@
                 <w:rStyle w:val="Hyperlink"/>
                 <w:noProof/>
               </w:rPr>
-              <w:t>Mrežni sistem</w:t>
+              <w:t>Potek igre</w:t>
             </w:r>
             <w:r>
               <w:rPr>
@@ -1967,7 +1991,7 @@
                 <w:noProof/>
                 <w:webHidden/>
               </w:rPr>
-              <w:instrText xml:space="preserve"> PAGEREF _Toc195397615 \h </w:instrText>
+              <w:instrText xml:space="preserve"> PAGEREF _Toc195450014 \h </w:instrText>
             </w:r>
             <w:r>
               <w:rPr>
@@ -2013,7 +2037,7 @@
               <w:lang w:eastAsia="en-SI"/>
             </w:rPr>
           </w:pPr>
-          <w:hyperlink w:anchor="_Toc195397616" w:history="1">
+          <w:hyperlink w:anchor="_Toc195450015" w:history="1">
             <w:r>
               <w:rPr>
                 <w:rStyle w:val="Hyperlink"/>
@@ -2036,7 +2060,7 @@
                 <w:rStyle w:val="Hyperlink"/>
                 <w:noProof/>
               </w:rPr>
-              <w:t>XML struktura zemljevida</w:t>
+              <w:t>Mrežni sistem</w:t>
             </w:r>
             <w:r>
               <w:rPr>
@@ -2057,7 +2081,7 @@
                 <w:noProof/>
                 <w:webHidden/>
               </w:rPr>
-              <w:instrText xml:space="preserve"> PAGEREF _Toc195397616 \h </w:instrText>
+              <w:instrText xml:space="preserve"> PAGEREF _Toc195450015 \h </w:instrText>
             </w:r>
             <w:r>
               <w:rPr>
@@ -2103,7 +2127,7 @@
               <w:lang w:eastAsia="en-SI"/>
             </w:rPr>
           </w:pPr>
-          <w:hyperlink w:anchor="_Toc195397617" w:history="1">
+          <w:hyperlink w:anchor="_Toc195450016" w:history="1">
             <w:r>
               <w:rPr>
                 <w:rStyle w:val="Hyperlink"/>
@@ -2126,6 +2150,96 @@
                 <w:rStyle w:val="Hyperlink"/>
                 <w:noProof/>
               </w:rPr>
+              <w:t>XML struktura zemljevida</w:t>
+            </w:r>
+            <w:r>
+              <w:rPr>
+                <w:noProof/>
+                <w:webHidden/>
+              </w:rPr>
+              <w:tab/>
+            </w:r>
+            <w:r>
+              <w:rPr>
+                <w:noProof/>
+                <w:webHidden/>
+              </w:rPr>
+              <w:fldChar w:fldCharType="begin"/>
+            </w:r>
+            <w:r>
+              <w:rPr>
+                <w:noProof/>
+                <w:webHidden/>
+              </w:rPr>
+              <w:instrText xml:space="preserve"> PAGEREF _Toc195450016 \h </w:instrText>
+            </w:r>
+            <w:r>
+              <w:rPr>
+                <w:noProof/>
+                <w:webHidden/>
+              </w:rPr>
+            </w:r>
+            <w:r>
+              <w:rPr>
+                <w:noProof/>
+                <w:webHidden/>
+              </w:rPr>
+              <w:fldChar w:fldCharType="separate"/>
+            </w:r>
+            <w:r>
+              <w:rPr>
+                <w:noProof/>
+                <w:webHidden/>
+              </w:rPr>
+              <w:t>12</w:t>
+            </w:r>
+            <w:r>
+              <w:rPr>
+                <w:noProof/>
+                <w:webHidden/>
+              </w:rPr>
+              <w:fldChar w:fldCharType="end"/>
+            </w:r>
+          </w:hyperlink>
+        </w:p>
+        <w:p>
+          <w:pPr>
+            <w:pStyle w:val="TOC3"/>
+            <w:tabs>
+              <w:tab w:val="left" w:pos="1200"/>
+              <w:tab w:val="right" w:leader="dot" w:pos="9016"/>
+            </w:tabs>
+            <w:rPr>
+              <w:rFonts w:asciiTheme="minorHAnsi" w:eastAsiaTheme="minorEastAsia" w:hAnsiTheme="minorHAnsi"/>
+              <w:noProof/>
+              <w:sz w:val="24"/>
+              <w:szCs w:val="24"/>
+              <w:lang w:eastAsia="en-SI"/>
+            </w:rPr>
+          </w:pPr>
+          <w:hyperlink w:anchor="_Toc195450017" w:history="1">
+            <w:r>
+              <w:rPr>
+                <w:rStyle w:val="Hyperlink"/>
+                <w:noProof/>
+              </w:rPr>
+              <w:t>4.1.5</w:t>
+            </w:r>
+            <w:r>
+              <w:rPr>
+                <w:rFonts w:asciiTheme="minorHAnsi" w:eastAsiaTheme="minorEastAsia" w:hAnsiTheme="minorHAnsi"/>
+                <w:noProof/>
+                <w:sz w:val="24"/>
+                <w:szCs w:val="24"/>
+                <w:lang w:eastAsia="en-SI"/>
+              </w:rPr>
+              <w:tab/>
+            </w:r>
+            <w:r>
+              <w:rPr>
+                <w:rStyle w:val="Hyperlink"/>
+                <w:noProof/>
+              </w:rPr>
               <w:t>Komunikacijski protokol</w:t>
             </w:r>
             <w:r>
@@ -2147,7 +2261,7 @@
                 <w:noProof/>
                 <w:webHidden/>
               </w:rPr>
-              <w:instrText xml:space="preserve"> PAGEREF _Toc195397617 \h </w:instrText>
+              <w:instrText xml:space="preserve"> PAGEREF _Toc195450017 \h </w:instrText>
             </w:r>
             <w:r>
               <w:rPr>
@@ -2850,7 +2964,7 @@
       <w:pPr>
         <w:pStyle w:val="Heading1"/>
       </w:pPr>
-      <w:bookmarkStart w:id="0" w:name="_Toc195397600"/>
+      <w:bookmarkStart w:id="0" w:name="_Toc195449999"/>
       <w:r>
         <w:lastRenderedPageBreak/>
         <w:t>U</w:t>
@@ -2872,7 +2986,7 @@
       <w:pPr>
         <w:pStyle w:val="Heading1"/>
       </w:pPr>
-      <w:bookmarkStart w:id="1" w:name="_Toc195397601"/>
+      <w:bookmarkStart w:id="1" w:name="_Toc195450000"/>
       <w:r>
         <w:t>O</w:t>
       </w:r>
@@ -2885,7 +2999,7 @@
       <w:pPr>
         <w:pStyle w:val="Heading2"/>
       </w:pPr>
-      <w:bookmarkStart w:id="2" w:name="_Toc195397602"/>
+      <w:bookmarkStart w:id="2" w:name="_Toc195450001"/>
       <w:r>
         <w:t>Programski jezik C++</w:t>
       </w:r>
@@ -2924,7 +3038,10 @@
         <w:t xml:space="preserve">C. </w:t>
       </w:r>
       <w:r>
-        <w:t>Je visokonivojski jezik, ki omogoča tako objektno kot tudi proceduralno programiranje. Znan je</w:t>
+        <w:t>O</w:t>
+      </w:r>
+      <w:r>
+        <w:t>mogoča tako objektno kot tudi proceduralno programiranje. Znan je</w:t>
       </w:r>
       <w:r>
         <w:t xml:space="preserve"> predvsem</w:t>
@@ -2935,7 +3052,19 @@
     </w:p>
     <w:p>
       <w:r>
-        <w:t xml:space="preserve">Jezik podpira koncepte, kot so razredi, dedovanje, polimorfizem, šablone (ang. templates) in delo s pomnilnikom z uporabo kazalcev. Poleg tega ima </w:t>
+        <w:t xml:space="preserve">Jezik podpira koncepte, kot so razredi, dedovanje, polimorfizem, šablone (ang. </w:t>
+      </w:r>
+      <w:r>
+        <w:t>“</w:t>
+      </w:r>
+      <w:r>
+        <w:t>templates</w:t>
+      </w:r>
+      <w:r>
+        <w:t>”</w:t>
+      </w:r>
+      <w:r>
+        <w:t xml:space="preserve">) in delo s pomnilnikom z uporabo kazalcev. Poleg tega ima </w:t>
       </w:r>
       <w:r>
         <w:t>standardno knjižnico (STL), ki ponuja širok nabor podatkovnih struktur in algoritmov. Za vsem tem pa stoji podrobna dokumentacija, ki vsebuje vse potrebne podatke za razvijalce</w:t>
@@ -2952,7 +3081,7 @@
       <w:r>
         <w:t xml:space="preserve"> </w:t>
       </w:r>
-      <w:bookmarkStart w:id="3" w:name="_Toc195397603"/>
+      <w:bookmarkStart w:id="3" w:name="_Toc195450002"/>
       <w:r>
         <w:t>SDL2</w:t>
       </w:r>
@@ -3090,7 +3219,7 @@
       <w:pPr>
         <w:pStyle w:val="Heading2"/>
       </w:pPr>
-      <w:bookmarkStart w:id="4" w:name="_Toc195397604"/>
+      <w:bookmarkStart w:id="4" w:name="_Toc195450003"/>
       <w:r>
         <w:lastRenderedPageBreak/>
         <w:t>s</w:t>
@@ -3235,7 +3364,7 @@
       <w:pPr>
         <w:pStyle w:val="Heading2"/>
       </w:pPr>
-      <w:bookmarkStart w:id="5" w:name="_Toc195397605"/>
+      <w:bookmarkStart w:id="5" w:name="_Toc195450004"/>
       <w:r>
         <w:t>Tiny</w:t>
       </w:r>
@@ -3325,7 +3454,7 @@
       <w:pPr>
         <w:pStyle w:val="Heading2"/>
       </w:pPr>
-      <w:bookmarkStart w:id="6" w:name="_Toc195397606"/>
+      <w:bookmarkStart w:id="6" w:name="_Toc195450005"/>
       <w:r>
         <w:t>XML</w:t>
       </w:r>
@@ -3451,7 +3580,7 @@
       <w:pPr>
         <w:pStyle w:val="Heading2"/>
       </w:pPr>
-      <w:bookmarkStart w:id="7" w:name="_Toc195397607"/>
+      <w:bookmarkStart w:id="7" w:name="_Toc195450006"/>
       <w:r>
         <w:t>Program Tiled</w:t>
       </w:r>
@@ -3611,7 +3740,7 @@
       <w:pPr>
         <w:pStyle w:val="Heading2"/>
       </w:pPr>
-      <w:bookmarkStart w:id="8" w:name="_Toc195397608"/>
+      <w:bookmarkStart w:id="8" w:name="_Toc195450007"/>
       <w:r>
         <w:lastRenderedPageBreak/>
         <w:t>C</w:t>
@@ -3769,7 +3898,7 @@
       <w:pPr>
         <w:pStyle w:val="Heading1"/>
       </w:pPr>
-      <w:bookmarkStart w:id="9" w:name="_Toc195397609"/>
+      <w:bookmarkStart w:id="9" w:name="_Toc195450008"/>
       <w:r>
         <w:t>Načrtovanje sistema</w:t>
       </w:r>
@@ -3779,7 +3908,7 @@
       <w:pPr>
         <w:pStyle w:val="Heading2"/>
       </w:pPr>
-      <w:bookmarkStart w:id="10" w:name="_Toc195397610"/>
+      <w:bookmarkStart w:id="10" w:name="_Toc195450009"/>
       <w:r>
         <w:t>Cilji projekta</w:t>
       </w:r>
@@ -3885,13 +4014,22 @@
         <w:t xml:space="preserve">). </w:t>
       </w:r>
       <w:r>
-        <w:t>Igra</w:t>
-      </w:r>
-      <w:r>
-        <w:t xml:space="preserve"> 4 igralce postavi</w:t>
-      </w:r>
-      <w:r>
-        <w:t xml:space="preserve"> v areno in jih razdeli v dve ekipi.</w:t>
+        <w:t>4 igralc</w:t>
+      </w:r>
+      <w:r>
+        <w:t>i so postavljeni</w:t>
+      </w:r>
+      <w:r>
+        <w:t xml:space="preserve"> </w:t>
+      </w:r>
+      <w:r>
+        <w:t>v areno in razdel</w:t>
+      </w:r>
+      <w:r>
+        <w:t>jeni</w:t>
+      </w:r>
+      <w:r>
+        <w:t xml:space="preserve"> v dve ekipi.</w:t>
       </w:r>
       <w:r>
         <w:t xml:space="preserve"> Cilj igre je</w:t>
@@ -3965,7 +4103,7 @@
       <w:pPr>
         <w:pStyle w:val="Heading2"/>
       </w:pPr>
-      <w:bookmarkStart w:id="11" w:name="_Toc195397611"/>
+      <w:bookmarkStart w:id="11" w:name="_Toc195450010"/>
       <w:r>
         <w:t>Potek razvoja</w:t>
       </w:r>
@@ -4137,7 +4275,7 @@
       <w:pPr>
         <w:pStyle w:val="Heading1"/>
       </w:pPr>
-      <w:bookmarkStart w:id="12" w:name="_Toc195397612"/>
+      <w:bookmarkStart w:id="12" w:name="_Toc195450011"/>
       <w:r>
         <w:lastRenderedPageBreak/>
         <w:t>Struktura in</w:t>
@@ -4157,7 +4295,7 @@
       <w:pPr>
         <w:pStyle w:val="Heading2"/>
       </w:pPr>
-      <w:bookmarkStart w:id="13" w:name="_Toc195397613"/>
+      <w:bookmarkStart w:id="13" w:name="_Toc195450012"/>
       <w:r>
         <w:t>Osnovni koncepti</w:t>
       </w:r>
@@ -4187,7 +4325,7 @@
       <w:pPr>
         <w:pStyle w:val="Heading3"/>
       </w:pPr>
-      <w:bookmarkStart w:id="14" w:name="_Toc195397614"/>
+      <w:bookmarkStart w:id="14" w:name="_Toc195450013"/>
       <w:r>
         <w:t>Tipi objektov v igri</w:t>
       </w:r>
@@ -4234,6 +4372,7 @@
         <w:t>.</w:t>
       </w:r>
     </w:p>
+    <w:p/>
     <w:p>
       <w:pPr>
         <w:pStyle w:val="Poudarjeno"/>
@@ -4599,6 +4738,7 @@
         <w:t>[slika zastave]</w:t>
       </w:r>
     </w:p>
+    <w:p/>
     <w:p>
       <w:pPr>
         <w:pStyle w:val="Poudarjeno"/>
@@ -4747,7 +4887,13 @@
         <w:t xml:space="preserve">površin, ki </w:t>
       </w:r>
       <w:r>
-        <w:t xml:space="preserve">igralcu na preprečujejo </w:t>
+        <w:t>igralcu n</w:t>
+      </w:r>
+      <w:r>
+        <w:t>e</w:t>
+      </w:r>
+      <w:r>
+        <w:t xml:space="preserve"> preprečujejo </w:t>
       </w:r>
       <w:r>
         <w:t xml:space="preserve">premikanja, pač pa </w:t>
@@ -4839,7 +4985,150 @@
       <w:pPr>
         <w:pStyle w:val="Heading3"/>
       </w:pPr>
-      <w:bookmarkStart w:id="15" w:name="_Toc195397615"/>
+      <w:bookmarkStart w:id="15" w:name="_Toc195450014"/>
+      <w:r>
+        <w:t>P</w:t>
+      </w:r>
+      <w:r>
+        <w:t>otek</w:t>
+      </w:r>
+      <w:r>
+        <w:t xml:space="preserve"> </w:t>
+      </w:r>
+      <w:r>
+        <w:t>igre</w:t>
+      </w:r>
+      <w:bookmarkEnd w:id="15"/>
+    </w:p>
+    <w:p>
+      <w:r>
+        <w:t xml:space="preserve">Ko je v sejo dodan prvi igralec, se začne stanje </w:t>
+      </w:r>
+      <w:r>
+        <w:t xml:space="preserve">čakanja na igralce. </w:t>
+      </w:r>
+      <w:r>
+        <w:t xml:space="preserve">V tej fazi se igralci lahko prosto premikajo in </w:t>
+      </w:r>
+      <w:r>
+        <w:t xml:space="preserve">raziskujejo </w:t>
+      </w:r>
+      <w:r>
+        <w:t>igralno površino</w:t>
+      </w:r>
+      <w:r>
+        <w:t>.</w:t>
+      </w:r>
+      <w:r>
+        <w:t xml:space="preserve"> </w:t>
+      </w:r>
+      <w:r>
+        <w:t xml:space="preserve">Ko se poveže četrti igralec se čakanje zaključi in začne se </w:t>
+      </w:r>
+      <w:r>
+        <w:t>štiri</w:t>
+      </w:r>
+      <w:r>
+        <w:t>sekundno odštevanje do začetk</w:t>
+      </w:r>
+      <w:r>
+        <w:t>a runde.</w:t>
+      </w:r>
+      <w:r>
+        <w:t xml:space="preserve"> Igralci se teleportirajo na začetne položaje</w:t>
+      </w:r>
+      <w:r>
+        <w:t xml:space="preserve">. Premikanje je onemogočeno. </w:t>
+      </w:r>
+      <w:r>
+        <w:t xml:space="preserve">Ko se runda začne, se igralci lahko premikajo, </w:t>
+      </w:r>
+      <w:r>
+        <w:t>pobirajo razstavo in streljajo izstrelke</w:t>
+      </w:r>
+      <w:r>
+        <w:t xml:space="preserve">. </w:t>
+      </w:r>
+      <w:r>
+        <w:t xml:space="preserve">Runda se konča, ko </w:t>
+      </w:r>
+      <w:r>
+        <w:t xml:space="preserve">je zastava s svojo celotno površino </w:t>
+      </w:r>
+      <w:r>
+        <w:t>na eni izmed baz</w:t>
+      </w:r>
+      <w:r>
+        <w:t>.</w:t>
+      </w:r>
+      <w:r>
+        <w:t xml:space="preserve"> Rundo dobi ekipa, ki je </w:t>
+      </w:r>
+      <w:r>
+        <w:t xml:space="preserve">zastav prinesla do svoje baze. </w:t>
+      </w:r>
+      <w:r>
+        <w:t>Sled</w:t>
+      </w:r>
+      <w:r>
+        <w:t xml:space="preserve">i </w:t>
+      </w:r>
+      <w:r>
+        <w:t>trisekundni odmor, v katerem se na zaslonu izpiše zmagovale</w:t>
+      </w:r>
+      <w:r>
+        <w:t>c</w:t>
+      </w:r>
+      <w:r>
+        <w:t xml:space="preserve"> runde.</w:t>
+      </w:r>
+      <w:r>
+        <w:t xml:space="preserve"> </w:t>
+      </w:r>
+      <w:r>
+        <w:t xml:space="preserve">Zatem se začne </w:t>
+      </w:r>
+      <w:r>
+        <w:t>ponovno odštevanje</w:t>
+      </w:r>
+      <w:r>
+        <w:t xml:space="preserve"> do naslednje runde. </w:t>
+      </w:r>
+    </w:p>
+    <w:p>
+      <w:r>
+        <w:t xml:space="preserve">Zmaga ekipa, </w:t>
+      </w:r>
+      <w:r>
+        <w:t xml:space="preserve">ki </w:t>
+      </w:r>
+      <w:r>
+        <w:t>v petih rundah doseže največ zmag.</w:t>
+      </w:r>
+    </w:p>
+    <w:p>
+      <w:r>
+        <w:t>[slika – primerjava</w:t>
+      </w:r>
+      <w:r>
+        <w:t xml:space="preserve">, ko je zastava cela v bazi vs. </w:t>
+      </w:r>
+      <w:r>
+        <w:t>k</w:t>
+      </w:r>
+      <w:r>
+        <w:t>o ni</w:t>
+      </w:r>
+      <w:r>
+        <w:t>]</w:t>
+      </w:r>
+    </w:p>
+    <w:p/>
+    <w:p>
+      <w:pPr>
+        <w:pStyle w:val="Heading3"/>
+      </w:pPr>
+      <w:bookmarkStart w:id="16" w:name="_Toc195450015"/>
       <w:r>
         <w:t xml:space="preserve">Mrežni </w:t>
       </w:r>
@@ -4849,7 +5138,7 @@
       <w:r>
         <w:t>m</w:t>
       </w:r>
-      <w:bookmarkEnd w:id="15"/>
+      <w:bookmarkEnd w:id="16"/>
     </w:p>
     <w:p>
       <w:r>
@@ -5147,111 +5436,98 @@
         <w:t xml:space="preserve"> elementi</w:t>
       </w:r>
       <w:r>
-        <w:t xml:space="preserve">, ki so </w:t>
-      </w:r>
-      <w:r>
-        <w:lastRenderedPageBreak/>
+        <w:t xml:space="preserve">, ki so v </w:t>
+      </w:r>
+      <w:r>
+        <w:t xml:space="preserve">njegovi </w:t>
+      </w:r>
+      <w:r>
+        <w:t>bližini.</w:t>
+      </w:r>
+      <w:r>
+        <w:t xml:space="preserve"> </w:t>
+      </w:r>
+      <w:r>
+        <w:t>T</w:t>
+      </w:r>
+      <w:r>
+        <w:t xml:space="preserve">a način </w:t>
+      </w:r>
+      <w:r>
+        <w:t xml:space="preserve">lahko znatno </w:t>
+      </w:r>
+      <w:r>
+        <w:t xml:space="preserve">zmanjša število </w:t>
+      </w:r>
+      <w:r>
+        <w:t xml:space="preserve">nepotrebnih </w:t>
+      </w:r>
+      <w:r>
+        <w:t xml:space="preserve">preverjanj in </w:t>
+      </w:r>
+      <w:r>
+        <w:t>prispeva k optimizaciji programa. Slednj</w:t>
+      </w:r>
+      <w:r>
+        <w:t>a je</w:t>
+      </w:r>
+      <w:r>
+        <w:t xml:space="preserve"> posebej</w:t>
+      </w:r>
+      <w:r>
+        <w:t xml:space="preserve"> pomembna</w:t>
+      </w:r>
+      <w:r>
+        <w:t xml:space="preserve"> na</w:t>
+      </w:r>
+      <w:r>
+        <w:t xml:space="preserve"> strežniku, saj ta upravlj</w:t>
+      </w:r>
+      <w:r>
+        <w:t>a</w:t>
+      </w:r>
+      <w:r>
+        <w:t xml:space="preserve"> več iger </w:t>
+      </w:r>
+      <w:r>
+        <w:t xml:space="preserve">hkrati. </w:t>
+      </w:r>
+    </w:p>
+    <w:p/>
+    <w:p>
+      <w:pPr>
+        <w:pStyle w:val="Heading3"/>
+      </w:pPr>
+      <w:bookmarkStart w:id="17" w:name="_Toc195450016"/>
+      <w:r>
+        <w:t xml:space="preserve">XML </w:t>
+      </w:r>
+      <w:r>
+        <w:t xml:space="preserve">struktura </w:t>
+      </w:r>
+      <w:r>
+        <w:t>zemljevida</w:t>
+      </w:r>
+      <w:bookmarkEnd w:id="17"/>
+    </w:p>
+    <w:p>
+      <w:r>
+        <w:t xml:space="preserve">Zemljevid igralne površine </w:t>
+      </w:r>
+      <w:r>
+        <w:t xml:space="preserve">sem izdelal </w:t>
+      </w:r>
+      <w:r>
         <w:t xml:space="preserve">v </w:t>
       </w:r>
       <w:r>
-        <w:t xml:space="preserve">njegovi </w:t>
-      </w:r>
-      <w:r>
-        <w:t>bližini.</w:t>
-      </w:r>
-      <w:r>
-        <w:t xml:space="preserve"> </w:t>
-      </w:r>
-      <w:r>
-        <w:t>T</w:t>
-      </w:r>
-      <w:r>
-        <w:t xml:space="preserve">a način </w:t>
-      </w:r>
-      <w:r>
-        <w:t xml:space="preserve">lahko znatno </w:t>
-      </w:r>
-      <w:r>
-        <w:t xml:space="preserve">zmanjša število </w:t>
-      </w:r>
-      <w:r>
-        <w:t xml:space="preserve">nepotrebnih </w:t>
-      </w:r>
-      <w:r>
-        <w:t xml:space="preserve">preverjanj in </w:t>
-      </w:r>
-      <w:r>
-        <w:t>prispeva k optimizaciji programa. Slednj</w:t>
-      </w:r>
-      <w:r>
-        <w:t>a je</w:t>
-      </w:r>
-      <w:r>
-        <w:t xml:space="preserve"> posebej</w:t>
-      </w:r>
-      <w:r>
-        <w:t xml:space="preserve"> pomembna</w:t>
-      </w:r>
-      <w:r>
-        <w:t xml:space="preserve"> na</w:t>
-      </w:r>
-      <w:r>
-        <w:t xml:space="preserve"> strežniku, saj ta upravlj</w:t>
-      </w:r>
-      <w:r>
-        <w:t>a</w:t>
-      </w:r>
-      <w:r>
-        <w:t xml:space="preserve"> več iger </w:t>
-      </w:r>
-      <w:r>
-        <w:t xml:space="preserve">hkrati. </w:t>
-      </w:r>
-    </w:p>
-    <w:p/>
-    <w:p>
-      <w:pPr>
-        <w:pStyle w:val="Heading3"/>
-      </w:pPr>
-      <w:bookmarkStart w:id="16" w:name="_Toc195397616"/>
-      <w:r>
-        <w:t xml:space="preserve">XML </w:t>
-      </w:r>
-      <w:r>
-        <w:t xml:space="preserve">struktura </w:t>
-      </w:r>
-      <w:r>
-        <w:t>zemljevida</w:t>
-      </w:r>
-      <w:bookmarkEnd w:id="16"/>
-    </w:p>
-    <w:p>
-      <w:r>
-        <w:t xml:space="preserve">Zemljevid igralne površine </w:t>
-      </w:r>
-      <w:r>
-        <w:t xml:space="preserve">sem izdelal </w:t>
-      </w:r>
-      <w:r>
-        <w:t xml:space="preserve">v </w:t>
-      </w:r>
-      <w:r>
         <w:t xml:space="preserve">programu Tiled. </w:t>
       </w:r>
       <w:r>
         <w:t xml:space="preserve">Najprej sem </w:t>
       </w:r>
       <w:r>
-        <w:t>določil</w:t>
-      </w:r>
-      <w:r>
-        <w:t xml:space="preserve"> </w:t>
-      </w:r>
-      <w:r>
-        <w:t>obliko</w:t>
-      </w:r>
-      <w:r>
-        <w:t xml:space="preserve"> </w:t>
+        <w:t xml:space="preserve">določil obliko </w:t>
       </w:r>
       <w:r>
         <w:t xml:space="preserve">tlorisa s stenami, potem pa sem </w:t>
@@ -5519,7 +5795,11 @@
         <w:t xml:space="preserve">zapolnjena celotna površina tal. </w:t>
       </w:r>
       <w:r>
-        <w:t xml:space="preserve">Delo sem si olajšal tako, </w:t>
+        <w:t xml:space="preserve">Delo sem </w:t>
+      </w:r>
+      <w:r>
+        <w:lastRenderedPageBreak/>
+        <w:t xml:space="preserve">si olajšal tako, </w:t>
       </w:r>
       <w:r>
         <w:t xml:space="preserve">da sem celotno igralno površino razdelil na </w:t>
@@ -5831,11 +6111,7 @@
         <w:t>Sledi</w:t>
       </w:r>
       <w:r>
-        <w:t xml:space="preserve">ta bazi obeh ekip, ki sta zaradi hitrega </w:t>
-      </w:r>
-      <w:r>
-        <w:lastRenderedPageBreak/>
-        <w:t xml:space="preserve">dostopa shranjeni posebej. Na koncu </w:t>
+        <w:t xml:space="preserve">ta bazi obeh ekip, ki sta zaradi hitrega dostopa shranjeni posebej. Na koncu </w:t>
       </w:r>
       <w:r>
         <w:t xml:space="preserve">so </w:t>
@@ -5902,14 +6178,14 @@
       <w:pPr>
         <w:pStyle w:val="Heading3"/>
       </w:pPr>
-      <w:bookmarkStart w:id="17" w:name="_Toc195397617"/>
+      <w:bookmarkStart w:id="18" w:name="_Toc195450017"/>
       <w:r>
         <w:t xml:space="preserve">Komunikacijski </w:t>
       </w:r>
       <w:r>
         <w:t>protokol</w:t>
       </w:r>
-      <w:bookmarkEnd w:id="17"/>
+      <w:bookmarkEnd w:id="18"/>
     </w:p>
     <w:p>
       <w:r>
@@ -6015,6 +6291,7 @@
         <w:t xml:space="preserve"> potrebno paziti prav na to. </w:t>
       </w:r>
     </w:p>
+    <w:p/>
     <w:p>
       <w:pPr>
         <w:pStyle w:val="Poudarjeno"/>
@@ -6063,8 +6340,9 @@
     </w:p>
     <w:tbl>
       <w:tblPr>
-        <w:tblStyle w:val="TableGrid"/>
-        <w:tblW w:w="0" w:type="auto"/>
+        <w:tblStyle w:val="GridTable4-Accent2"/>
+        <w:tblpPr w:leftFromText="180" w:rightFromText="180" w:vertAnchor="text" w:horzAnchor="margin" w:tblpY="-61"/>
+        <w:tblW w:w="9016" w:type="dxa"/>
         <w:tblLook w:val="04A0" w:firstRow="1" w:lastRow="0" w:firstColumn="1" w:lastColumn="0" w:noHBand="0" w:noVBand="1"/>
       </w:tblPr>
       <w:tblGrid>
@@ -6074,31 +6352,25 @@
         <w:gridCol w:w="3492"/>
       </w:tblGrid>
       <w:tr>
+        <w:trPr>
+          <w:cnfStyle w:val="100000000000" w:firstRow="1" w:lastRow="0" w:firstColumn="0" w:lastColumn="0" w:oddVBand="0" w:evenVBand="0" w:oddHBand="0" w:evenHBand="0" w:firstRowFirstColumn="0" w:firstRowLastColumn="0" w:lastRowFirstColumn="0" w:lastRowLastColumn="0"/>
+        </w:trPr>
         <w:tc>
           <w:tcPr>
+            <w:cnfStyle w:val="001000000000" w:firstRow="0" w:lastRow="0" w:firstColumn="1" w:lastColumn="0" w:oddVBand="0" w:evenVBand="0" w:oddHBand="0" w:evenHBand="0" w:firstRowFirstColumn="0" w:firstRowLastColumn="0" w:lastRowFirstColumn="0" w:lastRowLastColumn="0"/>
             <w:tcW w:w="1696" w:type="dxa"/>
           </w:tcPr>
           <w:p>
             <w:pPr>
               <w:jc w:val="center"/>
               <w:rPr>
-                <w:b/>
-                <w:bCs/>
+                <w:b w:val="0"/>
+                <w:bCs w:val="0"/>
               </w:rPr>
             </w:pPr>
             <w:r>
-              <w:rPr>
-                <w:b/>
-                <w:bCs/>
-              </w:rPr>
-              <w:t xml:space="preserve">HEX </w:t>
-            </w:r>
-            <w:r>
-              <w:rPr>
-                <w:b/>
-                <w:bCs/>
-              </w:rPr>
-              <w:t>vrednost</w:t>
+              <w:lastRenderedPageBreak/>
+              <w:t>HEX vrednost</w:t>
             </w:r>
           </w:p>
         </w:tc>
@@ -6109,16 +6381,13 @@
           <w:p>
             <w:pPr>
               <w:jc w:val="center"/>
-              <w:rPr>
-                <w:b/>
-                <w:bCs/>
+              <w:cnfStyle w:val="100000000000" w:firstRow="1" w:lastRow="0" w:firstColumn="0" w:lastColumn="0" w:oddVBand="0" w:evenVBand="0" w:oddHBand="0" w:evenHBand="0" w:firstRowFirstColumn="0" w:firstRowLastColumn="0" w:lastRowFirstColumn="0" w:lastRowLastColumn="0"/>
+              <w:rPr>
+                <w:b w:val="0"/>
+                <w:bCs w:val="0"/>
               </w:rPr>
             </w:pPr>
             <w:r>
-              <w:rPr>
-                <w:b/>
-                <w:bCs/>
-              </w:rPr>
               <w:t>Desetiška vrednost</w:t>
             </w:r>
           </w:p>
@@ -6130,16 +6399,13 @@
           <w:p>
             <w:pPr>
               <w:jc w:val="center"/>
-              <w:rPr>
-                <w:b/>
-                <w:bCs/>
+              <w:cnfStyle w:val="100000000000" w:firstRow="1" w:lastRow="0" w:firstColumn="0" w:lastColumn="0" w:oddVBand="0" w:evenVBand="0" w:oddHBand="0" w:evenHBand="0" w:firstRowFirstColumn="0" w:firstRowLastColumn="0" w:lastRowFirstColumn="0" w:lastRowLastColumn="0"/>
+              <w:rPr>
+                <w:b w:val="0"/>
+                <w:bCs w:val="0"/>
               </w:rPr>
             </w:pPr>
             <w:r>
-              <w:rPr>
-                <w:b/>
-                <w:bCs/>
-              </w:rPr>
               <w:t>Ime zastavice</w:t>
             </w:r>
           </w:p>
@@ -6151,24 +6417,25 @@
           <w:p>
             <w:pPr>
               <w:jc w:val="center"/>
-              <w:rPr>
-                <w:b/>
-                <w:bCs/>
+              <w:cnfStyle w:val="100000000000" w:firstRow="1" w:lastRow="0" w:firstColumn="0" w:lastColumn="0" w:oddVBand="0" w:evenVBand="0" w:oddHBand="0" w:evenHBand="0" w:firstRowFirstColumn="0" w:firstRowLastColumn="0" w:lastRowFirstColumn="0" w:lastRowLastColumn="0"/>
+              <w:rPr>
+                <w:b w:val="0"/>
+                <w:bCs w:val="0"/>
               </w:rPr>
             </w:pPr>
             <w:r>
-              <w:rPr>
-                <w:b/>
-                <w:bCs/>
-              </w:rPr>
               <w:t>Pomen</w:t>
             </w:r>
           </w:p>
         </w:tc>
       </w:tr>
       <w:tr>
+        <w:trPr>
+          <w:cnfStyle w:val="000000100000" w:firstRow="0" w:lastRow="0" w:firstColumn="0" w:lastColumn="0" w:oddVBand="0" w:evenVBand="0" w:oddHBand="1" w:evenHBand="0" w:firstRowFirstColumn="0" w:firstRowLastColumn="0" w:lastRowFirstColumn="0" w:lastRowLastColumn="0"/>
+        </w:trPr>
         <w:tc>
           <w:tcPr>
+            <w:cnfStyle w:val="001000000000" w:firstRow="0" w:lastRow="0" w:firstColumn="1" w:lastColumn="0" w:oddVBand="0" w:evenVBand="0" w:oddHBand="0" w:evenHBand="0" w:firstRowFirstColumn="0" w:firstRowLastColumn="0" w:lastRowFirstColumn="0" w:lastRowLastColumn="0"/>
             <w:tcW w:w="1696" w:type="dxa"/>
           </w:tcPr>
           <w:p>
@@ -6187,6 +6454,7 @@
           <w:p>
             <w:pPr>
               <w:jc w:val="center"/>
+              <w:cnfStyle w:val="000000100000" w:firstRow="0" w:lastRow="0" w:firstColumn="0" w:lastColumn="0" w:oddVBand="0" w:evenVBand="0" w:oddHBand="1" w:evenHBand="0" w:firstRowFirstColumn="0" w:firstRowLastColumn="0" w:lastRowFirstColumn="0" w:lastRowLastColumn="0"/>
             </w:pPr>
             <w:r>
               <w:t>1</w:t>
@@ -6200,8 +6468,17 @@
           <w:p>
             <w:pPr>
               <w:jc w:val="center"/>
+              <w:cnfStyle w:val="000000100000" w:firstRow="0" w:lastRow="0" w:firstColumn="0" w:lastColumn="0" w:oddVBand="0" w:evenVBand="0" w:oddHBand="1" w:evenHBand="0" w:firstRowFirstColumn="0" w:firstRowLastColumn="0" w:lastRowFirstColumn="0" w:lastRowLastColumn="0"/>
+              <w:rPr>
+                <w:b/>
+                <w:bCs/>
+              </w:rPr>
             </w:pPr>
             <w:r>
+              <w:rPr>
+                <w:b/>
+                <w:bCs/>
+              </w:rPr>
               <w:t>X</w:t>
             </w:r>
           </w:p>
@@ -6213,6 +6490,7 @@
           <w:p>
             <w:pPr>
               <w:jc w:val="center"/>
+              <w:cnfStyle w:val="000000100000" w:firstRow="0" w:lastRow="0" w:firstColumn="0" w:lastColumn="0" w:oddVBand="0" w:evenVBand="0" w:oddHBand="1" w:evenHBand="0" w:firstRowFirstColumn="0" w:firstRowLastColumn="0" w:lastRowFirstColumn="0" w:lastRowLastColumn="0"/>
             </w:pPr>
             <w:r>
               <w:t>Ni v uporabi</w:t>
@@ -6223,6 +6501,7 @@
       <w:tr>
         <w:tc>
           <w:tcPr>
+            <w:cnfStyle w:val="001000000000" w:firstRow="0" w:lastRow="0" w:firstColumn="1" w:lastColumn="0" w:oddVBand="0" w:evenVBand="0" w:oddHBand="0" w:evenHBand="0" w:firstRowFirstColumn="0" w:firstRowLastColumn="0" w:lastRowFirstColumn="0" w:lastRowLastColumn="0"/>
             <w:tcW w:w="1696" w:type="dxa"/>
           </w:tcPr>
           <w:p>
@@ -6241,6 +6520,7 @@
           <w:p>
             <w:pPr>
               <w:jc w:val="center"/>
+              <w:cnfStyle w:val="000000000000" w:firstRow="0" w:lastRow="0" w:firstColumn="0" w:lastColumn="0" w:oddVBand="0" w:evenVBand="0" w:oddHBand="0" w:evenHBand="0" w:firstRowFirstColumn="0" w:firstRowLastColumn="0" w:lastRowFirstColumn="0" w:lastRowLastColumn="0"/>
             </w:pPr>
             <w:r>
               <w:t>2</w:t>
@@ -6254,8 +6534,17 @@
           <w:p>
             <w:pPr>
               <w:jc w:val="center"/>
+              <w:cnfStyle w:val="000000000000" w:firstRow="0" w:lastRow="0" w:firstColumn="0" w:lastColumn="0" w:oddVBand="0" w:evenVBand="0" w:oddHBand="0" w:evenHBand="0" w:firstRowFirstColumn="0" w:firstRowLastColumn="0" w:lastRowFirstColumn="0" w:lastRowLastColumn="0"/>
+              <w:rPr>
+                <w:b/>
+                <w:bCs/>
+              </w:rPr>
             </w:pPr>
             <w:r>
+              <w:rPr>
+                <w:b/>
+                <w:bCs/>
+              </w:rPr>
               <w:t>X</w:t>
             </w:r>
           </w:p>
@@ -6267,6 +6556,7 @@
           <w:p>
             <w:pPr>
               <w:jc w:val="center"/>
+              <w:cnfStyle w:val="000000000000" w:firstRow="0" w:lastRow="0" w:firstColumn="0" w:lastColumn="0" w:oddVBand="0" w:evenVBand="0" w:oddHBand="0" w:evenHBand="0" w:firstRowFirstColumn="0" w:firstRowLastColumn="0" w:lastRowFirstColumn="0" w:lastRowLastColumn="0"/>
             </w:pPr>
             <w:r>
               <w:t>Ni v uporabi</w:t>
@@ -6275,8 +6565,12 @@
         </w:tc>
       </w:tr>
       <w:tr>
+        <w:trPr>
+          <w:cnfStyle w:val="000000100000" w:firstRow="0" w:lastRow="0" w:firstColumn="0" w:lastColumn="0" w:oddVBand="0" w:evenVBand="0" w:oddHBand="1" w:evenHBand="0" w:firstRowFirstColumn="0" w:firstRowLastColumn="0" w:lastRowFirstColumn="0" w:lastRowLastColumn="0"/>
+        </w:trPr>
         <w:tc>
           <w:tcPr>
+            <w:cnfStyle w:val="001000000000" w:firstRow="0" w:lastRow="0" w:firstColumn="1" w:lastColumn="0" w:oddVBand="0" w:evenVBand="0" w:oddHBand="0" w:evenHBand="0" w:firstRowFirstColumn="0" w:firstRowLastColumn="0" w:lastRowFirstColumn="0" w:lastRowLastColumn="0"/>
             <w:tcW w:w="1696" w:type="dxa"/>
           </w:tcPr>
           <w:p>
@@ -6295,6 +6589,7 @@
           <w:p>
             <w:pPr>
               <w:jc w:val="center"/>
+              <w:cnfStyle w:val="000000100000" w:firstRow="0" w:lastRow="0" w:firstColumn="0" w:lastColumn="0" w:oddVBand="0" w:evenVBand="0" w:oddHBand="1" w:evenHBand="0" w:firstRowFirstColumn="0" w:firstRowLastColumn="0" w:lastRowFirstColumn="0" w:lastRowLastColumn="0"/>
             </w:pPr>
             <w:r>
               <w:t>4</w:t>
@@ -6308,9 +6603,18 @@
           <w:p>
             <w:pPr>
               <w:jc w:val="center"/>
+              <w:cnfStyle w:val="000000100000" w:firstRow="0" w:lastRow="0" w:firstColumn="0" w:lastColumn="0" w:oddVBand="0" w:evenVBand="0" w:oddHBand="1" w:evenHBand="0" w:firstRowFirstColumn="0" w:firstRowLastColumn="0" w:lastRowFirstColumn="0" w:lastRowLastColumn="0"/>
+              <w:rPr>
+                <w:b/>
+                <w:bCs/>
+              </w:rPr>
             </w:pPr>
             <w:r>
-              <w:t>DATA</w:t>
+              <w:rPr>
+                <w:b/>
+                <w:bCs/>
+              </w:rPr>
+              <w:t>X</w:t>
             </w:r>
           </w:p>
         </w:tc>
@@ -6321,9 +6625,10 @@
           <w:p>
             <w:pPr>
               <w:jc w:val="center"/>
+              <w:cnfStyle w:val="000000100000" w:firstRow="0" w:lastRow="0" w:firstColumn="0" w:lastColumn="0" w:oddVBand="0" w:evenVBand="0" w:oddHBand="1" w:evenHBand="0" w:firstRowFirstColumn="0" w:firstRowLastColumn="0" w:lastRowFirstColumn="0" w:lastRowLastColumn="0"/>
             </w:pPr>
             <w:r>
-              <w:t>Paket vsebuje podatke o igri</w:t>
+              <w:t>Ni v uporabi</w:t>
             </w:r>
           </w:p>
         </w:tc>
@@ -6331,6 +6636,7 @@
       <w:tr>
         <w:tc>
           <w:tcPr>
+            <w:cnfStyle w:val="001000000000" w:firstRow="0" w:lastRow="0" w:firstColumn="1" w:lastColumn="0" w:oddVBand="0" w:evenVBand="0" w:oddHBand="0" w:evenHBand="0" w:firstRowFirstColumn="0" w:firstRowLastColumn="0" w:lastRowFirstColumn="0" w:lastRowLastColumn="0"/>
             <w:tcW w:w="1696" w:type="dxa"/>
           </w:tcPr>
           <w:p>
@@ -6349,6 +6655,7 @@
           <w:p>
             <w:pPr>
               <w:jc w:val="center"/>
+              <w:cnfStyle w:val="000000000000" w:firstRow="0" w:lastRow="0" w:firstColumn="0" w:lastColumn="0" w:oddVBand="0" w:evenVBand="0" w:oddHBand="0" w:evenHBand="0" w:firstRowFirstColumn="0" w:firstRowLastColumn="0" w:lastRowFirstColumn="0" w:lastRowLastColumn="0"/>
             </w:pPr>
             <w:r>
               <w:t>8</w:t>
@@ -6362,9 +6669,18 @@
           <w:p>
             <w:pPr>
               <w:jc w:val="center"/>
+              <w:cnfStyle w:val="000000000000" w:firstRow="0" w:lastRow="0" w:firstColumn="0" w:lastColumn="0" w:oddVBand="0" w:evenVBand="0" w:oddHBand="0" w:evenHBand="0" w:firstRowFirstColumn="0" w:firstRowLastColumn="0" w:lastRowFirstColumn="0" w:lastRowLastColumn="0"/>
+              <w:rPr>
+                <w:b/>
+                <w:bCs/>
+              </w:rPr>
             </w:pPr>
             <w:r>
-              <w:t>KEEPALIVE</w:t>
+              <w:rPr>
+                <w:b/>
+                <w:bCs/>
+              </w:rPr>
+              <w:t>DATA</w:t>
             </w:r>
           </w:p>
         </w:tc>
@@ -6375,16 +6691,21 @@
           <w:p>
             <w:pPr>
               <w:jc w:val="center"/>
+              <w:cnfStyle w:val="000000000000" w:firstRow="0" w:lastRow="0" w:firstColumn="0" w:lastColumn="0" w:oddVBand="0" w:evenVBand="0" w:oddHBand="0" w:evenHBand="0" w:firstRowFirstColumn="0" w:firstRowLastColumn="0" w:lastRowFirstColumn="0" w:lastRowLastColumn="0"/>
             </w:pPr>
             <w:r>
-              <w:t>Vzdrževanje povezave</w:t>
+              <w:t>Paket vsebuje podatke o igri</w:t>
             </w:r>
           </w:p>
         </w:tc>
       </w:tr>
       <w:tr>
+        <w:trPr>
+          <w:cnfStyle w:val="000000100000" w:firstRow="0" w:lastRow="0" w:firstColumn="0" w:lastColumn="0" w:oddVBand="0" w:evenVBand="0" w:oddHBand="1" w:evenHBand="0" w:firstRowFirstColumn="0" w:firstRowLastColumn="0" w:lastRowFirstColumn="0" w:lastRowLastColumn="0"/>
+        </w:trPr>
         <w:tc>
           <w:tcPr>
+            <w:cnfStyle w:val="001000000000" w:firstRow="0" w:lastRow="0" w:firstColumn="1" w:lastColumn="0" w:oddVBand="0" w:evenVBand="0" w:oddHBand="0" w:evenHBand="0" w:firstRowFirstColumn="0" w:firstRowLastColumn="0" w:lastRowFirstColumn="0" w:lastRowLastColumn="0"/>
             <w:tcW w:w="1696" w:type="dxa"/>
           </w:tcPr>
           <w:p>
@@ -6403,6 +6724,7 @@
           <w:p>
             <w:pPr>
               <w:jc w:val="center"/>
+              <w:cnfStyle w:val="000000100000" w:firstRow="0" w:lastRow="0" w:firstColumn="0" w:lastColumn="0" w:oddVBand="0" w:evenVBand="0" w:oddHBand="1" w:evenHBand="0" w:firstRowFirstColumn="0" w:firstRowLastColumn="0" w:lastRowFirstColumn="0" w:lastRowLastColumn="0"/>
             </w:pPr>
             <w:r>
               <w:t>16</w:t>
@@ -6416,9 +6738,18 @@
           <w:p>
             <w:pPr>
               <w:jc w:val="center"/>
+              <w:cnfStyle w:val="000000100000" w:firstRow="0" w:lastRow="0" w:firstColumn="0" w:lastColumn="0" w:oddVBand="0" w:evenVBand="0" w:oddHBand="1" w:evenHBand="0" w:firstRowFirstColumn="0" w:firstRowLastColumn="0" w:lastRowFirstColumn="0" w:lastRowLastColumn="0"/>
+              <w:rPr>
+                <w:b/>
+                <w:bCs/>
+              </w:rPr>
             </w:pPr>
             <w:r>
-              <w:t>SYN</w:t>
+              <w:rPr>
+                <w:b/>
+                <w:bCs/>
+              </w:rPr>
+              <w:t>KEEPALIVE</w:t>
             </w:r>
           </w:p>
         </w:tc>
@@ -6429,9 +6760,10 @@
           <w:p>
             <w:pPr>
               <w:jc w:val="center"/>
+              <w:cnfStyle w:val="000000100000" w:firstRow="0" w:lastRow="0" w:firstColumn="0" w:lastColumn="0" w:oddVBand="0" w:evenVBand="0" w:oddHBand="1" w:evenHBand="0" w:firstRowFirstColumn="0" w:firstRowLastColumn="0" w:lastRowFirstColumn="0" w:lastRowLastColumn="0"/>
             </w:pPr>
             <w:r>
-              <w:t>Zahteva za povezavo</w:t>
+              <w:t>Vzdrževanje povezave</w:t>
             </w:r>
           </w:p>
         </w:tc>
@@ -6439,6 +6771,7 @@
       <w:tr>
         <w:tc>
           <w:tcPr>
+            <w:cnfStyle w:val="001000000000" w:firstRow="0" w:lastRow="0" w:firstColumn="1" w:lastColumn="0" w:oddVBand="0" w:evenVBand="0" w:oddHBand="0" w:evenHBand="0" w:firstRowFirstColumn="0" w:firstRowLastColumn="0" w:lastRowFirstColumn="0" w:lastRowLastColumn="0"/>
             <w:tcW w:w="1696" w:type="dxa"/>
           </w:tcPr>
           <w:p>
@@ -6457,6 +6790,7 @@
           <w:p>
             <w:pPr>
               <w:jc w:val="center"/>
+              <w:cnfStyle w:val="000000000000" w:firstRow="0" w:lastRow="0" w:firstColumn="0" w:lastColumn="0" w:oddVBand="0" w:evenVBand="0" w:oddHBand="0" w:evenHBand="0" w:firstRowFirstColumn="0" w:firstRowLastColumn="0" w:lastRowFirstColumn="0" w:lastRowLastColumn="0"/>
             </w:pPr>
             <w:r>
               <w:t>32</w:t>
@@ -6470,9 +6804,18 @@
           <w:p>
             <w:pPr>
               <w:jc w:val="center"/>
+              <w:cnfStyle w:val="000000000000" w:firstRow="0" w:lastRow="0" w:firstColumn="0" w:lastColumn="0" w:oddVBand="0" w:evenVBand="0" w:oddHBand="0" w:evenHBand="0" w:firstRowFirstColumn="0" w:firstRowLastColumn="0" w:lastRowFirstColumn="0" w:lastRowLastColumn="0"/>
+              <w:rPr>
+                <w:b/>
+                <w:bCs/>
+              </w:rPr>
             </w:pPr>
             <w:r>
-              <w:t>FIN</w:t>
+              <w:rPr>
+                <w:b/>
+                <w:bCs/>
+              </w:rPr>
+              <w:t>SYN</w:t>
             </w:r>
           </w:p>
         </w:tc>
@@ -6483,16 +6826,21 @@
           <w:p>
             <w:pPr>
               <w:jc w:val="center"/>
+              <w:cnfStyle w:val="000000000000" w:firstRow="0" w:lastRow="0" w:firstColumn="0" w:lastColumn="0" w:oddVBand="0" w:evenVBand="0" w:oddHBand="0" w:evenHBand="0" w:firstRowFirstColumn="0" w:firstRowLastColumn="0" w:lastRowFirstColumn="0" w:lastRowLastColumn="0"/>
             </w:pPr>
             <w:r>
-              <w:t>Prekinitev povezave</w:t>
+              <w:t>Zahteva za vzpostavitev povezave</w:t>
             </w:r>
           </w:p>
         </w:tc>
       </w:tr>
       <w:tr>
+        <w:trPr>
+          <w:cnfStyle w:val="000000100000" w:firstRow="0" w:lastRow="0" w:firstColumn="0" w:lastColumn="0" w:oddVBand="0" w:evenVBand="0" w:oddHBand="1" w:evenHBand="0" w:firstRowFirstColumn="0" w:firstRowLastColumn="0" w:lastRowFirstColumn="0" w:lastRowLastColumn="0"/>
+        </w:trPr>
         <w:tc>
           <w:tcPr>
+            <w:cnfStyle w:val="001000000000" w:firstRow="0" w:lastRow="0" w:firstColumn="1" w:lastColumn="0" w:oddVBand="0" w:evenVBand="0" w:oddHBand="0" w:evenHBand="0" w:firstRowFirstColumn="0" w:firstRowLastColumn="0" w:lastRowFirstColumn="0" w:lastRowLastColumn="0"/>
             <w:tcW w:w="1696" w:type="dxa"/>
           </w:tcPr>
           <w:p>
@@ -6511,6 +6859,7 @@
           <w:p>
             <w:pPr>
               <w:jc w:val="center"/>
+              <w:cnfStyle w:val="000000100000" w:firstRow="0" w:lastRow="0" w:firstColumn="0" w:lastColumn="0" w:oddVBand="0" w:evenVBand="0" w:oddHBand="1" w:evenHBand="0" w:firstRowFirstColumn="0" w:firstRowLastColumn="0" w:lastRowFirstColumn="0" w:lastRowLastColumn="0"/>
             </w:pPr>
             <w:r>
               <w:t>64</w:t>
@@ -6524,9 +6873,18 @@
           <w:p>
             <w:pPr>
               <w:jc w:val="center"/>
+              <w:cnfStyle w:val="000000100000" w:firstRow="0" w:lastRow="0" w:firstColumn="0" w:lastColumn="0" w:oddVBand="0" w:evenVBand="0" w:oddHBand="1" w:evenHBand="0" w:firstRowFirstColumn="0" w:firstRowLastColumn="0" w:lastRowFirstColumn="0" w:lastRowLastColumn="0"/>
+              <w:rPr>
+                <w:b/>
+                <w:bCs/>
+              </w:rPr>
             </w:pPr>
             <w:r>
-              <w:t>ACK</w:t>
+              <w:rPr>
+                <w:b/>
+                <w:bCs/>
+              </w:rPr>
+              <w:t>FIN</w:t>
             </w:r>
           </w:p>
         </w:tc>
@@ -6537,9 +6895,10 @@
           <w:p>
             <w:pPr>
               <w:jc w:val="center"/>
+              <w:cnfStyle w:val="000000100000" w:firstRow="0" w:lastRow="0" w:firstColumn="0" w:lastColumn="0" w:oddVBand="0" w:evenVBand="0" w:oddHBand="1" w:evenHBand="0" w:firstRowFirstColumn="0" w:firstRowLastColumn="0" w:lastRowFirstColumn="0" w:lastRowLastColumn="0"/>
             </w:pPr>
             <w:r>
-              <w:t>Potrditev</w:t>
+              <w:t>Zahteva za prekinitev povezave</w:t>
             </w:r>
           </w:p>
         </w:tc>
@@ -6547,6 +6906,7 @@
       <w:tr>
         <w:tc>
           <w:tcPr>
+            <w:cnfStyle w:val="001000000000" w:firstRow="0" w:lastRow="0" w:firstColumn="1" w:lastColumn="0" w:oddVBand="0" w:evenVBand="0" w:oddHBand="0" w:evenHBand="0" w:firstRowFirstColumn="0" w:firstRowLastColumn="0" w:lastRowFirstColumn="0" w:lastRowLastColumn="0"/>
             <w:tcW w:w="1696" w:type="dxa"/>
           </w:tcPr>
           <w:p>
@@ -6565,6 +6925,7 @@
           <w:p>
             <w:pPr>
               <w:jc w:val="center"/>
+              <w:cnfStyle w:val="000000000000" w:firstRow="0" w:lastRow="0" w:firstColumn="0" w:lastColumn="0" w:oddVBand="0" w:evenVBand="0" w:oddHBand="0" w:evenHBand="0" w:firstRowFirstColumn="0" w:firstRowLastColumn="0" w:lastRowFirstColumn="0" w:lastRowLastColumn="0"/>
             </w:pPr>
             <w:r>
               <w:t>128</w:t>
@@ -6578,9 +6939,18 @@
           <w:p>
             <w:pPr>
               <w:jc w:val="center"/>
+              <w:cnfStyle w:val="000000000000" w:firstRow="0" w:lastRow="0" w:firstColumn="0" w:lastColumn="0" w:oddVBand="0" w:evenVBand="0" w:oddHBand="0" w:evenHBand="0" w:firstRowFirstColumn="0" w:firstRowLastColumn="0" w:lastRowFirstColumn="0" w:lastRowLastColumn="0"/>
+              <w:rPr>
+                <w:b/>
+                <w:bCs/>
+              </w:rPr>
             </w:pPr>
             <w:r>
-              <w:t>X</w:t>
+              <w:rPr>
+                <w:b/>
+                <w:bCs/>
+              </w:rPr>
+              <w:t>ACK</w:t>
             </w:r>
           </w:p>
         </w:tc>
@@ -6591,65 +6961,1210 @@
           <w:p>
             <w:pPr>
               <w:jc w:val="center"/>
+              <w:cnfStyle w:val="000000000000" w:firstRow="0" w:lastRow="0" w:firstColumn="0" w:lastColumn="0" w:oddVBand="0" w:evenVBand="0" w:oddHBand="0" w:evenHBand="0" w:firstRowFirstColumn="0" w:firstRowLastColumn="0" w:lastRowFirstColumn="0" w:lastRowLastColumn="0"/>
             </w:pPr>
             <w:r>
-              <w:t>Ni v uporabi</w:t>
+              <w:t>Potrditev (angl. “acknowledge”)</w:t>
             </w:r>
           </w:p>
         </w:tc>
       </w:tr>
     </w:tbl>
     <w:p/>
+    <w:p>
+      <w:r>
+        <w:t>Paket je sestavljen iz bajtov (zlogov, angl. “Bytes</w:t>
+      </w:r>
+      <w:r>
+        <w:t>”).</w:t>
+      </w:r>
+      <w:r>
+        <w:t xml:space="preserve"> </w:t>
+      </w:r>
+      <w:r>
+        <w:t>Splošna zgradba paketa je sledeča</w:t>
+      </w:r>
+      <w:r>
+        <w:t>:</w:t>
+      </w:r>
+    </w:p>
+    <w:p>
+      <w:pPr>
+        <w:pStyle w:val="ListParagraph"/>
+        <w:numPr>
+          <w:ilvl w:val="0"/>
+          <w:numId w:val="9"/>
+        </w:numPr>
+      </w:pPr>
+      <w:r>
+        <w:t>Zastavice (1 bajt)</w:t>
+      </w:r>
+      <w:r>
+        <w:t>.</w:t>
+      </w:r>
+    </w:p>
+    <w:p>
+      <w:pPr>
+        <w:pStyle w:val="ListParagraph"/>
+        <w:numPr>
+          <w:ilvl w:val="0"/>
+          <w:numId w:val="9"/>
+        </w:numPr>
+      </w:pPr>
+      <w:r>
+        <w:t>Številka seje, ki ji pripada igralec (1 bajt)</w:t>
+      </w:r>
+      <w:r>
+        <w:t>.</w:t>
+      </w:r>
+    </w:p>
+    <w:p>
+      <w:pPr>
+        <w:pStyle w:val="ListParagraph"/>
+        <w:numPr>
+          <w:ilvl w:val="0"/>
+          <w:numId w:val="9"/>
+        </w:numPr>
+      </w:pPr>
+      <w:r>
+        <w:t>ID številka igralca (2 bajta)</w:t>
+      </w:r>
+      <w:r>
+        <w:t>.</w:t>
+      </w:r>
+    </w:p>
+    <w:p>
+      <w:pPr>
+        <w:pStyle w:val="ListParagraph"/>
+        <w:numPr>
+          <w:ilvl w:val="0"/>
+          <w:numId w:val="9"/>
+        </w:numPr>
+      </w:pPr>
+      <w:r>
+        <w:t>Zaporedna številka paketa (4 bajti)</w:t>
+      </w:r>
+      <w:r>
+        <w:t>.</w:t>
+      </w:r>
+      <w:r>
+        <w:t xml:space="preserve"> </w:t>
+      </w:r>
+      <w:r>
+        <w:t xml:space="preserve">Uporablja se za </w:t>
+      </w:r>
+      <w:r>
+        <w:t>zaznavanje podvojenih paketov</w:t>
+      </w:r>
+      <w:r>
+        <w:t>.</w:t>
+      </w:r>
+    </w:p>
+    <w:p>
+      <w:pPr>
+        <w:pStyle w:val="ListParagraph"/>
+        <w:numPr>
+          <w:ilvl w:val="0"/>
+          <w:numId w:val="9"/>
+        </w:numPr>
+      </w:pPr>
+      <w:r>
+        <w:t>Tip paketa</w:t>
+      </w:r>
+      <w:r>
+        <w:t xml:space="preserve"> (1 bajt)</w:t>
+      </w:r>
+      <w:r>
+        <w:t>.</w:t>
+      </w:r>
+      <w:r>
+        <w:t xml:space="preserve"> </w:t>
+      </w:r>
+      <w:r>
+        <w:t>Vsebuje informacijo o vsebini paketa</w:t>
+      </w:r>
+      <w:r>
+        <w:t>.</w:t>
+      </w:r>
+    </w:p>
+    <w:p>
+      <w:pPr>
+        <w:pStyle w:val="ListParagraph"/>
+        <w:numPr>
+          <w:ilvl w:val="0"/>
+          <w:numId w:val="9"/>
+        </w:numPr>
+      </w:pPr>
+      <w:r>
+        <w:t>Podatkovni del</w:t>
+      </w:r>
+      <w:r>
+        <w:t xml:space="preserve">, </w:t>
+      </w:r>
+      <w:r>
+        <w:t xml:space="preserve">ki </w:t>
+      </w:r>
+      <w:r>
+        <w:t>ima različno velikost</w:t>
+      </w:r>
+      <w:r>
+        <w:t>.</w:t>
+      </w:r>
+    </w:p>
+    <w:p>
+      <w:r>
+        <w:t xml:space="preserve">[slika </w:t>
+      </w:r>
+      <w:r>
+        <w:t>zgradbe paketa</w:t>
+      </w:r>
+      <w:r>
+        <w:t>]</w:t>
+      </w:r>
+    </w:p>
+    <w:p>
+      <w:pPr>
+        <w:pStyle w:val="Poudarjeno"/>
+      </w:pPr>
+    </w:p>
+    <w:p>
+      <w:pPr>
+        <w:pStyle w:val="Poudarjeno"/>
+      </w:pPr>
+      <w:r>
+        <w:t>Vrste paketov</w:t>
+      </w:r>
+    </w:p>
+    <w:p>
+      <w:pPr>
+        <w:rPr>
+          <w:lang w:val="en-GB"/>
+        </w:rPr>
+      </w:pPr>
+      <w:r>
+        <w:rPr>
+          <w:lang w:val="en-GB"/>
+        </w:rPr>
+        <w:t xml:space="preserve">Vrsta paketa </w:t>
+      </w:r>
+      <w:r>
+        <w:rPr>
+          <w:lang w:val="en-GB"/>
+        </w:rPr>
+        <w:t xml:space="preserve">prejemniku paketa pove, </w:t>
+      </w:r>
+      <w:r>
+        <w:rPr>
+          <w:lang w:val="en-GB"/>
+        </w:rPr>
+        <w:t>kako mora prebrati paket, da lahko iz njega izloči prave informacije</w:t>
+      </w:r>
+      <w:r>
+        <w:rPr>
+          <w:lang w:val="en-GB"/>
+        </w:rPr>
+        <w:t xml:space="preserve">. </w:t>
+      </w:r>
+      <w:r>
+        <w:rPr>
+          <w:lang w:val="en-GB"/>
+        </w:rPr>
+        <w:t>Vrste paketov so sledeče:</w:t>
+      </w:r>
+    </w:p>
+    <w:p>
+      <w:pPr>
+        <w:pStyle w:val="ListParagraph"/>
+        <w:numPr>
+          <w:ilvl w:val="0"/>
+          <w:numId w:val="1"/>
+        </w:numPr>
+        <w:rPr>
+          <w:lang w:val="en-GB"/>
+        </w:rPr>
+      </w:pPr>
+      <w:r>
+        <w:rPr>
+          <w:lang w:val="en-GB"/>
+        </w:rPr>
+        <w:t xml:space="preserve">PLAYER_UPDATES </w:t>
+      </w:r>
+      <w:r>
+        <w:rPr>
+          <w:lang w:val="en-GB"/>
+        </w:rPr>
+        <w:t>–</w:t>
+      </w:r>
+      <w:r>
+        <w:rPr>
+          <w:lang w:val="en-GB"/>
+        </w:rPr>
+        <w:t xml:space="preserve"> </w:t>
+      </w:r>
+      <w:r>
+        <w:rPr>
+          <w:lang w:val="en-GB"/>
+        </w:rPr>
+        <w:t>edin</w:t>
+      </w:r>
+      <w:r>
+        <w:rPr>
+          <w:lang w:val="en-GB"/>
+        </w:rPr>
+        <w:t>a vrsta</w:t>
+      </w:r>
+      <w:r>
+        <w:rPr>
+          <w:lang w:val="en-GB"/>
+        </w:rPr>
+        <w:t xml:space="preserve"> </w:t>
+      </w:r>
+      <w:r>
+        <w:rPr>
+          <w:lang w:val="en-GB"/>
+        </w:rPr>
+        <w:t xml:space="preserve">paketa, ki ga med izvajanjem seje </w:t>
+      </w:r>
+      <w:r>
+        <w:rPr>
+          <w:lang w:val="en-GB"/>
+        </w:rPr>
+        <w:t xml:space="preserve">pošilja odjemalec. Podaktovni del vsebuje stanja </w:t>
+      </w:r>
+      <w:r>
+        <w:rPr>
+          <w:lang w:val="en-GB"/>
+        </w:rPr>
+        <w:t>tipk</w:t>
+      </w:r>
+      <w:r>
+        <w:rPr>
+          <w:lang w:val="en-GB"/>
+        </w:rPr>
+        <w:t xml:space="preserve">, ki jih strežnik potrebuje za </w:t>
+      </w:r>
+      <w:r>
+        <w:rPr>
+          <w:lang w:val="en-GB"/>
+        </w:rPr>
+        <w:t xml:space="preserve">vodenje </w:t>
+      </w:r>
+      <w:r>
+        <w:rPr>
+          <w:lang w:val="en-GB"/>
+        </w:rPr>
+        <w:t>igre.</w:t>
+      </w:r>
+    </w:p>
+    <w:p>
+      <w:pPr>
+        <w:pStyle w:val="ListParagraph"/>
+        <w:numPr>
+          <w:ilvl w:val="0"/>
+          <w:numId w:val="1"/>
+        </w:numPr>
+        <w:rPr>
+          <w:lang w:val="en-GB"/>
+        </w:rPr>
+      </w:pPr>
+      <w:r>
+        <w:rPr>
+          <w:lang w:val="en-GB"/>
+        </w:rPr>
+        <w:t xml:space="preserve">PLAYERS_IN_RANGE </w:t>
+      </w:r>
+      <w:r>
+        <w:rPr>
+          <w:lang w:val="en-GB"/>
+        </w:rPr>
+        <w:t>–</w:t>
+      </w:r>
+      <w:r>
+        <w:rPr>
+          <w:lang w:val="en-GB"/>
+        </w:rPr>
+        <w:t xml:space="preserve"> </w:t>
+      </w:r>
+      <w:r>
+        <w:rPr>
+          <w:lang w:val="en-GB"/>
+        </w:rPr>
+        <w:t xml:space="preserve">paket, ki ga strežnik pošlje odjemalcu. Podatkovni del vsebuje </w:t>
+      </w:r>
+      <w:r>
+        <w:rPr>
+          <w:lang w:val="en-GB"/>
+        </w:rPr>
+        <w:t xml:space="preserve">niz podatkov vseh igralcev, ki </w:t>
+      </w:r>
+      <w:r>
+        <w:rPr>
+          <w:lang w:val="en-GB"/>
+        </w:rPr>
+        <w:t xml:space="preserve">so trenutno v igri. </w:t>
+      </w:r>
+      <w:r>
+        <w:rPr>
+          <w:lang w:val="en-GB"/>
+        </w:rPr>
+        <w:t>Prvi v nizu so vedno podatki igralca, ki mu je paket namenjen</w:t>
+      </w:r>
+      <w:r>
+        <w:rPr>
+          <w:lang w:val="en-GB"/>
+        </w:rPr>
+        <w:t>.</w:t>
+      </w:r>
+    </w:p>
+    <w:p>
+      <w:pPr>
+        <w:pStyle w:val="ListParagraph"/>
+        <w:numPr>
+          <w:ilvl w:val="0"/>
+          <w:numId w:val="1"/>
+        </w:numPr>
+        <w:rPr>
+          <w:lang w:val="en-GB"/>
+        </w:rPr>
+      </w:pPr>
+      <w:r>
+        <w:rPr>
+          <w:lang w:val="en-GB"/>
+        </w:rPr>
+        <w:t xml:space="preserve">PROJECTILES_IN_RANGE </w:t>
+      </w:r>
+      <w:r>
+        <w:rPr>
+          <w:lang w:val="en-GB"/>
+        </w:rPr>
+        <w:t>–</w:t>
+      </w:r>
+      <w:r>
+        <w:rPr>
+          <w:lang w:val="en-GB"/>
+        </w:rPr>
+        <w:t xml:space="preserve"> </w:t>
+      </w:r>
+      <w:r>
+        <w:rPr>
+          <w:lang w:val="en-GB"/>
+        </w:rPr>
+        <w:t>paket, ki</w:t>
+      </w:r>
+      <w:r>
+        <w:rPr>
+          <w:lang w:val="en-GB"/>
+        </w:rPr>
+        <w:t xml:space="preserve"> ga strežnik pošlje odjemalcu.</w:t>
+      </w:r>
+      <w:r>
+        <w:rPr>
+          <w:lang w:val="en-GB"/>
+        </w:rPr>
+        <w:t xml:space="preserve"> </w:t>
+      </w:r>
+      <w:r>
+        <w:rPr>
+          <w:lang w:val="en-GB"/>
+        </w:rPr>
+        <w:t>V</w:t>
+      </w:r>
+      <w:r>
+        <w:rPr>
+          <w:lang w:val="en-GB"/>
+        </w:rPr>
+        <w:t xml:space="preserve">sebuje </w:t>
+      </w:r>
+      <w:r>
+        <w:rPr>
+          <w:lang w:val="en-GB"/>
+        </w:rPr>
+        <w:t xml:space="preserve">niz </w:t>
+      </w:r>
+      <w:r>
+        <w:rPr>
+          <w:lang w:val="en-GB"/>
+        </w:rPr>
+        <w:t>podatk</w:t>
+      </w:r>
+      <w:r>
+        <w:rPr>
+          <w:lang w:val="en-GB"/>
+        </w:rPr>
+        <w:t>ov</w:t>
+      </w:r>
+      <w:r>
+        <w:rPr>
+          <w:lang w:val="en-GB"/>
+        </w:rPr>
+        <w:t xml:space="preserve"> o vseh </w:t>
+      </w:r>
+      <w:r>
+        <w:rPr>
+          <w:lang w:val="en-GB"/>
+        </w:rPr>
+        <w:t xml:space="preserve">aktivnih </w:t>
+      </w:r>
+      <w:r>
+        <w:rPr>
+          <w:lang w:val="en-GB"/>
+        </w:rPr>
+        <w:t>izstrelkih</w:t>
+      </w:r>
+      <w:r>
+        <w:rPr>
+          <w:lang w:val="en-GB"/>
+        </w:rPr>
+        <w:t>.</w:t>
+      </w:r>
+    </w:p>
+    <w:p>
+      <w:pPr>
+        <w:pStyle w:val="ListParagraph"/>
+        <w:numPr>
+          <w:ilvl w:val="0"/>
+          <w:numId w:val="1"/>
+        </w:numPr>
+        <w:rPr>
+          <w:lang w:val="en-GB"/>
+        </w:rPr>
+      </w:pPr>
+      <w:r>
+        <w:rPr>
+          <w:lang w:val="en-GB"/>
+        </w:rPr>
+        <w:t>GAME_STATE</w:t>
+      </w:r>
+      <w:r>
+        <w:rPr>
+          <w:lang w:val="en-GB"/>
+        </w:rPr>
+        <w:t xml:space="preserve"> </w:t>
+      </w:r>
+      <w:r>
+        <w:rPr>
+          <w:lang w:val="en-GB"/>
+        </w:rPr>
+        <w:t>–</w:t>
+      </w:r>
+      <w:r>
+        <w:rPr>
+          <w:lang w:val="en-GB"/>
+        </w:rPr>
+        <w:t xml:space="preserve"> paket</w:t>
+      </w:r>
+      <w:r>
+        <w:rPr>
+          <w:lang w:val="en-GB"/>
+        </w:rPr>
+        <w:t>, ki ga strežnik pošlje odjemalcu</w:t>
+      </w:r>
+      <w:r>
+        <w:rPr>
+          <w:lang w:val="en-GB"/>
+        </w:rPr>
+        <w:t xml:space="preserve">. </w:t>
+      </w:r>
+      <w:r>
+        <w:rPr>
+          <w:lang w:val="en-GB"/>
+        </w:rPr>
+        <w:t xml:space="preserve">Vsebuje podatek </w:t>
+      </w:r>
+      <w:r>
+        <w:rPr>
+          <w:lang w:val="en-GB"/>
+        </w:rPr>
+        <w:t>o</w:t>
+      </w:r>
+      <w:r>
+        <w:rPr>
+          <w:lang w:val="en-GB"/>
+        </w:rPr>
+        <w:t xml:space="preserve"> trenutn</w:t>
+      </w:r>
+      <w:r>
+        <w:rPr>
+          <w:lang w:val="en-GB"/>
+        </w:rPr>
+        <w:t xml:space="preserve">i fazi </w:t>
+      </w:r>
+      <w:r>
+        <w:rPr>
+          <w:lang w:val="en-GB"/>
+        </w:rPr>
+        <w:t xml:space="preserve">igre, </w:t>
+      </w:r>
+      <w:r>
+        <w:rPr>
+          <w:lang w:val="en-GB"/>
+        </w:rPr>
+        <w:t>trenutnem rezulatu</w:t>
+      </w:r>
+      <w:r>
+        <w:rPr>
+          <w:lang w:val="en-GB"/>
+        </w:rPr>
+        <w:t xml:space="preserve"> in </w:t>
+      </w:r>
+      <w:r>
+        <w:rPr>
+          <w:lang w:val="en-GB"/>
+        </w:rPr>
+        <w:t xml:space="preserve">času, ki je minil od začetka </w:t>
+      </w:r>
+      <w:r>
+        <w:rPr>
+          <w:lang w:val="en-GB"/>
+        </w:rPr>
+        <w:t xml:space="preserve">trenutne faze. </w:t>
+      </w:r>
+    </w:p>
+    <w:p>
+      <w:pPr>
+        <w:pStyle w:val="ListParagraph"/>
+        <w:numPr>
+          <w:ilvl w:val="0"/>
+          <w:numId w:val="1"/>
+        </w:numPr>
+        <w:rPr>
+          <w:lang w:val="en-GB"/>
+        </w:rPr>
+      </w:pPr>
+      <w:r>
+        <w:rPr>
+          <w:lang w:val="en-GB"/>
+        </w:rPr>
+        <w:t>FLAG_STATE – paket, ki ga strež</w:t>
+      </w:r>
+      <w:r>
+        <w:rPr>
+          <w:lang w:val="en-GB"/>
+        </w:rPr>
+        <w:t xml:space="preserve">nik pošlje odjemalcu. </w:t>
+      </w:r>
+      <w:r>
+        <w:rPr>
+          <w:lang w:val="en-GB"/>
+        </w:rPr>
+        <w:t xml:space="preserve">Vsebuje </w:t>
+      </w:r>
+      <w:r>
+        <w:rPr>
+          <w:lang w:val="en-GB"/>
+        </w:rPr>
+        <w:t>položaj zastave</w:t>
+      </w:r>
+      <w:r>
+        <w:rPr>
+          <w:lang w:val="en-GB"/>
+        </w:rPr>
+        <w:t xml:space="preserve"> in ID številko igralca, ki jo nosi</w:t>
+      </w:r>
+      <w:r>
+        <w:rPr>
+          <w:lang w:val="en-GB"/>
+        </w:rPr>
+        <w:t xml:space="preserve"> (</w:t>
+      </w:r>
+      <w:r>
+        <w:rPr>
+          <w:lang w:val="en-GB"/>
+        </w:rPr>
+        <w:t>0, če trenutno ni nošena</w:t>
+      </w:r>
+      <w:r>
+        <w:rPr>
+          <w:lang w:val="en-GB"/>
+        </w:rPr>
+        <w:t>)</w:t>
+      </w:r>
+      <w:r>
+        <w:rPr>
+          <w:lang w:val="en-GB"/>
+        </w:rPr>
+        <w:t>.</w:t>
+      </w:r>
+    </w:p>
+    <w:p>
+      <w:pPr>
+        <w:rPr>
+          <w:lang w:val="en-GB"/>
+        </w:rPr>
+      </w:pPr>
+      <w:r>
+        <w:rPr>
+          <w:lang w:val="en-GB"/>
+        </w:rPr>
+        <w:lastRenderedPageBreak/>
+        <w:t xml:space="preserve">[slika </w:t>
+      </w:r>
+      <w:r>
+        <w:rPr>
+          <w:lang w:val="en-GB"/>
+        </w:rPr>
+        <w:t>e</w:t>
+      </w:r>
+      <w:r>
+        <w:rPr>
+          <w:lang w:val="en-GB"/>
+        </w:rPr>
+        <w:t>num-a PacketType</w:t>
+      </w:r>
+      <w:r>
+        <w:rPr>
+          <w:lang w:val="en-GB"/>
+        </w:rPr>
+        <w:t>]</w:t>
+      </w:r>
+      <w:r>
+        <w:rPr>
+          <w:lang w:val="en-GB"/>
+        </w:rPr>
+        <w:t xml:space="preserve"> </w:t>
+      </w:r>
+    </w:p>
+    <w:p>
+      <w:pPr>
+        <w:rPr>
+          <w:lang w:val="en-GB"/>
+        </w:rPr>
+      </w:pPr>
+    </w:p>
+    <w:p>
+      <w:pPr>
+        <w:pStyle w:val="Poudarjeno"/>
+      </w:pPr>
+      <w:r>
+        <w:t>Povezovanje in seja</w:t>
+      </w:r>
+    </w:p>
+    <w:p>
+      <w:r>
+        <w:t>Povezav</w:t>
+      </w:r>
+      <w:r>
+        <w:t>o</w:t>
+      </w:r>
+      <w:r>
+        <w:t xml:space="preserve"> </w:t>
+      </w:r>
+      <w:r>
+        <w:t xml:space="preserve">med </w:t>
+      </w:r>
+      <w:r>
+        <w:t xml:space="preserve">odjemalcem in </w:t>
+      </w:r>
+      <w:r>
+        <w:t>strežnikom</w:t>
+      </w:r>
+      <w:r>
+        <w:t xml:space="preserve"> mora vedno </w:t>
+      </w:r>
+      <w:r>
+        <w:t xml:space="preserve">začeti </w:t>
+      </w:r>
+      <w:r>
+        <w:t xml:space="preserve">odjemalec </w:t>
+      </w:r>
+      <w:r>
+        <w:t>z zahtevo za</w:t>
+      </w:r>
+      <w:r>
+        <w:t xml:space="preserve"> </w:t>
+      </w:r>
+      <w:r>
+        <w:t>vzpostavitev povezave</w:t>
+      </w:r>
+      <w:r>
+        <w:t xml:space="preserve">. </w:t>
+      </w:r>
+      <w:r>
+        <w:t xml:space="preserve">To stori </w:t>
+      </w:r>
+      <w:r>
+        <w:t xml:space="preserve">tako, da pošlje </w:t>
+      </w:r>
+      <w:r>
+        <w:t xml:space="preserve">1 bajt (zastavice) s </w:t>
+      </w:r>
+      <w:r>
+        <w:t>prižgan</w:t>
+      </w:r>
+      <w:r>
+        <w:t>o</w:t>
+      </w:r>
+      <w:r>
+        <w:t xml:space="preserve"> zastavico SYN </w:t>
+      </w:r>
+      <w:r>
+        <w:t>na naslov strežnika</w:t>
+      </w:r>
+      <w:r>
+        <w:t xml:space="preserve">. Naslov strežnika je poznan, oziroma mu ga ročno določi uporabnik. </w:t>
+      </w:r>
+      <w:r>
+        <w:t xml:space="preserve">Strežnik </w:t>
+      </w:r>
+      <w:r>
+        <w:t>si igralca zapomni in</w:t>
+      </w:r>
+      <w:r>
+        <w:t xml:space="preserve"> se, če je mogoče dodati novega igralca,</w:t>
+      </w:r>
+      <w:r>
+        <w:t xml:space="preserve"> odzove </w:t>
+      </w:r>
+      <w:r>
+        <w:t xml:space="preserve">z </w:t>
+      </w:r>
+      <w:r>
+        <w:t>zastavicama SYN in ACK</w:t>
+      </w:r>
+      <w:r>
+        <w:t xml:space="preserve"> ter </w:t>
+      </w:r>
+      <w:r>
+        <w:t xml:space="preserve">pripadajočo številko </w:t>
+      </w:r>
+      <w:r>
+        <w:t>seje in številko igralca</w:t>
+      </w:r>
+      <w:r>
+        <w:t xml:space="preserve">. </w:t>
+      </w:r>
+      <w:r>
+        <w:t xml:space="preserve">V nasprotnem primeru odgovori </w:t>
+      </w:r>
+      <w:r>
+        <w:t xml:space="preserve">s praznim </w:t>
+      </w:r>
+      <w:r>
+        <w:t>sporočilom (1 bajt, vse zastavice imajo vrednost 0)</w:t>
+      </w:r>
+      <w:r>
+        <w:t xml:space="preserve">, ki pomeni </w:t>
+      </w:r>
+      <w:r>
+        <w:t>zavrnitev povezave</w:t>
+      </w:r>
+      <w:r>
+        <w:t>.</w:t>
+      </w:r>
+    </w:p>
+    <w:p>
+      <w:r>
+        <w:t xml:space="preserve">Ko hoče </w:t>
+      </w:r>
+      <w:r>
+        <w:t xml:space="preserve">odjemalec </w:t>
+      </w:r>
+      <w:r>
+        <w:t xml:space="preserve">prekiniti povezavo, </w:t>
+      </w:r>
+      <w:r>
+        <w:t xml:space="preserve">strežniku pošlje prižgano zastavico </w:t>
+      </w:r>
+      <w:r>
+        <w:t>FIN</w:t>
+      </w:r>
+      <w:r>
+        <w:t xml:space="preserve"> skupaj s svojo ID številko in števiko seje</w:t>
+      </w:r>
+      <w:r>
+        <w:t xml:space="preserve">. </w:t>
+      </w:r>
+      <w:r>
+        <w:t xml:space="preserve">Strežnik </w:t>
+      </w:r>
+      <w:r>
+        <w:t xml:space="preserve">odgovori z zastavicama </w:t>
+      </w:r>
+      <w:r>
+        <w:t xml:space="preserve">FIN in ACK ter </w:t>
+      </w:r>
+      <w:r>
+        <w:t>igralca odstrani iz igre</w:t>
+      </w:r>
+      <w:r>
+        <w:t>.</w:t>
+      </w:r>
+    </w:p>
     <w:p/>
-    <w:p/>
     <w:p>
       <w:pPr>
         <w:pStyle w:val="Poudarjeno"/>
       </w:pPr>
       <w:r>
-        <w:t>Povezovanje in seja</w:t>
-      </w:r>
-    </w:p>
-    <w:p>
-      <w:r>
-        <w:t>Povezav</w:t>
-      </w:r>
-      <w:r>
-        <w:t>o</w:t>
-      </w:r>
-      <w:r>
+        <w:t>Izmenjava podatkov</w:t>
+      </w:r>
+    </w:p>
+    <w:p>
+      <w:pPr>
+        <w:rPr>
+          <w:lang w:val="en-GB"/>
+        </w:rPr>
+      </w:pPr>
+      <w:r>
+        <w:rPr>
+          <w:lang w:val="en-GB"/>
+        </w:rPr>
+        <w:t xml:space="preserve">Strežnik </w:t>
+      </w:r>
+      <w:r>
+        <w:rPr>
+          <w:lang w:val="en-GB"/>
+        </w:rPr>
+        <w:t xml:space="preserve">nadzoruje </w:t>
+      </w:r>
+      <w:r>
+        <w:rPr>
+          <w:lang w:val="en-GB"/>
+        </w:rPr>
+        <w:t>potek igre</w:t>
+      </w:r>
+      <w:r>
+        <w:rPr>
+          <w:lang w:val="en-GB"/>
+        </w:rPr>
         <w:t xml:space="preserve"> </w:t>
       </w:r>
       <w:r>
-        <w:t xml:space="preserve">med </w:t>
-      </w:r>
-      <w:r>
-        <w:t xml:space="preserve">odjemalcem in </w:t>
-      </w:r>
-      <w:r>
-        <w:t>strežnikom</w:t>
-      </w:r>
-      <w:r>
-        <w:t xml:space="preserve"> mora vedno </w:t>
-      </w:r>
-      <w:r>
-        <w:t xml:space="preserve">začeti </w:t>
-      </w:r>
-      <w:r>
-        <w:t xml:space="preserve">odjemalec </w:t>
-      </w:r>
-      <w:r>
-        <w:t>z zahtevo za</w:t>
-      </w:r>
-      <w:r>
+        <w:rPr>
+          <w:lang w:val="en-GB"/>
+        </w:rPr>
+        <w:t xml:space="preserve">in </w:t>
+      </w:r>
+      <w:r>
+        <w:rPr>
+          <w:lang w:val="en-GB"/>
+        </w:rPr>
+        <w:t xml:space="preserve">določa veljavne položaje vseh </w:t>
+      </w:r>
+      <w:r>
+        <w:rPr>
+          <w:lang w:val="en-GB"/>
+        </w:rPr>
+        <w:t xml:space="preserve">objektov in igralcev na polju. </w:t>
+      </w:r>
+      <w:r>
+        <w:rPr>
+          <w:lang w:val="en-GB"/>
+        </w:rPr>
+        <w:t>Odjemalci strežniku pošiljajo svoja dejanja (</w:t>
+      </w:r>
+      <w:r>
+        <w:rPr>
+          <w:lang w:val="en-GB"/>
+        </w:rPr>
+        <w:t>stanj</w:t>
+      </w:r>
+      <w:r>
+        <w:rPr>
+          <w:lang w:val="en-GB"/>
+        </w:rPr>
+        <w:t>a</w:t>
+      </w:r>
+      <w:r>
+        <w:rPr>
+          <w:lang w:val="en-GB"/>
+        </w:rPr>
+        <w:t xml:space="preserve"> tipk za premikanje</w:t>
+      </w:r>
+      <w:r>
+        <w:rPr>
+          <w:lang w:val="en-GB"/>
+        </w:rPr>
+        <w:t xml:space="preserve">, </w:t>
+      </w:r>
+      <w:r>
+        <w:rPr>
+          <w:lang w:val="en-GB"/>
+        </w:rPr>
+        <w:t xml:space="preserve">interakcijo za zastavo in </w:t>
+      </w:r>
+      <w:r>
+        <w:rPr>
+          <w:lang w:val="en-GB"/>
+        </w:rPr>
+        <w:t>usmerjenost</w:t>
+      </w:r>
+      <w:r>
+        <w:rPr>
+          <w:lang w:val="en-GB"/>
+        </w:rPr>
+        <w:t>)</w:t>
+      </w:r>
+      <w:r>
+        <w:rPr>
+          <w:lang w:val="en-GB"/>
+        </w:rPr>
+        <w:t xml:space="preserve">, strežnik pa </w:t>
+      </w:r>
+      <w:r>
+        <w:rPr>
+          <w:lang w:val="en-GB"/>
+        </w:rPr>
+        <w:t xml:space="preserve">te podatke </w:t>
+      </w:r>
+      <w:r>
+        <w:rPr>
+          <w:lang w:val="en-GB"/>
+        </w:rPr>
+        <w:t xml:space="preserve">preveri, </w:t>
+      </w:r>
+      <w:r>
+        <w:rPr>
+          <w:lang w:val="en-GB"/>
+        </w:rPr>
+        <w:t>izvede logiko igre</w:t>
+      </w:r>
+      <w:r>
+        <w:rPr>
+          <w:lang w:val="en-GB"/>
+        </w:rPr>
+        <w:t xml:space="preserve"> (</w:t>
+      </w:r>
+      <w:r>
+        <w:rPr>
+          <w:lang w:val="en-GB"/>
+        </w:rPr>
+        <w:t>premikanje glede na stanja tipk,</w:t>
+      </w:r>
+      <w:r>
+        <w:rPr>
+          <w:lang w:val="en-GB"/>
+        </w:rPr>
         <w:t xml:space="preserve"> </w:t>
       </w:r>
       <w:r>
-        <w:t>vzpostavitev povezave</w:t>
-      </w:r>
-      <w:r>
+        <w:rPr>
+          <w:lang w:val="en-GB"/>
+        </w:rPr>
+        <w:t xml:space="preserve">trke, </w:t>
+      </w:r>
+      <w:r>
+        <w:rPr>
+          <w:lang w:val="en-GB"/>
+        </w:rPr>
+        <w:t>interakcije z zastavo,</w:t>
+      </w:r>
+      <w:r>
+        <w:rPr>
+          <w:lang w:val="en-GB"/>
+        </w:rPr>
+        <w:t xml:space="preserve"> </w:t>
+      </w:r>
+      <w:r>
+        <w:rPr>
+          <w:lang w:val="en-GB"/>
+        </w:rPr>
+        <w:t>sproža izstrelke</w:t>
+      </w:r>
+      <w:r>
+        <w:rPr>
+          <w:lang w:val="en-GB"/>
+        </w:rPr>
+        <w:t xml:space="preserve"> ipd.</w:t>
+      </w:r>
+      <w:r>
+        <w:rPr>
+          <w:lang w:val="en-GB"/>
+        </w:rPr>
+        <w:t>)</w:t>
+      </w:r>
+      <w:r>
+        <w:rPr>
+          <w:lang w:val="en-GB"/>
+        </w:rPr>
+        <w:t xml:space="preserve"> in nato </w:t>
+      </w:r>
+      <w:r>
+        <w:rPr>
+          <w:lang w:val="en-GB"/>
+        </w:rPr>
+        <w:t>vsem igralcem pošlje posodobljeno stanje</w:t>
+      </w:r>
+      <w:r>
+        <w:rPr>
+          <w:lang w:val="en-GB"/>
+        </w:rPr>
         <w:t xml:space="preserve">. </w:t>
       </w:r>
+    </w:p>
+    <w:p>
+      <w:pPr>
+        <w:rPr>
+          <w:lang w:val="en-GB"/>
+        </w:rPr>
+      </w:pPr>
+      <w:r>
+        <w:rPr>
+          <w:lang w:val="en-GB"/>
+        </w:rPr>
+        <w:t>Nezanesljivost protokola UDP je</w:t>
+      </w:r>
+      <w:r>
+        <w:rPr>
+          <w:lang w:val="en-GB"/>
+        </w:rPr>
+        <w:t xml:space="preserve"> med </w:t>
+      </w:r>
+      <w:r>
+        <w:rPr>
+          <w:lang w:val="en-GB"/>
+        </w:rPr>
+        <w:t>izvajanjem</w:t>
+      </w:r>
+      <w:r>
+        <w:rPr>
+          <w:lang w:val="en-GB"/>
+        </w:rPr>
+        <w:t xml:space="preserve"> seje</w:t>
+      </w:r>
+      <w:r>
+        <w:rPr>
+          <w:lang w:val="en-GB"/>
+        </w:rPr>
+        <w:t xml:space="preserve"> rešena </w:t>
+      </w:r>
+      <w:r>
+        <w:rPr>
+          <w:lang w:val="en-GB"/>
+        </w:rPr>
+        <w:t>s</w:t>
+      </w:r>
+      <w:r>
+        <w:rPr>
+          <w:lang w:val="en-GB"/>
+        </w:rPr>
+        <w:t xml:space="preserve"> tako</w:t>
+      </w:r>
+      <w:r>
+        <w:rPr>
+          <w:lang w:val="en-GB"/>
+        </w:rPr>
+        <w:t xml:space="preserve">, </w:t>
+      </w:r>
+      <w:r>
+        <w:rPr>
+          <w:lang w:val="en-GB"/>
+        </w:rPr>
+        <w:t xml:space="preserve">da strežnik </w:t>
+      </w:r>
+      <w:r>
+        <w:rPr>
+          <w:lang w:val="en-GB"/>
+        </w:rPr>
+        <w:t xml:space="preserve">podatke </w:t>
+      </w:r>
+      <w:r>
+        <w:rPr>
+          <w:lang w:val="en-GB"/>
+        </w:rPr>
+        <w:t xml:space="preserve">o stanju igre </w:t>
+      </w:r>
+      <w:r>
+        <w:rPr>
+          <w:lang w:val="en-GB"/>
+        </w:rPr>
+        <w:t xml:space="preserve">pošilja periodično, in sicer približno vsakih 32 milisekund oziroma s frekvenco 30 </w:t>
+      </w:r>
+      <w:r>
+        <w:rPr>
+          <w:lang w:val="en-GB"/>
+        </w:rPr>
+        <w:t>Hz.</w:t>
+      </w:r>
+      <w:r>
+        <w:rPr>
+          <w:lang w:val="en-GB"/>
+        </w:rPr>
+        <w:t xml:space="preserve"> </w:t>
+      </w:r>
+      <w:r>
+        <w:rPr>
+          <w:lang w:val="en-GB"/>
+        </w:rPr>
+        <w:t xml:space="preserve">To </w:t>
+      </w:r>
+      <w:r>
+        <w:rPr>
+          <w:lang w:val="en-GB"/>
+        </w:rPr>
+        <w:t xml:space="preserve">je dovolj za </w:t>
+      </w:r>
+      <w:r>
+        <w:rPr>
+          <w:lang w:val="en-GB"/>
+        </w:rPr>
+        <w:t>gladko</w:t>
+      </w:r>
+      <w:r>
+        <w:rPr>
+          <w:lang w:val="en-GB"/>
+        </w:rPr>
+        <w:t xml:space="preserve"> izkušnjo pri igranju</w:t>
+      </w:r>
+      <w:r>
+        <w:rPr>
+          <w:lang w:val="en-GB"/>
+        </w:rPr>
+        <w:t>, hkrati pa</w:t>
+      </w:r>
+      <w:r>
+        <w:rPr>
+          <w:lang w:val="en-GB"/>
+        </w:rPr>
+        <w:t xml:space="preserve"> z relativno nizko frekvenco pošiljanja</w:t>
+      </w:r>
+      <w:r>
+        <w:rPr>
+          <w:lang w:val="en-GB"/>
+        </w:rPr>
+        <w:t xml:space="preserve"> </w:t>
+      </w:r>
+      <w:r>
+        <w:rPr>
+          <w:lang w:val="en-GB"/>
+        </w:rPr>
+        <w:t xml:space="preserve">razbremeni strežnik. </w:t>
+      </w:r>
+    </w:p>
+    <w:p>
+      <w:pPr>
+        <w:rPr>
+          <w:lang w:val="en-GB"/>
+        </w:rPr>
+      </w:pPr>
+    </w:p>
+    <w:p>
+      <w:pPr>
+        <w:rPr>
+          <w:lang w:val="en-GB"/>
+        </w:rPr>
+      </w:pPr>
+    </w:p>
+    <w:p>
+      <w:pPr>
+        <w:pStyle w:val="Heading2"/>
+        <w:rPr>
+          <w:lang w:val="en-GB"/>
+        </w:rPr>
+      </w:pPr>
+      <w:r>
+        <w:rPr>
+          <w:lang w:val="en-GB"/>
+        </w:rPr>
+        <w:t>Implementacija strežnika</w:t>
+      </w:r>
+    </w:p>
+    <w:p>
+      <w:pPr>
+        <w:rPr>
+          <w:lang w:val="en-GB"/>
+        </w:rPr>
+      </w:pPr>
     </w:p>
     <w:sectPr>
       <w:footerReference w:type="default" r:id="rId9"/>
@@ -7516,6 +9031,95 @@
     </w:lvl>
   </w:abstractNum>
   <w:abstractNum w:abstractNumId="7" w15:restartNumberingAfterBreak="0">
+    <w:nsid w:val="7B18295B"/>
+    <w:multiLevelType w:val="hybridMultilevel"/>
+    <w:tmpl w:val="831C29B8"/>
+    <w:lvl w:ilvl="0" w:tplc="2000000F">
+      <w:start w:val="1"/>
+      <w:numFmt w:val="decimal"/>
+      <w:lvlText w:val="%1."/>
+      <w:lvlJc w:val="left"/>
+      <w:pPr>
+        <w:ind w:left="720" w:hanging="360"/>
+      </w:pPr>
+      <w:rPr>
+        <w:rFonts w:hint="default"/>
+      </w:rPr>
+    </w:lvl>
+    <w:lvl w:ilvl="1" w:tplc="20000019" w:tentative="1">
+      <w:start w:val="1"/>
+      <w:numFmt w:val="lowerLetter"/>
+      <w:lvlText w:val="%2."/>
+      <w:lvlJc w:val="left"/>
+      <w:pPr>
+        <w:ind w:left="1440" w:hanging="360"/>
+      </w:pPr>
+    </w:lvl>
+    <w:lvl w:ilvl="2" w:tplc="2000001B" w:tentative="1">
+      <w:start w:val="1"/>
+      <w:numFmt w:val="lowerRoman"/>
+      <w:lvlText w:val="%3."/>
+      <w:lvlJc w:val="right"/>
+      <w:pPr>
+        <w:ind w:left="2160" w:hanging="180"/>
+      </w:pPr>
+    </w:lvl>
+    <w:lvl w:ilvl="3" w:tplc="2000000F" w:tentative="1">
+      <w:start w:val="1"/>
+      <w:numFmt w:val="decimal"/>
+      <w:lvlText w:val="%4."/>
+      <w:lvlJc w:val="left"/>
+      <w:pPr>
+        <w:ind w:left="2880" w:hanging="360"/>
+      </w:pPr>
+    </w:lvl>
+    <w:lvl w:ilvl="4" w:tplc="20000019" w:tentative="1">
+      <w:start w:val="1"/>
+      <w:numFmt w:val="lowerLetter"/>
+      <w:lvlText w:val="%5."/>
+      <w:lvlJc w:val="left"/>
+      <w:pPr>
+        <w:ind w:left="3600" w:hanging="360"/>
+      </w:pPr>
+    </w:lvl>
+    <w:lvl w:ilvl="5" w:tplc="2000001B" w:tentative="1">
+      <w:start w:val="1"/>
+      <w:numFmt w:val="lowerRoman"/>
+      <w:lvlText w:val="%6."/>
+      <w:lvlJc w:val="right"/>
+      <w:pPr>
+        <w:ind w:left="4320" w:hanging="180"/>
+      </w:pPr>
+    </w:lvl>
+    <w:lvl w:ilvl="6" w:tplc="2000000F" w:tentative="1">
+      <w:start w:val="1"/>
+      <w:numFmt w:val="decimal"/>
+      <w:lvlText w:val="%7."/>
+      <w:lvlJc w:val="left"/>
+      <w:pPr>
+        <w:ind w:left="5040" w:hanging="360"/>
+      </w:pPr>
+    </w:lvl>
+    <w:lvl w:ilvl="7" w:tplc="20000019" w:tentative="1">
+      <w:start w:val="1"/>
+      <w:numFmt w:val="lowerLetter"/>
+      <w:lvlText w:val="%8."/>
+      <w:lvlJc w:val="left"/>
+      <w:pPr>
+        <w:ind w:left="5760" w:hanging="360"/>
+      </w:pPr>
+    </w:lvl>
+    <w:lvl w:ilvl="8" w:tplc="2000001B" w:tentative="1">
+      <w:start w:val="1"/>
+      <w:numFmt w:val="lowerRoman"/>
+      <w:lvlText w:val="%9."/>
+      <w:lvlJc w:val="right"/>
+      <w:pPr>
+        <w:ind w:left="6480" w:hanging="180"/>
+      </w:pPr>
+    </w:lvl>
+  </w:abstractNum>
+  <w:abstractNum w:abstractNumId="8" w15:restartNumberingAfterBreak="0">
     <w:nsid w:val="7B542346"/>
     <w:multiLevelType w:val="hybridMultilevel"/>
     <w:tmpl w:val="00087140"/>
@@ -7620,10 +9224,13 @@
     <w:abstractNumId w:val="6"/>
   </w:num>
   <w:num w:numId="7" w16cid:durableId="1202597209">
-    <w:abstractNumId w:val="7"/>
+    <w:abstractNumId w:val="8"/>
   </w:num>
   <w:num w:numId="8" w16cid:durableId="1412659409">
     <w:abstractNumId w:val="3"/>
+  </w:num>
+  <w:num w:numId="9" w16cid:durableId="2031643002">
+    <w:abstractNumId w:val="7"/>
   </w:num>
 </w:numbering>
 </file>
@@ -8260,6 +9867,7 @@
   <w:style w:type="character" w:default="1" w:styleId="DefaultParagraphFont">
     <w:name w:val="Default Paragraph Font"/>
     <w:uiPriority w:val="1"/>
+    <w:semiHidden/>
     <w:unhideWhenUsed/>
   </w:style>
   <w:style w:type="table" w:default="1" w:styleId="TableNormal">
@@ -8631,6 +10239,7 @@
   <w:style w:type="paragraph" w:customStyle="1" w:styleId="Poudarjeno">
     <w:name w:val="Poudarjeno"/>
     <w:basedOn w:val="Normal"/>
+    <w:next w:val="Normal"/>
     <w:link w:val="PoudarjenoChar"/>
     <w:autoRedefine/>
     <w:qFormat/>
@@ -8789,6 +10398,82 @@
         <w:insideV w:val="single" w:sz="4" w:space="0" w:color="auto"/>
       </w:tblBorders>
     </w:tblPr>
+  </w:style>
+  <w:style w:type="table" w:styleId="GridTable4-Accent2">
+    <w:name w:val="Grid Table 4 Accent 2"/>
+    <w:basedOn w:val="TableNormal"/>
+    <w:uiPriority w:val="49"/>
+    <w:rsid w:val="00654DB4"/>
+    <w:pPr>
+      <w:spacing w:after="0" w:line="240" w:lineRule="auto"/>
+    </w:pPr>
+    <w:tblPr>
+      <w:tblStyleRowBandSize w:val="1"/>
+      <w:tblStyleColBandSize w:val="1"/>
+      <w:tblBorders>
+        <w:top w:val="single" w:sz="4" w:space="0" w:color="F1A983" w:themeColor="accent2" w:themeTint="99"/>
+        <w:left w:val="single" w:sz="4" w:space="0" w:color="F1A983" w:themeColor="accent2" w:themeTint="99"/>
+        <w:bottom w:val="single" w:sz="4" w:space="0" w:color="F1A983" w:themeColor="accent2" w:themeTint="99"/>
+        <w:right w:val="single" w:sz="4" w:space="0" w:color="F1A983" w:themeColor="accent2" w:themeTint="99"/>
+        <w:insideH w:val="single" w:sz="4" w:space="0" w:color="F1A983" w:themeColor="accent2" w:themeTint="99"/>
+        <w:insideV w:val="single" w:sz="4" w:space="0" w:color="F1A983" w:themeColor="accent2" w:themeTint="99"/>
+      </w:tblBorders>
+    </w:tblPr>
+    <w:tblStylePr w:type="firstRow">
+      <w:rPr>
+        <w:b/>
+        <w:bCs/>
+        <w:color w:val="FFFFFF" w:themeColor="background1"/>
+      </w:rPr>
+      <w:tblPr/>
+      <w:tcPr>
+        <w:tcBorders>
+          <w:top w:val="single" w:sz="4" w:space="0" w:color="E97132" w:themeColor="accent2"/>
+          <w:left w:val="single" w:sz="4" w:space="0" w:color="E97132" w:themeColor="accent2"/>
+          <w:bottom w:val="single" w:sz="4" w:space="0" w:color="E97132" w:themeColor="accent2"/>
+          <w:right w:val="single" w:sz="4" w:space="0" w:color="E97132" w:themeColor="accent2"/>
+          <w:insideH w:val="nil"/>
+          <w:insideV w:val="nil"/>
+        </w:tcBorders>
+        <w:shd w:val="clear" w:color="auto" w:fill="E97132" w:themeFill="accent2"/>
+      </w:tcPr>
+    </w:tblStylePr>
+    <w:tblStylePr w:type="lastRow">
+      <w:rPr>
+        <w:b/>
+        <w:bCs/>
+      </w:rPr>
+      <w:tblPr/>
+      <w:tcPr>
+        <w:tcBorders>
+          <w:top w:val="double" w:sz="4" w:space="0" w:color="E97132" w:themeColor="accent2"/>
+        </w:tcBorders>
+      </w:tcPr>
+    </w:tblStylePr>
+    <w:tblStylePr w:type="firstCol">
+      <w:rPr>
+        <w:b/>
+        <w:bCs/>
+      </w:rPr>
+    </w:tblStylePr>
+    <w:tblStylePr w:type="lastCol">
+      <w:rPr>
+        <w:b/>
+        <w:bCs/>
+      </w:rPr>
+    </w:tblStylePr>
+    <w:tblStylePr w:type="band1Vert">
+      <w:tblPr/>
+      <w:tcPr>
+        <w:shd w:val="clear" w:color="auto" w:fill="FAE2D5" w:themeFill="accent2" w:themeFillTint="33"/>
+      </w:tcPr>
+    </w:tblStylePr>
+    <w:tblStylePr w:type="band1Horz">
+      <w:tblPr/>
+      <w:tcPr>
+        <w:shd w:val="clear" w:color="auto" w:fill="FAE2D5" w:themeFill="accent2" w:themeFillTint="33"/>
+      </w:tcPr>
+    </w:tblStylePr>
   </w:style>
 </w:styles>
 </file>

</xml_diff>

<commit_message>
nahitr skuhu se zlo dobro razlago za interpolation. treba bo se popravt grammar
</commit_message>
<xml_diff>
--- a/docs/strokovno_porocilo.docx
+++ b/docs/strokovno_porocilo.docx
@@ -14979,6 +14979,381 @@
           <w:lang w:val="en-GB"/>
         </w:rPr>
       </w:pPr>
+      <w:r>
+        <w:rPr>
+          <w:lang w:val="en-GB"/>
+        </w:rPr>
+        <w:t>Igralna površina je</w:t>
+      </w:r>
+      <w:r>
+        <w:rPr>
+          <w:lang w:val="en-GB"/>
+        </w:rPr>
+        <w:t xml:space="preserve"> velika, zato je </w:t>
+      </w:r>
+      <w:r>
+        <w:rPr>
+          <w:lang w:val="en-GB"/>
+        </w:rPr>
+        <w:t xml:space="preserve">potrebno </w:t>
+      </w:r>
+      <w:r>
+        <w:rPr>
+          <w:lang w:val="en-GB"/>
+        </w:rPr>
+        <w:t xml:space="preserve">okolico prikazati glede na igralca. </w:t>
+      </w:r>
+      <w:r>
+        <w:rPr>
+          <w:lang w:val="en-GB"/>
+        </w:rPr>
+        <w:t xml:space="preserve">Lokalni igralec je vedno narisan na sredini </w:t>
+      </w:r>
+      <w:r>
+        <w:rPr>
+          <w:lang w:val="en-GB"/>
+        </w:rPr>
+        <w:t>zaslona,</w:t>
+      </w:r>
+      <w:r>
+        <w:rPr>
+          <w:lang w:val="en-GB"/>
+        </w:rPr>
+        <w:t xml:space="preserve"> premika pa se vse ostalo okrog njega.</w:t>
+      </w:r>
+    </w:p>
+    <w:p>
+      <w:pPr>
+        <w:rPr>
+          <w:lang w:val="en-GB"/>
+        </w:rPr>
+      </w:pPr>
+      <w:r>
+        <w:rPr>
+          <w:lang w:val="en-GB"/>
+        </w:rPr>
+        <w:t>Vredno je omeniti</w:t>
+      </w:r>
+      <w:r>
+        <w:rPr>
+          <w:lang w:val="en-GB"/>
+        </w:rPr>
+        <w:t xml:space="preserve">, da stanje v prejetih paketih ni takoj prikazano. </w:t>
+      </w:r>
+      <w:r>
+        <w:rPr>
+          <w:lang w:val="en-GB"/>
+        </w:rPr>
+        <w:t xml:space="preserve">Ker aplikacija </w:t>
+      </w:r>
+      <w:r>
+        <w:rPr>
+          <w:lang w:val="en-GB"/>
+        </w:rPr>
+        <w:t xml:space="preserve">odjemalca deluje hitreje kot </w:t>
+      </w:r>
+      <w:r>
+        <w:rPr>
+          <w:lang w:val="en-GB"/>
+        </w:rPr>
+        <w:t>strežnik pošilja podatke,</w:t>
+      </w:r>
+      <w:r>
+        <w:rPr>
+          <w:lang w:val="en-GB"/>
+        </w:rPr>
+        <w:t xml:space="preserve"> </w:t>
+      </w:r>
+      <w:r>
+        <w:rPr>
+          <w:lang w:val="en-GB"/>
+        </w:rPr>
+        <w:t xml:space="preserve">dejanske </w:t>
+      </w:r>
+      <w:r>
+        <w:rPr>
+          <w:lang w:val="en-GB"/>
+        </w:rPr>
+        <w:t xml:space="preserve">podatke s strežnike vsebuje samo vsak drugi frame. </w:t>
+      </w:r>
+      <w:r>
+        <w:rPr>
+          <w:lang w:val="en-GB"/>
+        </w:rPr>
+        <w:t xml:space="preserve">Te “luknje” v prikazu </w:t>
+      </w:r>
+      <w:r>
+        <w:rPr>
+          <w:lang w:val="en-GB"/>
+        </w:rPr>
+        <w:t xml:space="preserve">so </w:t>
+      </w:r>
+      <w:r>
+        <w:rPr>
+          <w:lang w:val="en-GB"/>
+        </w:rPr>
+        <w:t xml:space="preserve">zapolnjene </w:t>
+      </w:r>
+      <w:r>
+        <w:rPr>
+          <w:lang w:val="en-GB"/>
+        </w:rPr>
+        <w:t xml:space="preserve">s napovedovanjem </w:t>
+      </w:r>
+      <w:r>
+        <w:rPr>
+          <w:lang w:val="en-GB"/>
+        </w:rPr>
+        <w:t>položaja (</w:t>
+      </w:r>
+      <w:r>
+        <w:rPr>
+          <w:lang w:val="en-GB"/>
+        </w:rPr>
+        <w:t>angl. “prediction”</w:t>
+      </w:r>
+      <w:r>
+        <w:rPr>
+          <w:lang w:val="en-GB"/>
+        </w:rPr>
+        <w:t>)</w:t>
+      </w:r>
+      <w:r>
+        <w:rPr>
+          <w:lang w:val="en-GB"/>
+        </w:rPr>
+        <w:t xml:space="preserve"> glede na </w:t>
+      </w:r>
+      <w:r>
+        <w:rPr>
+          <w:lang w:val="en-GB"/>
+        </w:rPr>
+        <w:t xml:space="preserve">trenuten položaj in stanje tipk. </w:t>
+      </w:r>
+      <w:r>
+        <w:rPr>
+          <w:lang w:val="en-GB"/>
+        </w:rPr>
+        <w:t>Prejetega</w:t>
+      </w:r>
+      <w:r>
+        <w:rPr>
+          <w:lang w:val="en-GB"/>
+        </w:rPr>
+        <w:t xml:space="preserve"> paketa ne uporabimo takoj, pač pa ga dodamo v buffer. </w:t>
+      </w:r>
+      <w:r>
+        <w:rPr>
+          <w:lang w:val="en-GB"/>
+        </w:rPr>
+        <w:t>Ko posodobimo igralca</w:t>
+      </w:r>
+      <w:r>
+        <w:rPr>
+          <w:lang w:val="en-GB"/>
+        </w:rPr>
+        <w:t xml:space="preserve">, najprej pogledamo, če je na voljo tak paket. </w:t>
+      </w:r>
+      <w:r>
+        <w:rPr>
+          <w:lang w:val="en-GB"/>
+        </w:rPr>
+        <w:t xml:space="preserve">Med položajem v </w:t>
+      </w:r>
+      <w:r>
+        <w:rPr>
+          <w:lang w:val="en-GB"/>
+        </w:rPr>
+        <w:t>prejšnjem paketu in položajem v naslednjem paketu izvajamo linearno glajenje (angl. “linear interpolation”)</w:t>
+      </w:r>
+      <w:r>
+        <w:rPr>
+          <w:lang w:val="en-GB"/>
+        </w:rPr>
+        <w:t xml:space="preserve">, kar pomeni, da med položajema </w:t>
+      </w:r>
+      <w:r>
+        <w:rPr>
+          <w:lang w:val="en-GB"/>
+        </w:rPr>
+        <w:t xml:space="preserve">najdemo </w:t>
+      </w:r>
+      <w:r>
+        <w:rPr>
+          <w:lang w:val="en-GB"/>
+        </w:rPr>
+        <w:t xml:space="preserve">sredinsko točko, </w:t>
+      </w:r>
+      <w:r>
+        <w:rPr>
+          <w:lang w:val="en-GB"/>
+        </w:rPr>
+        <w:t xml:space="preserve">ki jo prikažemo v vmesnem frame-u. </w:t>
+      </w:r>
+      <w:r>
+        <w:rPr>
+          <w:lang w:val="en-GB"/>
+        </w:rPr>
+        <w:t xml:space="preserve">Tako bo </w:t>
+      </w:r>
+      <w:r>
+        <w:rPr>
+          <w:lang w:val="en-GB"/>
+        </w:rPr>
+        <w:t xml:space="preserve">premikanje </w:t>
+      </w:r>
+      <w:r>
+        <w:rPr>
+          <w:lang w:val="en-GB"/>
+        </w:rPr>
+        <w:t xml:space="preserve">ostalih igralcev ostalo gladko, tudi če </w:t>
+      </w:r>
+      <w:r>
+        <w:rPr>
+          <w:lang w:val="en-GB"/>
+        </w:rPr>
+        <w:t xml:space="preserve">strežnik ne pošilja </w:t>
+      </w:r>
+      <w:r>
+        <w:rPr>
+          <w:lang w:val="en-GB"/>
+        </w:rPr>
+        <w:t>podatkov dovolj hitro.</w:t>
+      </w:r>
+    </w:p>
+    <w:p>
+      <w:pPr>
+        <w:rPr>
+          <w:lang w:val="en-GB"/>
+        </w:rPr>
+      </w:pPr>
+      <w:r>
+        <w:rPr>
+          <w:lang w:val="en-GB"/>
+        </w:rPr>
+        <w:t xml:space="preserve">Za lokalnega </w:t>
+      </w:r>
+      <w:r>
+        <w:rPr>
+          <w:lang w:val="en-GB"/>
+        </w:rPr>
+        <w:t xml:space="preserve">igralca se uporablja drugačen pristop. </w:t>
+      </w:r>
+      <w:r>
+        <w:rPr>
+          <w:lang w:val="en-GB"/>
+        </w:rPr>
+        <w:t xml:space="preserve">Če bi </w:t>
+      </w:r>
+      <w:r>
+        <w:rPr>
+          <w:lang w:val="en-GB"/>
+        </w:rPr>
+        <w:t xml:space="preserve">namreč </w:t>
+      </w:r>
+      <w:r>
+        <w:rPr>
+          <w:lang w:val="en-GB"/>
+        </w:rPr>
+        <w:t xml:space="preserve">za lokalnega igralca </w:t>
+      </w:r>
+      <w:r>
+        <w:rPr>
+          <w:lang w:val="en-GB"/>
+        </w:rPr>
+        <w:t xml:space="preserve">prikazovali </w:t>
+      </w:r>
+      <w:r>
+        <w:rPr>
+          <w:lang w:val="en-GB"/>
+        </w:rPr>
+        <w:t xml:space="preserve">le </w:t>
+      </w:r>
+      <w:r>
+        <w:rPr>
+          <w:lang w:val="en-GB"/>
+        </w:rPr>
+        <w:t>stanje, ki ga pošlje strežnik</w:t>
+      </w:r>
+      <w:r>
+        <w:rPr>
+          <w:lang w:val="en-GB"/>
+        </w:rPr>
+        <w:t xml:space="preserve">, bi se </w:t>
+      </w:r>
+      <w:r>
+        <w:rPr>
+          <w:lang w:val="en-GB"/>
+        </w:rPr>
+        <w:t xml:space="preserve">sistem zdel počasen in neodziven. </w:t>
+      </w:r>
+      <w:r>
+        <w:rPr>
+          <w:lang w:val="en-GB"/>
+        </w:rPr>
+        <w:t xml:space="preserve">Zato </w:t>
+      </w:r>
+      <w:r>
+        <w:rPr>
+          <w:lang w:val="en-GB"/>
+        </w:rPr>
+        <w:t xml:space="preserve">aplikacija odjemalca takoj prikaže </w:t>
+      </w:r>
+      <w:r>
+        <w:rPr>
+          <w:lang w:val="en-GB"/>
+        </w:rPr>
+        <w:t xml:space="preserve">premika glede na svoje podatke, </w:t>
+      </w:r>
+      <w:r>
+        <w:rPr>
+          <w:lang w:val="en-GB"/>
+        </w:rPr>
+        <w:t xml:space="preserve">s podatki s strežnika </w:t>
+      </w:r>
+      <w:r>
+        <w:rPr>
+          <w:lang w:val="en-GB"/>
+        </w:rPr>
+        <w:t xml:space="preserve">pa vrednosti le popravi. </w:t>
+      </w:r>
+      <w:r>
+        <w:rPr>
+          <w:lang w:val="en-GB"/>
+        </w:rPr>
+        <w:t>Za boljšo izkušnjo je tudi tu uporabljena interplacij</w:t>
+      </w:r>
+      <w:r>
+        <w:rPr>
+          <w:lang w:val="en-GB"/>
+        </w:rPr>
+        <w:t>a, podatki s strežnika pa so uporabljeni takoj.</w:t>
+      </w:r>
+    </w:p>
+    <w:p>
+      <w:pPr>
+        <w:rPr>
+          <w:lang w:val="en-GB"/>
+        </w:rPr>
+      </w:pPr>
+      <w:r>
+        <w:rPr>
+          <w:lang w:val="en-GB"/>
+        </w:rPr>
+        <w:t xml:space="preserve">[slika logike </w:t>
+      </w:r>
+      <w:r>
+        <w:rPr>
+          <w:lang w:val="en-GB"/>
+        </w:rPr>
+        <w:t>za interpolacijo (lahko je psevdo koda)</w:t>
+      </w:r>
+      <w:r>
+        <w:rPr>
+          <w:lang w:val="en-GB"/>
+        </w:rPr>
+        <w:t>]</w:t>
+      </w:r>
     </w:p>
     <w:p>
       <w:pPr>

</xml_diff>

<commit_message>
glavni del - opis je konc pr porocilo, razen popravkov. >4900 besed, treba se slike, uvod zakljucek, zahvala abstract. pr igri se prikazuje score
</commit_message>
<xml_diff>
--- a/docs/strokovno_porocilo.docx
+++ b/docs/strokovno_porocilo.docx
@@ -331,6 +331,42 @@
       </w:pPr>
       <w:r>
         <w:lastRenderedPageBreak/>
+        <w:t>Zahvala</w:t>
+      </w:r>
+    </w:p>
+    <w:p>
+      <w:pPr>
+        <w:rPr>
+          <w:lang w:val="en-GB"/>
+        </w:rPr>
+      </w:pPr>
+    </w:p>
+    <w:p>
+      <w:pPr>
+        <w:spacing w:line="259" w:lineRule="auto"/>
+        <w:jc w:val="left"/>
+      </w:pPr>
+    </w:p>
+    <w:p>
+      <w:pPr>
+        <w:spacing w:line="259" w:lineRule="auto"/>
+        <w:jc w:val="left"/>
+        <w:rPr>
+          <w:b/>
+          <w:sz w:val="26"/>
+          <w:lang w:val="en-GB"/>
+        </w:rPr>
+      </w:pPr>
+      <w:r>
+        <w:br w:type="page"/>
+      </w:r>
+    </w:p>
+    <w:p>
+      <w:pPr>
+        <w:pStyle w:val="Poudarjeno"/>
+      </w:pPr>
+      <w:r>
+        <w:lastRenderedPageBreak/>
         <w:t>Povzetek</w:t>
       </w:r>
     </w:p>
@@ -555,7 +591,7 @@
           <w:r>
             <w:fldChar w:fldCharType="separate"/>
           </w:r>
-          <w:hyperlink w:anchor="_Toc195532716" w:history="1">
+          <w:hyperlink w:anchor="_Toc195650897" w:history="1">
             <w:r>
               <w:rPr>
                 <w:rStyle w:val="Hyperlink"/>
@@ -598,7 +634,7 @@
                 <w:noProof/>
                 <w:webHidden/>
               </w:rPr>
-              <w:instrText xml:space="preserve"> PAGEREF _Toc195532716 \h </w:instrText>
+              <w:instrText xml:space="preserve"> PAGEREF _Toc195650897 \h </w:instrText>
             </w:r>
             <w:r>
               <w:rPr>
@@ -618,7 +654,7 @@
                 <w:noProof/>
                 <w:webHidden/>
               </w:rPr>
-              <w:t>5</w:t>
+              <w:t>6</w:t>
             </w:r>
             <w:r>
               <w:rPr>
@@ -644,7 +680,7 @@
               <w:lang w:eastAsia="en-SI"/>
             </w:rPr>
           </w:pPr>
-          <w:hyperlink w:anchor="_Toc195532717" w:history="1">
+          <w:hyperlink w:anchor="_Toc195650898" w:history="1">
             <w:r>
               <w:rPr>
                 <w:rStyle w:val="Hyperlink"/>
@@ -687,7 +723,7 @@
                 <w:noProof/>
                 <w:webHidden/>
               </w:rPr>
-              <w:instrText xml:space="preserve"> PAGEREF _Toc195532717 \h </w:instrText>
+              <w:instrText xml:space="preserve"> PAGEREF _Toc195650898 \h </w:instrText>
             </w:r>
             <w:r>
               <w:rPr>
@@ -707,7 +743,7 @@
                 <w:noProof/>
                 <w:webHidden/>
               </w:rPr>
-              <w:t>5</w:t>
+              <w:t>6</w:t>
             </w:r>
             <w:r>
               <w:rPr>
@@ -733,7 +769,7 @@
               <w:lang w:eastAsia="en-SI"/>
             </w:rPr>
           </w:pPr>
-          <w:hyperlink w:anchor="_Toc195532718" w:history="1">
+          <w:hyperlink w:anchor="_Toc195650899" w:history="1">
             <w:r>
               <w:rPr>
                 <w:rStyle w:val="Hyperlink"/>
@@ -776,7 +812,7 @@
                 <w:noProof/>
                 <w:webHidden/>
               </w:rPr>
-              <w:instrText xml:space="preserve"> PAGEREF _Toc195532718 \h </w:instrText>
+              <w:instrText xml:space="preserve"> PAGEREF _Toc195650899 \h </w:instrText>
             </w:r>
             <w:r>
               <w:rPr>
@@ -796,7 +832,7 @@
                 <w:noProof/>
                 <w:webHidden/>
               </w:rPr>
-              <w:t>5</w:t>
+              <w:t>6</w:t>
             </w:r>
             <w:r>
               <w:rPr>
@@ -822,7 +858,7 @@
               <w:lang w:eastAsia="en-SI"/>
             </w:rPr>
           </w:pPr>
-          <w:hyperlink w:anchor="_Toc195532719" w:history="1">
+          <w:hyperlink w:anchor="_Toc195650900" w:history="1">
             <w:r>
               <w:rPr>
                 <w:rStyle w:val="Hyperlink"/>
@@ -865,7 +901,7 @@
                 <w:noProof/>
                 <w:webHidden/>
               </w:rPr>
-              <w:instrText xml:space="preserve"> PAGEREF _Toc195532719 \h </w:instrText>
+              <w:instrText xml:space="preserve"> PAGEREF _Toc195650900 \h </w:instrText>
             </w:r>
             <w:r>
               <w:rPr>
@@ -885,7 +921,7 @@
                 <w:noProof/>
                 <w:webHidden/>
               </w:rPr>
-              <w:t>5</w:t>
+              <w:t>6</w:t>
             </w:r>
             <w:r>
               <w:rPr>
@@ -911,7 +947,7 @@
               <w:lang w:eastAsia="en-SI"/>
             </w:rPr>
           </w:pPr>
-          <w:hyperlink w:anchor="_Toc195532720" w:history="1">
+          <w:hyperlink w:anchor="_Toc195650901" w:history="1">
             <w:r>
               <w:rPr>
                 <w:rStyle w:val="Hyperlink"/>
@@ -954,7 +990,7 @@
                 <w:noProof/>
                 <w:webHidden/>
               </w:rPr>
-              <w:instrText xml:space="preserve"> PAGEREF _Toc195532720 \h </w:instrText>
+              <w:instrText xml:space="preserve"> PAGEREF _Toc195650901 \h </w:instrText>
             </w:r>
             <w:r>
               <w:rPr>
@@ -974,7 +1010,7 @@
                 <w:noProof/>
                 <w:webHidden/>
               </w:rPr>
-              <w:t>6</w:t>
+              <w:t>7</w:t>
             </w:r>
             <w:r>
               <w:rPr>
@@ -1000,7 +1036,7 @@
               <w:lang w:eastAsia="en-SI"/>
             </w:rPr>
           </w:pPr>
-          <w:hyperlink w:anchor="_Toc195532721" w:history="1">
+          <w:hyperlink w:anchor="_Toc195650902" w:history="1">
             <w:r>
               <w:rPr>
                 <w:rStyle w:val="Hyperlink"/>
@@ -1043,7 +1079,7 @@
                 <w:noProof/>
                 <w:webHidden/>
               </w:rPr>
-              <w:instrText xml:space="preserve"> PAGEREF _Toc195532721 \h </w:instrText>
+              <w:instrText xml:space="preserve"> PAGEREF _Toc195650902 \h </w:instrText>
             </w:r>
             <w:r>
               <w:rPr>
@@ -1063,7 +1099,7 @@
                 <w:noProof/>
                 <w:webHidden/>
               </w:rPr>
-              <w:t>6</w:t>
+              <w:t>7</w:t>
             </w:r>
             <w:r>
               <w:rPr>
@@ -1089,7 +1125,7 @@
               <w:lang w:eastAsia="en-SI"/>
             </w:rPr>
           </w:pPr>
-          <w:hyperlink w:anchor="_Toc195532722" w:history="1">
+          <w:hyperlink w:anchor="_Toc195650903" w:history="1">
             <w:r>
               <w:rPr>
                 <w:rStyle w:val="Hyperlink"/>
@@ -1132,7 +1168,7 @@
                 <w:noProof/>
                 <w:webHidden/>
               </w:rPr>
-              <w:instrText xml:space="preserve"> PAGEREF _Toc195532722 \h </w:instrText>
+              <w:instrText xml:space="preserve"> PAGEREF _Toc195650903 \h </w:instrText>
             </w:r>
             <w:r>
               <w:rPr>
@@ -1152,7 +1188,7 @@
                 <w:noProof/>
                 <w:webHidden/>
               </w:rPr>
-              <w:t>6</w:t>
+              <w:t>7</w:t>
             </w:r>
             <w:r>
               <w:rPr>
@@ -1178,7 +1214,7 @@
               <w:lang w:eastAsia="en-SI"/>
             </w:rPr>
           </w:pPr>
-          <w:hyperlink w:anchor="_Toc195532723" w:history="1">
+          <w:hyperlink w:anchor="_Toc195650904" w:history="1">
             <w:r>
               <w:rPr>
                 <w:rStyle w:val="Hyperlink"/>
@@ -1221,7 +1257,7 @@
                 <w:noProof/>
                 <w:webHidden/>
               </w:rPr>
-              <w:instrText xml:space="preserve"> PAGEREF _Toc195532723 \h </w:instrText>
+              <w:instrText xml:space="preserve"> PAGEREF _Toc195650904 \h </w:instrText>
             </w:r>
             <w:r>
               <w:rPr>
@@ -1241,7 +1277,7 @@
                 <w:noProof/>
                 <w:webHidden/>
               </w:rPr>
-              <w:t>6</w:t>
+              <w:t>7</w:t>
             </w:r>
             <w:r>
               <w:rPr>
@@ -1267,7 +1303,7 @@
               <w:lang w:eastAsia="en-SI"/>
             </w:rPr>
           </w:pPr>
-          <w:hyperlink w:anchor="_Toc195532724" w:history="1">
+          <w:hyperlink w:anchor="_Toc195650905" w:history="1">
             <w:r>
               <w:rPr>
                 <w:rStyle w:val="Hyperlink"/>
@@ -1310,7 +1346,7 @@
                 <w:noProof/>
                 <w:webHidden/>
               </w:rPr>
-              <w:instrText xml:space="preserve"> PAGEREF _Toc195532724 \h </w:instrText>
+              <w:instrText xml:space="preserve"> PAGEREF _Toc195650905 \h </w:instrText>
             </w:r>
             <w:r>
               <w:rPr>
@@ -1330,7 +1366,7 @@
                 <w:noProof/>
                 <w:webHidden/>
               </w:rPr>
-              <w:t>7</w:t>
+              <w:t>8</w:t>
             </w:r>
             <w:r>
               <w:rPr>
@@ -1356,7 +1392,7 @@
               <w:lang w:eastAsia="en-SI"/>
             </w:rPr>
           </w:pPr>
-          <w:hyperlink w:anchor="_Toc195532725" w:history="1">
+          <w:hyperlink w:anchor="_Toc195650906" w:history="1">
             <w:r>
               <w:rPr>
                 <w:rStyle w:val="Hyperlink"/>
@@ -1399,7 +1435,7 @@
                 <w:noProof/>
                 <w:webHidden/>
               </w:rPr>
-              <w:instrText xml:space="preserve"> PAGEREF _Toc195532725 \h </w:instrText>
+              <w:instrText xml:space="preserve"> PAGEREF _Toc195650906 \h </w:instrText>
             </w:r>
             <w:r>
               <w:rPr>
@@ -1419,7 +1455,7 @@
                 <w:noProof/>
                 <w:webHidden/>
               </w:rPr>
-              <w:t>7</w:t>
+              <w:t>8</w:t>
             </w:r>
             <w:r>
               <w:rPr>
@@ -1445,7 +1481,7 @@
               <w:lang w:eastAsia="en-SI"/>
             </w:rPr>
           </w:pPr>
-          <w:hyperlink w:anchor="_Toc195532726" w:history="1">
+          <w:hyperlink w:anchor="_Toc195650907" w:history="1">
             <w:r>
               <w:rPr>
                 <w:rStyle w:val="Hyperlink"/>
@@ -1488,7 +1524,7 @@
                 <w:noProof/>
                 <w:webHidden/>
               </w:rPr>
-              <w:instrText xml:space="preserve"> PAGEREF _Toc195532726 \h </w:instrText>
+              <w:instrText xml:space="preserve"> PAGEREF _Toc195650907 \h </w:instrText>
             </w:r>
             <w:r>
               <w:rPr>
@@ -1508,7 +1544,7 @@
                 <w:noProof/>
                 <w:webHidden/>
               </w:rPr>
-              <w:t>7</w:t>
+              <w:t>8</w:t>
             </w:r>
             <w:r>
               <w:rPr>
@@ -1534,7 +1570,7 @@
               <w:lang w:eastAsia="en-SI"/>
             </w:rPr>
           </w:pPr>
-          <w:hyperlink w:anchor="_Toc195532727" w:history="1">
+          <w:hyperlink w:anchor="_Toc195650908" w:history="1">
             <w:r>
               <w:rPr>
                 <w:rStyle w:val="Hyperlink"/>
@@ -1577,7 +1613,7 @@
                 <w:noProof/>
                 <w:webHidden/>
               </w:rPr>
-              <w:instrText xml:space="preserve"> PAGEREF _Toc195532727 \h </w:instrText>
+              <w:instrText xml:space="preserve"> PAGEREF _Toc195650908 \h </w:instrText>
             </w:r>
             <w:r>
               <w:rPr>
@@ -1597,7 +1633,7 @@
                 <w:noProof/>
                 <w:webHidden/>
               </w:rPr>
-              <w:t>7</w:t>
+              <w:t>8</w:t>
             </w:r>
             <w:r>
               <w:rPr>
@@ -1623,7 +1659,7 @@
               <w:lang w:eastAsia="en-SI"/>
             </w:rPr>
           </w:pPr>
-          <w:hyperlink w:anchor="_Toc195532728" w:history="1">
+          <w:hyperlink w:anchor="_Toc195650909" w:history="1">
             <w:r>
               <w:rPr>
                 <w:rStyle w:val="Hyperlink"/>
@@ -1666,7 +1702,7 @@
                 <w:noProof/>
                 <w:webHidden/>
               </w:rPr>
-              <w:instrText xml:space="preserve"> PAGEREF _Toc195532728 \h </w:instrText>
+              <w:instrText xml:space="preserve"> PAGEREF _Toc195650909 \h </w:instrText>
             </w:r>
             <w:r>
               <w:rPr>
@@ -1686,7 +1722,7 @@
                 <w:noProof/>
                 <w:webHidden/>
               </w:rPr>
-              <w:t>8</w:t>
+              <w:t>9</w:t>
             </w:r>
             <w:r>
               <w:rPr>
@@ -1712,7 +1748,7 @@
               <w:lang w:eastAsia="en-SI"/>
             </w:rPr>
           </w:pPr>
-          <w:hyperlink w:anchor="_Toc195532729" w:history="1">
+          <w:hyperlink w:anchor="_Toc195650910" w:history="1">
             <w:r>
               <w:rPr>
                 <w:rStyle w:val="Hyperlink"/>
@@ -1755,7 +1791,7 @@
                 <w:noProof/>
                 <w:webHidden/>
               </w:rPr>
-              <w:instrText xml:space="preserve"> PAGEREF _Toc195532729 \h </w:instrText>
+              <w:instrText xml:space="preserve"> PAGEREF _Toc195650910 \h </w:instrText>
             </w:r>
             <w:r>
               <w:rPr>
@@ -1775,7 +1811,7 @@
                 <w:noProof/>
                 <w:webHidden/>
               </w:rPr>
-              <w:t>8</w:t>
+              <w:t>9</w:t>
             </w:r>
             <w:r>
               <w:rPr>
@@ -1801,7 +1837,7 @@
               <w:lang w:eastAsia="en-SI"/>
             </w:rPr>
           </w:pPr>
-          <w:hyperlink w:anchor="_Toc195532730" w:history="1">
+          <w:hyperlink w:anchor="_Toc195650911" w:history="1">
             <w:r>
               <w:rPr>
                 <w:rStyle w:val="Hyperlink"/>
@@ -1844,7 +1880,7 @@
                 <w:noProof/>
                 <w:webHidden/>
               </w:rPr>
-              <w:instrText xml:space="preserve"> PAGEREF _Toc195532730 \h </w:instrText>
+              <w:instrText xml:space="preserve"> PAGEREF _Toc195650911 \h </w:instrText>
             </w:r>
             <w:r>
               <w:rPr>
@@ -1864,7 +1900,7 @@
                 <w:noProof/>
                 <w:webHidden/>
               </w:rPr>
-              <w:t>8</w:t>
+              <w:t>9</w:t>
             </w:r>
             <w:r>
               <w:rPr>
@@ -1890,7 +1926,7 @@
               <w:lang w:eastAsia="en-SI"/>
             </w:rPr>
           </w:pPr>
-          <w:hyperlink w:anchor="_Toc195532731" w:history="1">
+          <w:hyperlink w:anchor="_Toc195650912" w:history="1">
             <w:r>
               <w:rPr>
                 <w:rStyle w:val="Hyperlink"/>
@@ -1933,7 +1969,7 @@
                 <w:noProof/>
                 <w:webHidden/>
               </w:rPr>
-              <w:instrText xml:space="preserve"> PAGEREF _Toc195532731 \h </w:instrText>
+              <w:instrText xml:space="preserve"> PAGEREF _Toc195650912 \h </w:instrText>
             </w:r>
             <w:r>
               <w:rPr>
@@ -1953,7 +1989,7 @@
                 <w:noProof/>
                 <w:webHidden/>
               </w:rPr>
-              <w:t>10</w:t>
+              <w:t>11</w:t>
             </w:r>
             <w:r>
               <w:rPr>
@@ -1979,7 +2015,7 @@
               <w:lang w:eastAsia="en-SI"/>
             </w:rPr>
           </w:pPr>
-          <w:hyperlink w:anchor="_Toc195532732" w:history="1">
+          <w:hyperlink w:anchor="_Toc195650913" w:history="1">
             <w:r>
               <w:rPr>
                 <w:rStyle w:val="Hyperlink"/>
@@ -2022,7 +2058,7 @@
                 <w:noProof/>
                 <w:webHidden/>
               </w:rPr>
-              <w:instrText xml:space="preserve"> PAGEREF _Toc195532732 \h </w:instrText>
+              <w:instrText xml:space="preserve"> PAGEREF _Toc195650913 \h </w:instrText>
             </w:r>
             <w:r>
               <w:rPr>
@@ -2042,7 +2078,7 @@
                 <w:noProof/>
                 <w:webHidden/>
               </w:rPr>
-              <w:t>10</w:t>
+              <w:t>11</w:t>
             </w:r>
             <w:r>
               <w:rPr>
@@ -2068,7 +2104,7 @@
               <w:lang w:eastAsia="en-SI"/>
             </w:rPr>
           </w:pPr>
-          <w:hyperlink w:anchor="_Toc195532733" w:history="1">
+          <w:hyperlink w:anchor="_Toc195650914" w:history="1">
             <w:r>
               <w:rPr>
                 <w:rStyle w:val="Hyperlink"/>
@@ -2111,7 +2147,7 @@
                 <w:noProof/>
                 <w:webHidden/>
               </w:rPr>
-              <w:instrText xml:space="preserve"> PAGEREF _Toc195532733 \h </w:instrText>
+              <w:instrText xml:space="preserve"> PAGEREF _Toc195650914 \h </w:instrText>
             </w:r>
             <w:r>
               <w:rPr>
@@ -2131,7 +2167,7 @@
                 <w:noProof/>
                 <w:webHidden/>
               </w:rPr>
-              <w:t>11</w:t>
+              <w:t>12</w:t>
             </w:r>
             <w:r>
               <w:rPr>
@@ -2157,7 +2193,7 @@
               <w:lang w:eastAsia="en-SI"/>
             </w:rPr>
           </w:pPr>
-          <w:hyperlink w:anchor="_Toc195532734" w:history="1">
+          <w:hyperlink w:anchor="_Toc195650915" w:history="1">
             <w:r>
               <w:rPr>
                 <w:rStyle w:val="Hyperlink"/>
@@ -2200,7 +2236,7 @@
                 <w:noProof/>
                 <w:webHidden/>
               </w:rPr>
-              <w:instrText xml:space="preserve"> PAGEREF _Toc195532734 \h </w:instrText>
+              <w:instrText xml:space="preserve"> PAGEREF _Toc195650915 \h </w:instrText>
             </w:r>
             <w:r>
               <w:rPr>
@@ -2220,7 +2256,98 @@
                 <w:noProof/>
                 <w:webHidden/>
               </w:rPr>
-              <w:t>12</w:t>
+              <w:t>13</w:t>
+            </w:r>
+            <w:r>
+              <w:rPr>
+                <w:noProof/>
+                <w:webHidden/>
+              </w:rPr>
+              <w:fldChar w:fldCharType="end"/>
+            </w:r>
+          </w:hyperlink>
+        </w:p>
+        <w:p>
+          <w:pPr>
+            <w:pStyle w:val="TOC3"/>
+            <w:tabs>
+              <w:tab w:val="left" w:pos="1200"/>
+              <w:tab w:val="right" w:leader="dot" w:pos="9016"/>
+            </w:tabs>
+            <w:spacing w:line="240" w:lineRule="auto"/>
+            <w:rPr>
+              <w:rFonts w:asciiTheme="minorHAnsi" w:eastAsiaTheme="minorEastAsia" w:hAnsiTheme="minorHAnsi"/>
+              <w:noProof/>
+              <w:szCs w:val="24"/>
+              <w:lang w:eastAsia="en-SI"/>
+            </w:rPr>
+          </w:pPr>
+          <w:hyperlink w:anchor="_Toc195650916" w:history="1">
+            <w:r>
+              <w:rPr>
+                <w:rStyle w:val="Hyperlink"/>
+                <w:noProof/>
+                <w:lang w:val="en-GB"/>
+              </w:rPr>
+              <w:t>4.1.6</w:t>
+            </w:r>
+            <w:r>
+              <w:rPr>
+                <w:rFonts w:asciiTheme="minorHAnsi" w:eastAsiaTheme="minorEastAsia" w:hAnsiTheme="minorHAnsi"/>
+                <w:noProof/>
+                <w:szCs w:val="24"/>
+                <w:lang w:eastAsia="en-SI"/>
+              </w:rPr>
+              <w:tab/>
+            </w:r>
+            <w:r>
+              <w:rPr>
+                <w:rStyle w:val="Hyperlink"/>
+                <w:noProof/>
+                <w:lang w:val="en-GB"/>
+              </w:rPr>
+              <w:t>Zagon programa</w:t>
+            </w:r>
+            <w:r>
+              <w:rPr>
+                <w:noProof/>
+                <w:webHidden/>
+              </w:rPr>
+              <w:tab/>
+            </w:r>
+            <w:r>
+              <w:rPr>
+                <w:noProof/>
+                <w:webHidden/>
+              </w:rPr>
+              <w:fldChar w:fldCharType="begin"/>
+            </w:r>
+            <w:r>
+              <w:rPr>
+                <w:noProof/>
+                <w:webHidden/>
+              </w:rPr>
+              <w:instrText xml:space="preserve"> PAGEREF _Toc195650916 \h </w:instrText>
+            </w:r>
+            <w:r>
+              <w:rPr>
+                <w:noProof/>
+                <w:webHidden/>
+              </w:rPr>
+            </w:r>
+            <w:r>
+              <w:rPr>
+                <w:noProof/>
+                <w:webHidden/>
+              </w:rPr>
+              <w:fldChar w:fldCharType="separate"/>
+            </w:r>
+            <w:r>
+              <w:rPr>
+                <w:noProof/>
+                <w:webHidden/>
+              </w:rPr>
+              <w:t>15</w:t>
             </w:r>
             <w:r>
               <w:rPr>
@@ -2246,7 +2373,7 @@
               <w:lang w:eastAsia="en-SI"/>
             </w:rPr>
           </w:pPr>
-          <w:hyperlink w:anchor="_Toc195532735" w:history="1">
+          <w:hyperlink w:anchor="_Toc195650917" w:history="1">
             <w:r>
               <w:rPr>
                 <w:rStyle w:val="Hyperlink"/>
@@ -2291,7 +2418,7 @@
                 <w:noProof/>
                 <w:webHidden/>
               </w:rPr>
-              <w:instrText xml:space="preserve"> PAGEREF _Toc195532735 \h </w:instrText>
+              <w:instrText xml:space="preserve"> PAGEREF _Toc195650917 \h </w:instrText>
             </w:r>
             <w:r>
               <w:rPr>
@@ -2311,7 +2438,7 @@
                 <w:noProof/>
                 <w:webHidden/>
               </w:rPr>
-              <w:t>14</w:t>
+              <w:t>16</w:t>
             </w:r>
             <w:r>
               <w:rPr>
@@ -2337,7 +2464,7 @@
               <w:lang w:eastAsia="en-SI"/>
             </w:rPr>
           </w:pPr>
-          <w:hyperlink w:anchor="_Toc195532736" w:history="1">
+          <w:hyperlink w:anchor="_Toc195650918" w:history="1">
             <w:r>
               <w:rPr>
                 <w:rStyle w:val="Hyperlink"/>
@@ -2382,7 +2509,7 @@
                 <w:noProof/>
                 <w:webHidden/>
               </w:rPr>
-              <w:instrText xml:space="preserve"> PAGEREF _Toc195532736 \h </w:instrText>
+              <w:instrText xml:space="preserve"> PAGEREF _Toc195650918 \h </w:instrText>
             </w:r>
             <w:r>
               <w:rPr>
@@ -2402,7 +2529,7 @@
                 <w:noProof/>
                 <w:webHidden/>
               </w:rPr>
-              <w:t>15</w:t>
+              <w:t>16</w:t>
             </w:r>
             <w:r>
               <w:rPr>
@@ -2428,7 +2555,7 @@
               <w:lang w:eastAsia="en-SI"/>
             </w:rPr>
           </w:pPr>
-          <w:hyperlink w:anchor="_Toc195532737" w:history="1">
+          <w:hyperlink w:anchor="_Toc195650919" w:history="1">
             <w:r>
               <w:rPr>
                 <w:rStyle w:val="Hyperlink"/>
@@ -2473,7 +2600,7 @@
                 <w:noProof/>
                 <w:webHidden/>
               </w:rPr>
-              <w:instrText xml:space="preserve"> PAGEREF _Toc195532737 \h </w:instrText>
+              <w:instrText xml:space="preserve"> PAGEREF _Toc195650919 \h </w:instrText>
             </w:r>
             <w:r>
               <w:rPr>
@@ -2493,7 +2620,7 @@
                 <w:noProof/>
                 <w:webHidden/>
               </w:rPr>
-              <w:t>15</w:t>
+              <w:t>17</w:t>
             </w:r>
             <w:r>
               <w:rPr>
@@ -2519,7 +2646,7 @@
               <w:lang w:eastAsia="en-SI"/>
             </w:rPr>
           </w:pPr>
-          <w:hyperlink w:anchor="_Toc195532738" w:history="1">
+          <w:hyperlink w:anchor="_Toc195650920" w:history="1">
             <w:r>
               <w:rPr>
                 <w:rStyle w:val="Hyperlink"/>
@@ -2564,7 +2691,7 @@
                 <w:noProof/>
                 <w:webHidden/>
               </w:rPr>
-              <w:instrText xml:space="preserve"> PAGEREF _Toc195532738 \h </w:instrText>
+              <w:instrText xml:space="preserve"> PAGEREF _Toc195650920 \h </w:instrText>
             </w:r>
             <w:r>
               <w:rPr>
@@ -2584,7 +2711,7 @@
                 <w:noProof/>
                 <w:webHidden/>
               </w:rPr>
-              <w:t>16</w:t>
+              <w:t>18</w:t>
             </w:r>
             <w:r>
               <w:rPr>
@@ -2610,7 +2737,7 @@
               <w:lang w:eastAsia="en-SI"/>
             </w:rPr>
           </w:pPr>
-          <w:hyperlink w:anchor="_Toc195532739" w:history="1">
+          <w:hyperlink w:anchor="_Toc195650921" w:history="1">
             <w:r>
               <w:rPr>
                 <w:rStyle w:val="Hyperlink"/>
@@ -2655,7 +2782,7 @@
                 <w:noProof/>
                 <w:webHidden/>
               </w:rPr>
-              <w:instrText xml:space="preserve"> PAGEREF _Toc195532739 \h </w:instrText>
+              <w:instrText xml:space="preserve"> PAGEREF _Toc195650921 \h </w:instrText>
             </w:r>
             <w:r>
               <w:rPr>
@@ -2675,7 +2802,7 @@
                 <w:noProof/>
                 <w:webHidden/>
               </w:rPr>
-              <w:t>17</w:t>
+              <w:t>19</w:t>
             </w:r>
             <w:r>
               <w:rPr>
@@ -2701,7 +2828,7 @@
               <w:lang w:eastAsia="en-SI"/>
             </w:rPr>
           </w:pPr>
-          <w:hyperlink w:anchor="_Toc195532740" w:history="1">
+          <w:hyperlink w:anchor="_Toc195650922" w:history="1">
             <w:r>
               <w:rPr>
                 <w:rStyle w:val="Hyperlink"/>
@@ -2746,7 +2873,7 @@
                 <w:noProof/>
                 <w:webHidden/>
               </w:rPr>
-              <w:instrText xml:space="preserve"> PAGEREF _Toc195532740 \h </w:instrText>
+              <w:instrText xml:space="preserve"> PAGEREF _Toc195650922 \h </w:instrText>
             </w:r>
             <w:r>
               <w:rPr>
@@ -2766,7 +2893,7 @@
                 <w:noProof/>
                 <w:webHidden/>
               </w:rPr>
-              <w:t>18</w:t>
+              <w:t>20</w:t>
             </w:r>
             <w:r>
               <w:rPr>
@@ -2792,7 +2919,7 @@
               <w:lang w:eastAsia="en-SI"/>
             </w:rPr>
           </w:pPr>
-          <w:hyperlink w:anchor="_Toc195532741" w:history="1">
+          <w:hyperlink w:anchor="_Toc195650923" w:history="1">
             <w:r>
               <w:rPr>
                 <w:rStyle w:val="Hyperlink"/>
@@ -2837,7 +2964,7 @@
                 <w:noProof/>
                 <w:webHidden/>
               </w:rPr>
-              <w:instrText xml:space="preserve"> PAGEREF _Toc195532741 \h </w:instrText>
+              <w:instrText xml:space="preserve"> PAGEREF _Toc195650923 \h </w:instrText>
             </w:r>
             <w:r>
               <w:rPr>
@@ -2857,7 +2984,7 @@
                 <w:noProof/>
                 <w:webHidden/>
               </w:rPr>
-              <w:t>18</w:t>
+              <w:t>20</w:t>
             </w:r>
             <w:r>
               <w:rPr>
@@ -2883,7 +3010,7 @@
               <w:lang w:eastAsia="en-SI"/>
             </w:rPr>
           </w:pPr>
-          <w:hyperlink w:anchor="_Toc195532742" w:history="1">
+          <w:hyperlink w:anchor="_Toc195650924" w:history="1">
             <w:r>
               <w:rPr>
                 <w:rStyle w:val="Hyperlink"/>
@@ -2928,7 +3055,7 @@
                 <w:noProof/>
                 <w:webHidden/>
               </w:rPr>
-              <w:instrText xml:space="preserve"> PAGEREF _Toc195532742 \h </w:instrText>
+              <w:instrText xml:space="preserve"> PAGEREF _Toc195650924 \h </w:instrText>
             </w:r>
             <w:r>
               <w:rPr>
@@ -2948,7 +3075,7 @@
                 <w:noProof/>
                 <w:webHidden/>
               </w:rPr>
-              <w:t>18</w:t>
+              <w:t>21</w:t>
             </w:r>
             <w:r>
               <w:rPr>
@@ -2974,7 +3101,7 @@
               <w:lang w:eastAsia="en-SI"/>
             </w:rPr>
           </w:pPr>
-          <w:hyperlink w:anchor="_Toc195532743" w:history="1">
+          <w:hyperlink w:anchor="_Toc195650925" w:history="1">
             <w:r>
               <w:rPr>
                 <w:rStyle w:val="Hyperlink"/>
@@ -3019,7 +3146,7 @@
                 <w:noProof/>
                 <w:webHidden/>
               </w:rPr>
-              <w:instrText xml:space="preserve"> PAGEREF _Toc195532743 \h </w:instrText>
+              <w:instrText xml:space="preserve"> PAGEREF _Toc195650925 \h </w:instrText>
             </w:r>
             <w:r>
               <w:rPr>
@@ -3039,7 +3166,7 @@
                 <w:noProof/>
                 <w:webHidden/>
               </w:rPr>
-              <w:t>18</w:t>
+              <w:t>21</w:t>
             </w:r>
             <w:r>
               <w:rPr>
@@ -3065,7 +3192,7 @@
               <w:lang w:eastAsia="en-SI"/>
             </w:rPr>
           </w:pPr>
-          <w:hyperlink w:anchor="_Toc195532744" w:history="1">
+          <w:hyperlink w:anchor="_Toc195650926" w:history="1">
             <w:r>
               <w:rPr>
                 <w:rStyle w:val="Hyperlink"/>
@@ -3110,7 +3237,7 @@
                 <w:noProof/>
                 <w:webHidden/>
               </w:rPr>
-              <w:instrText xml:space="preserve"> PAGEREF _Toc195532744 \h </w:instrText>
+              <w:instrText xml:space="preserve"> PAGEREF _Toc195650926 \h </w:instrText>
             </w:r>
             <w:r>
               <w:rPr>
@@ -3130,7 +3257,7 @@
                 <w:noProof/>
                 <w:webHidden/>
               </w:rPr>
-              <w:t>18</w:t>
+              <w:t>22</w:t>
             </w:r>
             <w:r>
               <w:rPr>
@@ -3156,7 +3283,7 @@
               <w:lang w:eastAsia="en-SI"/>
             </w:rPr>
           </w:pPr>
-          <w:hyperlink w:anchor="_Toc195532745" w:history="1">
+          <w:hyperlink w:anchor="_Toc195650927" w:history="1">
             <w:r>
               <w:rPr>
                 <w:rStyle w:val="Hyperlink"/>
@@ -3180,7 +3307,7 @@
                 <w:noProof/>
                 <w:lang w:val="en-GB"/>
               </w:rPr>
-              <w:t>Ugotovitve</w:t>
+              <w:t>Sklep</w:t>
             </w:r>
             <w:r>
               <w:rPr>
@@ -3201,7 +3328,7 @@
                 <w:noProof/>
                 <w:webHidden/>
               </w:rPr>
-              <w:instrText xml:space="preserve"> PAGEREF _Toc195532745 \h </w:instrText>
+              <w:instrText xml:space="preserve"> PAGEREF _Toc195650927 \h </w:instrText>
             </w:r>
             <w:r>
               <w:rPr>
@@ -3221,7 +3348,7 @@
                 <w:noProof/>
                 <w:webHidden/>
               </w:rPr>
-              <w:t>18</w:t>
+              <w:t>23</w:t>
             </w:r>
             <w:r>
               <w:rPr>
@@ -3247,7 +3374,7 @@
               <w:lang w:eastAsia="en-SI"/>
             </w:rPr>
           </w:pPr>
-          <w:hyperlink w:anchor="_Toc195532746" w:history="1">
+          <w:hyperlink w:anchor="_Toc195650928" w:history="1">
             <w:r>
               <w:rPr>
                 <w:rStyle w:val="Hyperlink"/>
@@ -3292,7 +3419,7 @@
                 <w:noProof/>
                 <w:webHidden/>
               </w:rPr>
-              <w:instrText xml:space="preserve"> PAGEREF _Toc195532746 \h </w:instrText>
+              <w:instrText xml:space="preserve"> PAGEREF _Toc195650928 \h </w:instrText>
             </w:r>
             <w:r>
               <w:rPr>
@@ -3312,7 +3439,7 @@
                 <w:noProof/>
                 <w:webHidden/>
               </w:rPr>
-              <w:t>19</w:t>
+              <w:t>23</w:t>
             </w:r>
             <w:r>
               <w:rPr>
@@ -3375,7 +3502,7 @@
       <w:pPr>
         <w:pStyle w:val="Heading1"/>
       </w:pPr>
-      <w:bookmarkStart w:id="0" w:name="_Toc195532716"/>
+      <w:bookmarkStart w:id="0" w:name="_Toc195650897"/>
       <w:r>
         <w:lastRenderedPageBreak/>
         <w:t>U</w:t>
@@ -3396,7 +3523,7 @@
       <w:pPr>
         <w:pStyle w:val="Heading1"/>
       </w:pPr>
-      <w:bookmarkStart w:id="1" w:name="_Toc195532717"/>
+      <w:bookmarkStart w:id="1" w:name="_Toc195650898"/>
       <w:r>
         <w:t>O</w:t>
       </w:r>
@@ -3409,7 +3536,7 @@
       <w:pPr>
         <w:pStyle w:val="Heading2"/>
       </w:pPr>
-      <w:bookmarkStart w:id="2" w:name="_Toc195532718"/>
+      <w:bookmarkStart w:id="2" w:name="_Toc195650899"/>
       <w:r>
         <w:t>Programski jezik C++</w:t>
       </w:r>
@@ -3490,7 +3617,7 @@
       <w:r>
         <w:t xml:space="preserve"> </w:t>
       </w:r>
-      <w:bookmarkStart w:id="3" w:name="_Toc195532719"/>
+      <w:bookmarkStart w:id="3" w:name="_Toc195650900"/>
       <w:r>
         <w:t>SDL2</w:t>
       </w:r>
@@ -3628,7 +3755,7 @@
       <w:pPr>
         <w:pStyle w:val="Heading2"/>
       </w:pPr>
-      <w:bookmarkStart w:id="4" w:name="_Toc195532720"/>
+      <w:bookmarkStart w:id="4" w:name="_Toc195650901"/>
       <w:r>
         <w:lastRenderedPageBreak/>
         <w:t>s</w:t>
@@ -3773,7 +3900,7 @@
       <w:pPr>
         <w:pStyle w:val="Heading2"/>
       </w:pPr>
-      <w:bookmarkStart w:id="5" w:name="_Toc195532721"/>
+      <w:bookmarkStart w:id="5" w:name="_Toc195650902"/>
       <w:r>
         <w:t>Tiny</w:t>
       </w:r>
@@ -3863,7 +3990,7 @@
       <w:pPr>
         <w:pStyle w:val="Heading2"/>
       </w:pPr>
-      <w:bookmarkStart w:id="6" w:name="_Toc195532722"/>
+      <w:bookmarkStart w:id="6" w:name="_Toc195650903"/>
       <w:r>
         <w:t>XML</w:t>
       </w:r>
@@ -3989,7 +4116,7 @@
       <w:pPr>
         <w:pStyle w:val="Heading2"/>
       </w:pPr>
-      <w:bookmarkStart w:id="7" w:name="_Toc195532723"/>
+      <w:bookmarkStart w:id="7" w:name="_Toc195650904"/>
       <w:r>
         <w:t>Program Tiled</w:t>
       </w:r>
@@ -4153,7 +4280,7 @@
       <w:pPr>
         <w:pStyle w:val="Heading2"/>
       </w:pPr>
-      <w:bookmarkStart w:id="8" w:name="_Toc195532724"/>
+      <w:bookmarkStart w:id="8" w:name="_Toc195650905"/>
       <w:r>
         <w:t>C</w:t>
       </w:r>
@@ -4310,7 +4437,7 @@
       <w:pPr>
         <w:pStyle w:val="Heading1"/>
       </w:pPr>
-      <w:bookmarkStart w:id="9" w:name="_Toc195532725"/>
+      <w:bookmarkStart w:id="9" w:name="_Toc195650906"/>
       <w:r>
         <w:t>Načrtovanje sistema</w:t>
       </w:r>
@@ -4320,7 +4447,7 @@
       <w:pPr>
         <w:pStyle w:val="Heading2"/>
       </w:pPr>
-      <w:bookmarkStart w:id="10" w:name="_Toc195532726"/>
+      <w:bookmarkStart w:id="10" w:name="_Toc195650907"/>
       <w:r>
         <w:t>Cilji projekta</w:t>
       </w:r>
@@ -4515,7 +4642,7 @@
       <w:pPr>
         <w:pStyle w:val="Heading2"/>
       </w:pPr>
-      <w:bookmarkStart w:id="11" w:name="_Toc195532727"/>
+      <w:bookmarkStart w:id="11" w:name="_Toc195650908"/>
       <w:r>
         <w:t>Potek razvoja</w:t>
       </w:r>
@@ -4604,7 +4731,11 @@
         <w:t xml:space="preserve">konfiguracije </w:t>
       </w:r>
       <w:r>
-        <w:t xml:space="preserve">CMake in ostalih orodij, ki sem jih uporabil za </w:t>
+        <w:t xml:space="preserve">CMake in ostalih orodij, ki sem jih uporabil </w:t>
+      </w:r>
+      <w:r>
+        <w:lastRenderedPageBreak/>
+        <w:t xml:space="preserve">za </w:t>
       </w:r>
       <w:r>
         <w:t xml:space="preserve">razhroščevanje in </w:t>
@@ -4618,10 +4749,27 @@
       <w:r>
         <w:t>.</w:t>
       </w:r>
-    </w:p>
-    <w:p>
-      <w:r>
-        <w:lastRenderedPageBreak/>
+      <w:r>
+        <w:t xml:space="preserve"> </w:t>
+      </w:r>
+      <w:r>
+        <w:t xml:space="preserve">Program odjemalca </w:t>
+      </w:r>
+      <w:r>
+        <w:t xml:space="preserve">je bil napisan </w:t>
+      </w:r>
+      <w:r>
+        <w:t xml:space="preserve">na računalniku z operacijskim sistemom Windows 11, </w:t>
+      </w:r>
+      <w:r>
+        <w:t xml:space="preserve">program strežnika </w:t>
+      </w:r>
+      <w:r>
+        <w:t>na operacijskem sistemu Linux.</w:t>
+      </w:r>
+    </w:p>
+    <w:p>
+      <w:r>
         <w:t xml:space="preserve">Pisanje </w:t>
       </w:r>
       <w:r>
@@ -4688,7 +4836,7 @@
       <w:pPr>
         <w:pStyle w:val="Heading1"/>
       </w:pPr>
-      <w:bookmarkStart w:id="12" w:name="_Toc195532728"/>
+      <w:bookmarkStart w:id="12" w:name="_Toc195650909"/>
       <w:r>
         <w:t>Struktura in</w:t>
       </w:r>
@@ -4707,7 +4855,7 @@
       <w:pPr>
         <w:pStyle w:val="Heading2"/>
       </w:pPr>
-      <w:bookmarkStart w:id="13" w:name="_Toc195532729"/>
+      <w:bookmarkStart w:id="13" w:name="_Toc195650910"/>
       <w:r>
         <w:t>Osnovni koncepti</w:t>
       </w:r>
@@ -4737,7 +4885,7 @@
       <w:pPr>
         <w:pStyle w:val="Heading3"/>
       </w:pPr>
-      <w:bookmarkStart w:id="14" w:name="_Toc195532730"/>
+      <w:bookmarkStart w:id="14" w:name="_Toc195650911"/>
       <w:r>
         <w:t>Tipi objektov v igri</w:t>
       </w:r>
@@ -4948,6 +5096,7 @@
     </w:p>
     <w:p>
       <w:r>
+        <w:lastRenderedPageBreak/>
         <w:t xml:space="preserve">Vse igralce </w:t>
       </w:r>
       <w:r>
@@ -4986,7 +5135,6 @@
     </w:p>
     <w:p>
       <w:r>
-        <w:lastRenderedPageBreak/>
         <w:t>[slika</w:t>
       </w:r>
       <w:r>
@@ -5389,6 +5537,7 @@
     </w:p>
     <w:p>
       <w:r>
+        <w:lastRenderedPageBreak/>
         <w:t>[slika obeh pasti]</w:t>
       </w:r>
     </w:p>
@@ -5397,9 +5546,8 @@
       <w:pPr>
         <w:pStyle w:val="Heading3"/>
       </w:pPr>
-      <w:bookmarkStart w:id="15" w:name="_Toc195532731"/>
-      <w:r>
-        <w:lastRenderedPageBreak/>
+      <w:bookmarkStart w:id="15" w:name="_Toc195650912"/>
+      <w:r>
         <w:t>P</w:t>
       </w:r>
       <w:r>
@@ -5541,7 +5689,7 @@
       <w:pPr>
         <w:pStyle w:val="Heading3"/>
       </w:pPr>
-      <w:bookmarkStart w:id="16" w:name="_Toc195532732"/>
+      <w:bookmarkStart w:id="16" w:name="_Toc195650913"/>
       <w:r>
         <w:t xml:space="preserve">Mrežni </w:t>
       </w:r>
@@ -5939,7 +6087,7 @@
       <w:pPr>
         <w:pStyle w:val="Heading3"/>
       </w:pPr>
-      <w:bookmarkStart w:id="17" w:name="_Toc195532733"/>
+      <w:bookmarkStart w:id="17" w:name="_Toc195650914"/>
       <w:r>
         <w:lastRenderedPageBreak/>
         <w:t xml:space="preserve">XML </w:t>
@@ -6620,7 +6768,7 @@
       <w:pPr>
         <w:pStyle w:val="Heading3"/>
       </w:pPr>
-      <w:bookmarkStart w:id="18" w:name="_Toc195532734"/>
+      <w:bookmarkStart w:id="18" w:name="_Toc195650915"/>
       <w:r>
         <w:t xml:space="preserve">Komunikacijski </w:t>
       </w:r>
@@ -8620,7 +8768,516 @@
     </w:p>
     <w:p>
       <w:pPr>
-        <w:rPr>
+        <w:pStyle w:val="Heading3"/>
+        <w:rPr>
+          <w:lang w:val="en-GB"/>
+        </w:rPr>
+      </w:pPr>
+      <w:bookmarkStart w:id="19" w:name="_Toc195650916"/>
+      <w:r>
+        <w:rPr>
+          <w:lang w:val="en-GB"/>
+        </w:rPr>
+        <w:t>Zagon programa</w:t>
+      </w:r>
+      <w:bookmarkEnd w:id="19"/>
+    </w:p>
+    <w:p>
+      <w:pPr>
+        <w:rPr>
+          <w:lang w:val="en-GB"/>
+        </w:rPr>
+      </w:pPr>
+      <w:r>
+        <w:rPr>
+          <w:lang w:val="en-GB"/>
+        </w:rPr>
+        <w:t>Program je torej sestav</w:t>
+      </w:r>
+      <w:r>
+        <w:rPr>
+          <w:lang w:val="en-GB"/>
+        </w:rPr>
+        <w:t>l</w:t>
+      </w:r>
+      <w:r>
+        <w:rPr>
+          <w:lang w:val="en-GB"/>
+        </w:rPr>
+        <w:t>jen iz dveh delov</w:t>
+      </w:r>
+      <w:r>
+        <w:rPr>
+          <w:lang w:val="en-GB"/>
+        </w:rPr>
+        <w:t xml:space="preserve">: odjemalca in strežnika. </w:t>
+      </w:r>
+      <w:r>
+        <w:rPr>
+          <w:lang w:val="en-GB"/>
+        </w:rPr>
+        <w:t xml:space="preserve">Oba se zaganjata prek ukazne vrstice. </w:t>
+      </w:r>
+      <w:r>
+        <w:rPr>
+          <w:lang w:val="en-GB"/>
+        </w:rPr>
+        <w:t>Najprej je potrebno zagnati strežnik, nato se lahko nanj povezujejo odjemalci</w:t>
+      </w:r>
+      <w:r>
+        <w:rPr>
+          <w:lang w:val="en-GB"/>
+        </w:rPr>
+        <w:t>.</w:t>
+      </w:r>
+      <w:r>
+        <w:rPr>
+          <w:lang w:val="en-GB"/>
+        </w:rPr>
+        <w:t xml:space="preserve"> </w:t>
+      </w:r>
+    </w:p>
+    <w:p>
+      <w:pPr>
+        <w:pStyle w:val="Poudarjeno"/>
+      </w:pPr>
+      <w:r>
+        <w:t>Zagon strežnika</w:t>
+      </w:r>
+    </w:p>
+    <w:p>
+      <w:pPr>
+        <w:rPr>
+          <w:lang w:val="en-GB"/>
+        </w:rPr>
+      </w:pPr>
+      <w:r>
+        <w:rPr>
+          <w:lang w:val="en-GB"/>
+        </w:rPr>
+        <w:t xml:space="preserve">Za zagon strežnika se </w:t>
+      </w:r>
+      <w:r>
+        <w:rPr>
+          <w:lang w:val="en-GB"/>
+        </w:rPr>
+        <w:t>moramo</w:t>
+      </w:r>
+      <w:r>
+        <w:rPr>
+          <w:lang w:val="en-GB"/>
+        </w:rPr>
+        <w:t xml:space="preserve"> premakniti</w:t>
+      </w:r>
+      <w:r>
+        <w:rPr>
+          <w:lang w:val="en-GB"/>
+        </w:rPr>
+        <w:t xml:space="preserve"> </w:t>
+      </w:r>
+      <w:r>
+        <w:rPr>
+          <w:lang w:val="en-GB"/>
+        </w:rPr>
+        <w:t xml:space="preserve">v </w:t>
+      </w:r>
+      <w:r>
+        <w:rPr>
+          <w:lang w:val="en-GB"/>
+        </w:rPr>
+        <w:t xml:space="preserve">mapo </w:t>
+      </w:r>
+      <w:r>
+        <w:rPr>
+          <w:lang w:val="en-GB"/>
+        </w:rPr>
+        <w:t xml:space="preserve">z </w:t>
+      </w:r>
+      <w:r>
+        <w:rPr>
+          <w:lang w:val="en-GB"/>
+        </w:rPr>
+        <w:t>izvršljivo datoteko</w:t>
+      </w:r>
+      <w:r>
+        <w:rPr>
+          <w:lang w:val="en-GB"/>
+        </w:rPr>
+        <w:t xml:space="preserve"> </w:t>
+      </w:r>
+      <w:r>
+        <w:rPr>
+          <w:lang w:val="en-GB"/>
+        </w:rPr>
+        <w:t xml:space="preserve">in </w:t>
+      </w:r>
+      <w:r>
+        <w:rPr>
+          <w:lang w:val="en-GB"/>
+        </w:rPr>
+        <w:t>uporabiti naslednji ukaz:</w:t>
+      </w:r>
+    </w:p>
+    <w:p>
+      <w:pPr>
+        <w:rPr>
+          <w:b/>
+          <w:bCs/>
+          <w:lang w:val="en-GB"/>
+        </w:rPr>
+      </w:pPr>
+      <w:r>
+        <w:rPr>
+          <w:b/>
+          <w:bCs/>
+          <w:i/>
+          <w:iCs/>
+          <w:lang w:val="en-GB"/>
+        </w:rPr>
+        <w:t>./game_server</w:t>
+      </w:r>
+    </w:p>
+    <w:p>
+      <w:pPr>
+        <w:rPr>
+          <w:lang w:val="en-GB"/>
+        </w:rPr>
+      </w:pPr>
+      <w:r>
+        <w:rPr>
+          <w:lang w:val="en-GB"/>
+        </w:rPr>
+        <w:t xml:space="preserve">Strežnik </w:t>
+      </w:r>
+      <w:r>
+        <w:rPr>
+          <w:lang w:val="en-GB"/>
+        </w:rPr>
+        <w:t xml:space="preserve">za </w:t>
+      </w:r>
+      <w:r>
+        <w:rPr>
+          <w:lang w:val="en-GB"/>
+        </w:rPr>
+        <w:t>sprejema</w:t>
+      </w:r>
+      <w:r>
+        <w:rPr>
+          <w:lang w:val="en-GB"/>
+        </w:rPr>
+        <w:t>nje</w:t>
+      </w:r>
+      <w:r>
+        <w:rPr>
+          <w:lang w:val="en-GB"/>
+        </w:rPr>
+        <w:t xml:space="preserve"> </w:t>
+      </w:r>
+      <w:r>
+        <w:rPr>
+          <w:lang w:val="en-GB"/>
+        </w:rPr>
+        <w:t>paket</w:t>
+      </w:r>
+      <w:r>
+        <w:rPr>
+          <w:lang w:val="en-GB"/>
+        </w:rPr>
+        <w:t>ov</w:t>
+      </w:r>
+      <w:r>
+        <w:rPr>
+          <w:lang w:val="en-GB"/>
+        </w:rPr>
+        <w:t xml:space="preserve"> uporablja</w:t>
+      </w:r>
+      <w:r>
+        <w:rPr>
+          <w:lang w:val="en-GB"/>
+        </w:rPr>
+        <w:t xml:space="preserve"> </w:t>
+      </w:r>
+      <w:r>
+        <w:rPr>
+          <w:lang w:val="en-GB"/>
+        </w:rPr>
+        <w:t>UDP omrežn</w:t>
+      </w:r>
+      <w:r>
+        <w:rPr>
+          <w:lang w:val="en-GB"/>
+        </w:rPr>
+        <w:t>a</w:t>
+      </w:r>
+      <w:r>
+        <w:rPr>
+          <w:lang w:val="en-GB"/>
+        </w:rPr>
+        <w:t xml:space="preserve"> vrat</w:t>
+      </w:r>
+      <w:r>
+        <w:rPr>
+          <w:lang w:val="en-GB"/>
+        </w:rPr>
+        <w:t>a</w:t>
+      </w:r>
+      <w:r>
+        <w:rPr>
+          <w:lang w:val="en-GB"/>
+        </w:rPr>
+        <w:t xml:space="preserve"> </w:t>
+      </w:r>
+      <w:r>
+        <w:rPr>
+          <w:highlight w:val="yellow"/>
+          <w:lang w:val="en-GB"/>
+        </w:rPr>
+        <w:t>TODO</w:t>
+      </w:r>
+      <w:r>
+        <w:rPr>
+          <w:lang w:val="en-GB"/>
+        </w:rPr>
+        <w:t xml:space="preserve">, za pošiljanje pa </w:t>
+      </w:r>
+      <w:r>
+        <w:rPr>
+          <w:lang w:val="en-GB"/>
+        </w:rPr>
+        <w:t xml:space="preserve">vrata </w:t>
+      </w:r>
+      <w:r>
+        <w:rPr>
+          <w:highlight w:val="yellow"/>
+          <w:lang w:val="en-GB"/>
+        </w:rPr>
+        <w:t>TODO</w:t>
+      </w:r>
+      <w:r>
+        <w:rPr>
+          <w:lang w:val="en-GB"/>
+        </w:rPr>
+        <w:t>.</w:t>
+      </w:r>
+      <w:r>
+        <w:rPr>
+          <w:lang w:val="en-GB"/>
+        </w:rPr>
+        <w:t xml:space="preserve"> </w:t>
+      </w:r>
+      <w:r>
+        <w:rPr>
+          <w:lang w:val="en-GB"/>
+        </w:rPr>
+        <w:t xml:space="preserve">Promet </w:t>
+      </w:r>
+      <w:r>
+        <w:rPr>
+          <w:lang w:val="en-GB"/>
+        </w:rPr>
+        <w:t xml:space="preserve">prek the vrat moramo </w:t>
+      </w:r>
+      <w:r>
+        <w:rPr>
+          <w:lang w:val="en-GB"/>
+        </w:rPr>
+        <w:t xml:space="preserve">omogočiti tudi v </w:t>
+      </w:r>
+      <w:r>
+        <w:rPr>
+          <w:lang w:val="en-GB"/>
+        </w:rPr>
+        <w:t>požarnem zidu.</w:t>
+      </w:r>
+    </w:p>
+    <w:p>
+      <w:pPr>
+        <w:rPr>
+          <w:lang w:val="en-GB"/>
+        </w:rPr>
+      </w:pPr>
+    </w:p>
+    <w:p>
+      <w:pPr>
+        <w:pStyle w:val="Poudarjeno"/>
+      </w:pPr>
+      <w:r>
+        <w:t>Zagon odjemalca</w:t>
+      </w:r>
+    </w:p>
+    <w:p>
+      <w:pPr>
+        <w:rPr>
+          <w:lang w:val="en-GB"/>
+        </w:rPr>
+      </w:pPr>
+      <w:r>
+        <w:rPr>
+          <w:lang w:val="en-GB"/>
+        </w:rPr>
+        <w:t xml:space="preserve">Za zagon </w:t>
+      </w:r>
+      <w:r>
+        <w:rPr>
+          <w:lang w:val="en-GB"/>
+        </w:rPr>
+        <w:t xml:space="preserve">odjemalca se moramo </w:t>
+      </w:r>
+      <w:r>
+        <w:rPr>
+          <w:lang w:val="en-GB"/>
+        </w:rPr>
+        <w:t xml:space="preserve">prav tako premakniti v mapo z </w:t>
+      </w:r>
+      <w:r>
+        <w:rPr>
+          <w:lang w:val="en-GB"/>
+        </w:rPr>
+        <w:t xml:space="preserve">izvršljivo datoteko in </w:t>
+      </w:r>
+      <w:r>
+        <w:rPr>
+          <w:lang w:val="en-GB"/>
+        </w:rPr>
+        <w:t>ga zagnati:</w:t>
+      </w:r>
+    </w:p>
+    <w:p>
+      <w:pPr>
+        <w:rPr>
+          <w:b/>
+          <w:bCs/>
+          <w:lang w:val="en-GB"/>
+        </w:rPr>
+      </w:pPr>
+      <w:r>
+        <w:rPr>
+          <w:b/>
+          <w:bCs/>
+          <w:i/>
+          <w:iCs/>
+          <w:lang w:val="en-GB"/>
+        </w:rPr>
+        <w:lastRenderedPageBreak/>
+        <w:t>./cas-za-obracun</w:t>
+      </w:r>
+    </w:p>
+    <w:p>
+      <w:pPr>
+        <w:rPr>
+          <w:lang w:val="en-GB"/>
+        </w:rPr>
+      </w:pPr>
+      <w:r>
+        <w:rPr>
+          <w:lang w:val="en-GB"/>
+        </w:rPr>
+        <w:t xml:space="preserve">Mogoče je tudi ročno nastaviti naslov </w:t>
+      </w:r>
+      <w:r>
+        <w:rPr>
+          <w:lang w:val="en-GB"/>
+        </w:rPr>
+        <w:t xml:space="preserve">strežnika </w:t>
+      </w:r>
+      <w:r>
+        <w:rPr>
+          <w:lang w:val="en-GB"/>
+        </w:rPr>
+        <w:t xml:space="preserve">in </w:t>
+      </w:r>
+      <w:r>
+        <w:rPr>
+          <w:lang w:val="en-GB"/>
+        </w:rPr>
+        <w:t xml:space="preserve">vrata, na </w:t>
+      </w:r>
+      <w:r>
+        <w:rPr>
+          <w:lang w:val="en-GB"/>
+        </w:rPr>
+        <w:t xml:space="preserve">katerih </w:t>
+      </w:r>
+      <w:r>
+        <w:rPr>
+          <w:lang w:val="en-GB"/>
+        </w:rPr>
+        <w:t xml:space="preserve">sprejema omrežni promet. </w:t>
+      </w:r>
+      <w:r>
+        <w:rPr>
+          <w:lang w:val="en-GB"/>
+        </w:rPr>
+        <w:t>Podatka navedemo kot argumenta</w:t>
+      </w:r>
+      <w:r>
+        <w:rPr>
+          <w:lang w:val="en-GB"/>
+        </w:rPr>
+        <w:t xml:space="preserve"> </w:t>
+      </w:r>
+      <w:r>
+        <w:rPr>
+          <w:lang w:val="en-GB"/>
+        </w:rPr>
+        <w:t>programa:</w:t>
+      </w:r>
+    </w:p>
+    <w:p>
+      <w:pPr>
+        <w:rPr>
+          <w:b/>
+          <w:bCs/>
+          <w:i/>
+          <w:iCs/>
+          <w:lang w:val="en-GB"/>
+        </w:rPr>
+      </w:pPr>
+      <w:r>
+        <w:rPr>
+          <w:b/>
+          <w:bCs/>
+          <w:i/>
+          <w:iCs/>
+          <w:lang w:val="en-GB"/>
+        </w:rPr>
+        <w:t>./cas-za-obracun &lt;naslov strežnika&gt; &lt;</w:t>
+      </w:r>
+      <w:r>
+        <w:rPr>
+          <w:b/>
+          <w:bCs/>
+          <w:i/>
+          <w:iCs/>
+          <w:lang w:val="en-GB"/>
+        </w:rPr>
+        <w:t>vrata strežnika</w:t>
+      </w:r>
+      <w:r>
+        <w:rPr>
+          <w:b/>
+          <w:bCs/>
+          <w:i/>
+          <w:iCs/>
+          <w:lang w:val="en-GB"/>
+        </w:rPr>
+        <w:t>&gt;</w:t>
+      </w:r>
+    </w:p>
+    <w:p>
+      <w:pPr>
+        <w:rPr>
+          <w:b/>
+          <w:bCs/>
+          <w:lang w:val="en-GB"/>
+        </w:rPr>
+      </w:pPr>
+    </w:p>
+    <w:p>
+      <w:pPr>
+        <w:rPr>
+          <w:b/>
+          <w:bCs/>
           <w:lang w:val="en-GB"/>
         </w:rPr>
       </w:pPr>
@@ -8632,14 +9289,14 @@
           <w:lang w:val="en-GB"/>
         </w:rPr>
       </w:pPr>
-      <w:bookmarkStart w:id="19" w:name="_Toc195532735"/>
+      <w:bookmarkStart w:id="20" w:name="_Toc195650917"/>
       <w:r>
         <w:rPr>
           <w:lang w:val="en-GB"/>
         </w:rPr>
         <w:t>Implementacija strežnika</w:t>
       </w:r>
-      <w:bookmarkEnd w:id="19"/>
+      <w:bookmarkEnd w:id="20"/>
     </w:p>
     <w:p>
       <w:pPr>
@@ -9186,14 +9843,7 @@
         <w:rPr>
           <w:lang w:val="en-GB"/>
         </w:rPr>
-        <w:t xml:space="preserve">ID številko </w:t>
-      </w:r>
-      <w:r>
-        <w:rPr>
-          <w:lang w:val="en-GB"/>
-        </w:rPr>
-        <w:lastRenderedPageBreak/>
-        <w:t xml:space="preserve">novemu odjemalcu ali seji. </w:t>
+        <w:t xml:space="preserve">ID številko novemu odjemalcu ali seji. </w:t>
       </w:r>
       <w:r>
         <w:rPr>
@@ -9345,14 +9995,14 @@
           <w:lang w:val="en-GB"/>
         </w:rPr>
       </w:pPr>
-      <w:bookmarkStart w:id="20" w:name="_Toc195532736"/>
+      <w:bookmarkStart w:id="21" w:name="_Toc195650918"/>
       <w:r>
         <w:rPr>
           <w:lang w:val="en-GB"/>
         </w:rPr>
         <w:t>Glavna zanka</w:t>
       </w:r>
-      <w:bookmarkEnd w:id="20"/>
+      <w:bookmarkEnd w:id="21"/>
     </w:p>
     <w:p>
       <w:pPr>
@@ -9550,7 +10200,14 @@
         <w:rPr>
           <w:lang w:val="en-GB"/>
         </w:rPr>
-        <w:t xml:space="preserve">vse pakete, ki so jih v prejšnjem koraku </w:t>
+        <w:t xml:space="preserve">vse </w:t>
+      </w:r>
+      <w:r>
+        <w:rPr>
+          <w:lang w:val="en-GB"/>
+        </w:rPr>
+        <w:lastRenderedPageBreak/>
+        <w:t xml:space="preserve">pakete, ki so jih v prejšnjem koraku </w:t>
       </w:r>
       <w:r>
         <w:rPr>
@@ -9720,14 +10377,14 @@
           <w:lang w:val="en-GB"/>
         </w:rPr>
       </w:pPr>
-      <w:bookmarkStart w:id="21" w:name="_Toc195532737"/>
+      <w:bookmarkStart w:id="22" w:name="_Toc195650919"/>
       <w:r>
         <w:rPr>
           <w:lang w:val="en-GB"/>
         </w:rPr>
         <w:t>Čakalna vrsta paketov</w:t>
       </w:r>
-      <w:bookmarkEnd w:id="21"/>
+      <w:bookmarkEnd w:id="22"/>
     </w:p>
     <w:p>
       <w:pPr>
@@ -10631,6 +11288,7 @@
         <w:rPr>
           <w:lang w:val="en-GB"/>
         </w:rPr>
+        <w:lastRenderedPageBreak/>
         <w:t>[</w:t>
       </w:r>
       <w:r>
@@ -10968,14 +11626,14 @@
           <w:lang w:val="en-GB"/>
         </w:rPr>
       </w:pPr>
-      <w:bookmarkStart w:id="22" w:name="_Toc195532738"/>
+      <w:bookmarkStart w:id="23" w:name="_Toc195650920"/>
       <w:r>
         <w:rPr>
           <w:lang w:val="en-GB"/>
         </w:rPr>
         <w:t>Obdelava paketa</w:t>
       </w:r>
-      <w:bookmarkEnd w:id="22"/>
+      <w:bookmarkEnd w:id="23"/>
     </w:p>
     <w:p>
       <w:pPr>
@@ -11341,7 +11999,6 @@
         <w:rPr>
           <w:lang w:val="en-GB"/>
         </w:rPr>
-        <w:lastRenderedPageBreak/>
         <w:t xml:space="preserve">Če je torej </w:t>
       </w:r>
       <w:r>
@@ -11864,14 +12521,14 @@
           <w:lang w:val="en-GB"/>
         </w:rPr>
       </w:pPr>
-      <w:bookmarkStart w:id="23" w:name="_Toc195532739"/>
+      <w:bookmarkStart w:id="24" w:name="_Toc195650921"/>
       <w:r>
         <w:rPr>
           <w:lang w:val="en-GB"/>
         </w:rPr>
         <w:t>Vodenje seje</w:t>
       </w:r>
-      <w:bookmarkEnd w:id="23"/>
+      <w:bookmarkEnd w:id="24"/>
     </w:p>
     <w:p>
       <w:pPr>
@@ -12745,15 +13402,7 @@
           <w:rFonts w:eastAsiaTheme="minorEastAsia"/>
           <w:lang w:val="en-GB"/>
         </w:rPr>
-        <w:t xml:space="preserve">Posodobljen je tudi </w:t>
-      </w:r>
-      <w:r>
-        <w:rPr>
-          <w:rFonts w:eastAsiaTheme="minorEastAsia"/>
-          <w:lang w:val="en-GB"/>
-        </w:rPr>
-        <w:lastRenderedPageBreak/>
-        <w:t xml:space="preserve">položaj zastavice, </w:t>
+        <w:t xml:space="preserve">Posodobljen je tudi položaj zastavice, </w:t>
       </w:r>
       <w:r>
         <w:rPr>
@@ -13060,14 +13709,15 @@
           <w:lang w:val="en-GB"/>
         </w:rPr>
       </w:pPr>
-      <w:bookmarkStart w:id="24" w:name="_Toc195532740"/>
-      <w:r>
-        <w:rPr>
-          <w:lang w:val="en-GB"/>
-        </w:rPr>
+      <w:bookmarkStart w:id="25" w:name="_Toc195650922"/>
+      <w:r>
+        <w:rPr>
+          <w:lang w:val="en-GB"/>
+        </w:rPr>
+        <w:lastRenderedPageBreak/>
         <w:t>implementacija odjemalca</w:t>
       </w:r>
-      <w:bookmarkEnd w:id="24"/>
+      <w:bookmarkEnd w:id="25"/>
     </w:p>
     <w:p>
       <w:pPr>
@@ -13571,25 +14221,7 @@
         <w:rPr>
           <w:lang w:val="en-GB"/>
         </w:rPr>
-        <w:t>lastnosti</w:t>
-      </w:r>
-      <w:r>
-        <w:rPr>
-          <w:lang w:val="en-GB"/>
-        </w:rPr>
-        <w:t xml:space="preserve"> </w:t>
-      </w:r>
-      <w:r>
-        <w:rPr>
-          <w:lang w:val="en-GB"/>
-        </w:rPr>
-        <w:t>in</w:t>
-      </w:r>
-      <w:r>
-        <w:rPr>
-          <w:lang w:val="en-GB"/>
-        </w:rPr>
-        <w:t xml:space="preserve"> </w:t>
+        <w:t xml:space="preserve">lastnosti in </w:t>
       </w:r>
       <w:r>
         <w:rPr>
@@ -13754,7 +14386,6 @@
           <w:iCs/>
           <w:lang w:val="en-GB"/>
         </w:rPr>
-        <w:lastRenderedPageBreak/>
         <w:t>SocketHandler</w:t>
       </w:r>
       <w:r>
@@ -13910,14 +14541,14 @@
           <w:lang w:val="en-GB"/>
         </w:rPr>
       </w:pPr>
-      <w:bookmarkStart w:id="25" w:name="_Toc195532741"/>
+      <w:bookmarkStart w:id="26" w:name="_Toc195650923"/>
       <w:r>
         <w:rPr>
           <w:lang w:val="en-GB"/>
         </w:rPr>
         <w:t>Glavna zanka</w:t>
       </w:r>
-      <w:bookmarkEnd w:id="25"/>
+      <w:bookmarkEnd w:id="26"/>
     </w:p>
     <w:p>
       <w:pPr>
@@ -14162,7 +14793,14 @@
         <w:rPr>
           <w:lang w:val="en-GB"/>
         </w:rPr>
-        <w:t xml:space="preserve">za strežnik in </w:t>
+        <w:t xml:space="preserve">za </w:t>
+      </w:r>
+      <w:r>
+        <w:rPr>
+          <w:lang w:val="en-GB"/>
+        </w:rPr>
+        <w:lastRenderedPageBreak/>
+        <w:t xml:space="preserve">strežnik in </w:t>
       </w:r>
       <w:r>
         <w:rPr>
@@ -14545,14 +15183,14 @@
           <w:lang w:val="en-GB"/>
         </w:rPr>
       </w:pPr>
-      <w:bookmarkStart w:id="26" w:name="_Toc195532742"/>
+      <w:bookmarkStart w:id="27" w:name="_Toc195650924"/>
       <w:r>
         <w:rPr>
           <w:lang w:val="en-GB"/>
         </w:rPr>
         <w:t>Čakalna vrsta paketov</w:t>
       </w:r>
-      <w:bookmarkEnd w:id="26"/>
+      <w:bookmarkEnd w:id="27"/>
     </w:p>
     <w:p>
       <w:pPr>
@@ -14928,26 +15566,932 @@
         <w:rPr>
           <w:lang w:val="en-GB"/>
         </w:rPr>
+        <w:t xml:space="preserve">[slika </w:t>
+      </w:r>
+      <w:r>
+        <w:rPr>
+          <w:lang w:val="en-GB"/>
+        </w:rPr>
+        <w:t xml:space="preserve">razreda </w:t>
+      </w:r>
+      <w:r>
+        <w:rPr>
+          <w:lang w:val="en-GB"/>
+        </w:rPr>
+        <w:t>SocketHandler</w:t>
+      </w:r>
+      <w:r>
+        <w:rPr>
+          <w:lang w:val="en-GB"/>
+        </w:rPr>
+        <w:t>]</w:t>
+      </w:r>
+    </w:p>
+    <w:p>
+      <w:pPr>
+        <w:rPr>
+          <w:lang w:val="en-GB"/>
+        </w:rPr>
+      </w:pPr>
+    </w:p>
+    <w:p>
+      <w:pPr>
+        <w:pStyle w:val="Heading3"/>
+        <w:rPr>
+          <w:lang w:val="en-GB"/>
+        </w:rPr>
+      </w:pPr>
+      <w:bookmarkStart w:id="28" w:name="_Toc195650925"/>
+      <w:r>
+        <w:rPr>
+          <w:lang w:val="en-GB"/>
+        </w:rPr>
+        <w:t>Prikazovanje stanja</w:t>
+      </w:r>
+      <w:bookmarkEnd w:id="28"/>
+    </w:p>
+    <w:p>
+      <w:pPr>
+        <w:rPr>
+          <w:lang w:val="en-GB"/>
+        </w:rPr>
+      </w:pPr>
+      <w:r>
+        <w:rPr>
+          <w:lang w:val="en-GB"/>
+        </w:rPr>
+        <w:t xml:space="preserve">Paketi, ki jih prejme </w:t>
+      </w:r>
+      <w:r>
+        <w:rPr>
+          <w:lang w:val="en-GB"/>
+        </w:rPr>
+        <w:t>odjemalec</w:t>
+      </w:r>
+      <w:r>
+        <w:rPr>
+          <w:lang w:val="en-GB"/>
+        </w:rPr>
+        <w:t>,</w:t>
+      </w:r>
+      <w:r>
+        <w:rPr>
+          <w:lang w:val="en-GB"/>
+        </w:rPr>
+        <w:t xml:space="preserve"> </w:t>
+      </w:r>
+      <w:r>
+        <w:rPr>
+          <w:lang w:val="en-GB"/>
+        </w:rPr>
+        <w:t>s</w:t>
+      </w:r>
+      <w:r>
+        <w:rPr>
+          <w:lang w:val="en-GB"/>
+        </w:rPr>
+        <w:t>o</w:t>
+      </w:r>
+      <w:r>
+        <w:rPr>
+          <w:lang w:val="en-GB"/>
+        </w:rPr>
+        <w:t xml:space="preserve"> takoj procesirani, </w:t>
+      </w:r>
+      <w:r>
+        <w:rPr>
+          <w:lang w:val="en-GB"/>
+        </w:rPr>
+        <w:t xml:space="preserve">vendar </w:t>
+      </w:r>
+      <w:r>
+        <w:rPr>
+          <w:lang w:val="en-GB"/>
+        </w:rPr>
+        <w:t>nov</w:t>
+      </w:r>
+      <w:r>
+        <w:rPr>
+          <w:lang w:val="en-GB"/>
+        </w:rPr>
+        <w:t xml:space="preserve">a stanja objektov, ki jih vsebujejo, </w:t>
+      </w:r>
+      <w:r>
+        <w:rPr>
+          <w:lang w:val="en-GB"/>
+        </w:rPr>
+        <w:t>niso nujno takoj prikazana.</w:t>
+      </w:r>
+      <w:r>
+        <w:rPr>
+          <w:lang w:val="en-GB"/>
+        </w:rPr>
+        <w:t xml:space="preserve"> </w:t>
+      </w:r>
+      <w:r>
+        <w:rPr>
+          <w:lang w:val="en-GB"/>
+        </w:rPr>
+        <w:t>Razlog za to je, da</w:t>
+      </w:r>
+      <w:r>
+        <w:rPr>
+          <w:lang w:val="en-GB"/>
+        </w:rPr>
+        <w:t xml:space="preserve"> </w:t>
+      </w:r>
+      <w:r>
+        <w:rPr>
+          <w:lang w:val="en-GB"/>
+        </w:rPr>
+        <w:t>odjemal</w:t>
+      </w:r>
+      <w:r>
+        <w:rPr>
+          <w:lang w:val="en-GB"/>
+        </w:rPr>
+        <w:t>s</w:t>
+      </w:r>
+      <w:r>
+        <w:rPr>
+          <w:lang w:val="en-GB"/>
+        </w:rPr>
+        <w:t xml:space="preserve">ka aplikacija </w:t>
+      </w:r>
+      <w:r>
+        <w:rPr>
+          <w:lang w:val="en-GB"/>
+        </w:rPr>
+        <w:t>igr</w:t>
+      </w:r>
+      <w:r>
+        <w:rPr>
+          <w:lang w:val="en-GB"/>
+        </w:rPr>
+        <w:t>o</w:t>
+      </w:r>
+      <w:r>
+        <w:rPr>
+          <w:lang w:val="en-GB"/>
+        </w:rPr>
+        <w:t xml:space="preserve"> prikazuje</w:t>
+      </w:r>
+      <w:r>
+        <w:rPr>
+          <w:lang w:val="en-GB"/>
+        </w:rPr>
+        <w:t xml:space="preserve"> z višjo</w:t>
+      </w:r>
+      <w:r>
+        <w:rPr>
+          <w:lang w:val="en-GB"/>
+        </w:rPr>
+        <w:t xml:space="preserve"> frekvenco </w:t>
+      </w:r>
+      <w:r>
+        <w:rPr>
+          <w:lang w:val="en-GB"/>
+        </w:rPr>
+        <w:t>(</w:t>
+      </w:r>
+      <w:r>
+        <w:rPr>
+          <w:lang w:val="en-GB"/>
+        </w:rPr>
+        <w:t>60 Hz)</w:t>
+      </w:r>
+      <w:r>
+        <w:rPr>
+          <w:lang w:val="en-GB"/>
+        </w:rPr>
+        <w:t>,</w:t>
+      </w:r>
+      <w:r>
+        <w:rPr>
+          <w:lang w:val="en-GB"/>
+        </w:rPr>
+        <w:t xml:space="preserve"> kot </w:t>
+      </w:r>
+      <w:r>
+        <w:rPr>
+          <w:lang w:val="en-GB"/>
+        </w:rPr>
+        <w:t xml:space="preserve">jo </w:t>
+      </w:r>
+      <w:r>
+        <w:rPr>
+          <w:lang w:val="en-GB"/>
+        </w:rPr>
+        <w:t xml:space="preserve">strežnik pošilja (30 Hz). </w:t>
+      </w:r>
+      <w:r>
+        <w:rPr>
+          <w:lang w:val="en-GB"/>
+        </w:rPr>
+        <w:t xml:space="preserve">Če </w:t>
+      </w:r>
+      <w:r>
+        <w:rPr>
+          <w:lang w:val="en-GB"/>
+        </w:rPr>
+        <w:t xml:space="preserve">bi </w:t>
+      </w:r>
+      <w:r>
+        <w:rPr>
+          <w:lang w:val="en-GB"/>
+        </w:rPr>
+        <w:t xml:space="preserve">nova stanja </w:t>
+      </w:r>
+      <w:r>
+        <w:rPr>
+          <w:lang w:val="en-GB"/>
+        </w:rPr>
+        <w:t xml:space="preserve">prikazali </w:t>
+      </w:r>
+      <w:r>
+        <w:rPr>
+          <w:lang w:val="en-GB"/>
+        </w:rPr>
+        <w:t>takoj</w:t>
+      </w:r>
+      <w:r>
+        <w:rPr>
+          <w:lang w:val="en-GB"/>
+        </w:rPr>
+        <w:t>po prejemu</w:t>
+      </w:r>
+      <w:r>
+        <w:rPr>
+          <w:lang w:val="en-GB"/>
+        </w:rPr>
+        <w:t xml:space="preserve">, </w:t>
+      </w:r>
+      <w:r>
+        <w:rPr>
+          <w:lang w:val="en-GB"/>
+        </w:rPr>
+        <w:t xml:space="preserve">bi </w:t>
+      </w:r>
+      <w:r>
+        <w:rPr>
+          <w:lang w:val="en-GB"/>
+        </w:rPr>
+        <w:t xml:space="preserve">bilo </w:t>
+      </w:r>
+      <w:r>
+        <w:rPr>
+          <w:lang w:val="en-GB"/>
+        </w:rPr>
+        <w:t xml:space="preserve">premikanje </w:t>
+      </w:r>
+      <w:r>
+        <w:rPr>
+          <w:lang w:val="en-GB"/>
+        </w:rPr>
+        <w:t xml:space="preserve">igralcev in drugih objektov </w:t>
+      </w:r>
+      <w:r>
+        <w:rPr>
+          <w:lang w:val="en-GB"/>
+        </w:rPr>
+        <w:t xml:space="preserve">videti </w:t>
+      </w:r>
+      <w:r>
+        <w:rPr>
+          <w:lang w:val="en-GB"/>
+        </w:rPr>
+        <w:t xml:space="preserve">zelo </w:t>
+      </w:r>
+      <w:r>
+        <w:rPr>
+          <w:lang w:val="en-GB"/>
+        </w:rPr>
+        <w:t>grobo</w:t>
+      </w:r>
+      <w:r>
+        <w:rPr>
+          <w:lang w:val="en-GB"/>
+        </w:rPr>
+        <w:t xml:space="preserve">. </w:t>
+      </w:r>
+    </w:p>
+    <w:p>
+      <w:pPr>
+        <w:rPr>
+          <w:lang w:val="en-GB"/>
+        </w:rPr>
+      </w:pPr>
+      <w:r>
+        <w:rPr>
+          <w:lang w:val="en-GB"/>
+        </w:rPr>
+        <w:t xml:space="preserve">To je rešeno tako, </w:t>
+      </w:r>
+      <w:r>
+        <w:rPr>
+          <w:lang w:val="en-GB"/>
+        </w:rPr>
+        <w:t xml:space="preserve">da </w:t>
+      </w:r>
+      <w:r>
+        <w:rPr>
+          <w:lang w:val="en-GB"/>
+        </w:rPr>
+        <w:t xml:space="preserve">novega </w:t>
+      </w:r>
+      <w:r>
+        <w:rPr>
+          <w:lang w:val="en-GB"/>
+        </w:rPr>
+        <w:t>stanja ne prikažemo takoj</w:t>
+      </w:r>
+      <w:r>
+        <w:rPr>
+          <w:lang w:val="en-GB"/>
+        </w:rPr>
+        <w:t xml:space="preserve">. Namesto tega </w:t>
+      </w:r>
+      <w:r>
+        <w:rPr>
+          <w:lang w:val="en-GB"/>
+        </w:rPr>
+        <w:t>najprej prikažemo vmesno stanje med</w:t>
+      </w:r>
+      <w:r>
+        <w:rPr>
+          <w:lang w:val="en-GB"/>
+        </w:rPr>
+        <w:t xml:space="preserve"> prejšnjim </w:t>
+      </w:r>
+      <w:r>
+        <w:rPr>
+          <w:lang w:val="en-GB"/>
+        </w:rPr>
+        <w:t xml:space="preserve">in novim </w:t>
+      </w:r>
+      <w:r>
+        <w:rPr>
+          <w:lang w:val="en-GB"/>
+        </w:rPr>
+        <w:t>stanjem.</w:t>
+      </w:r>
+      <w:r>
+        <w:rPr>
+          <w:lang w:val="en-GB"/>
+        </w:rPr>
+        <w:t xml:space="preserve"> Vmesno stanje </w:t>
+      </w:r>
+      <w:r>
+        <w:rPr>
+          <w:lang w:val="en-GB"/>
+        </w:rPr>
+        <w:t xml:space="preserve">izračunamo </w:t>
+      </w:r>
+      <w:r>
+        <w:rPr>
+          <w:lang w:val="en-GB"/>
+        </w:rPr>
+        <w:t>z</w:t>
+      </w:r>
+      <w:r>
+        <w:rPr>
+          <w:lang w:val="en-GB"/>
+        </w:rPr>
+        <w:t xml:space="preserve"> </w:t>
+      </w:r>
+      <w:r>
+        <w:rPr>
+          <w:i/>
+          <w:iCs/>
+          <w:lang w:val="en-GB"/>
+        </w:rPr>
+        <w:t>linearno interpolacijo</w:t>
+      </w:r>
+      <w:r>
+        <w:rPr>
+          <w:lang w:val="en-GB"/>
+        </w:rPr>
+        <w:t xml:space="preserve"> </w:t>
+      </w:r>
+      <w:r>
+        <w:rPr>
+          <w:lang w:val="en-GB"/>
+        </w:rPr>
+        <w:t xml:space="preserve">(angl. “linear interpolation”) </w:t>
+      </w:r>
+      <w:r>
+        <w:rPr>
+          <w:lang w:val="en-GB"/>
+        </w:rPr>
+        <w:t xml:space="preserve">med znanima stanjema, pri čemer uporabimo </w:t>
+      </w:r>
+      <w:r>
+        <w:rPr>
+          <w:lang w:val="en-GB"/>
+        </w:rPr>
         <w:lastRenderedPageBreak/>
-        <w:t xml:space="preserve">[slika </w:t>
-      </w:r>
-      <w:r>
-        <w:rPr>
-          <w:lang w:val="en-GB"/>
-        </w:rPr>
-        <w:t xml:space="preserve">razreda </w:t>
-      </w:r>
-      <w:r>
-        <w:rPr>
-          <w:lang w:val="en-GB"/>
-        </w:rPr>
-        <w:t>SocketHandler</w:t>
-      </w:r>
-      <w:r>
-        <w:rPr>
-          <w:lang w:val="en-GB"/>
-        </w:rPr>
-        <w:t>]</w:t>
+        <w:t>določen faktor glajenja</w:t>
+      </w:r>
+      <w:r>
+        <w:rPr>
+          <w:lang w:val="en-GB"/>
+        </w:rPr>
+        <w:t xml:space="preserve"> (vrednost med </w:t>
+      </w:r>
+      <w:r>
+        <w:rPr>
+          <w:lang w:val="en-GB"/>
+        </w:rPr>
+        <w:t>0 in 1</w:t>
+      </w:r>
+      <w:r>
+        <w:rPr>
+          <w:lang w:val="en-GB"/>
+        </w:rPr>
+        <w:t>)</w:t>
+      </w:r>
+      <w:r>
+        <w:rPr>
+          <w:lang w:val="en-GB"/>
+        </w:rPr>
+        <w:t>.</w:t>
+      </w:r>
+      <w:r>
+        <w:rPr>
+          <w:lang w:val="en-GB"/>
+        </w:rPr>
+        <w:t xml:space="preserve"> </w:t>
+      </w:r>
+      <w:r>
+        <w:rPr>
+          <w:lang w:val="en-GB"/>
+        </w:rPr>
+        <w:t>Faktor glajenja</w:t>
+      </w:r>
+      <w:r>
+        <w:rPr>
+          <w:lang w:val="en-GB"/>
+        </w:rPr>
+        <w:t xml:space="preserve"> določa</w:t>
+      </w:r>
+      <w:r>
+        <w:rPr>
+          <w:lang w:val="en-GB"/>
+        </w:rPr>
+        <w:t>, kako gladek bo prehod med stanj</w:t>
+      </w:r>
+      <w:r>
+        <w:rPr>
+          <w:lang w:val="en-GB"/>
+        </w:rPr>
+        <w:t>i</w:t>
+      </w:r>
+      <w:r>
+        <w:rPr>
+          <w:lang w:val="en-GB"/>
+        </w:rPr>
+        <w:t xml:space="preserve"> – prehod bo </w:t>
+      </w:r>
+      <w:r>
+        <w:rPr>
+          <w:lang w:val="en-GB"/>
+        </w:rPr>
+        <w:t>manj gladek</w:t>
+      </w:r>
+      <w:r>
+        <w:rPr>
+          <w:lang w:val="en-GB"/>
+        </w:rPr>
+        <w:t xml:space="preserve"> (in hitrejši)</w:t>
+      </w:r>
+      <w:r>
+        <w:rPr>
+          <w:lang w:val="en-GB"/>
+        </w:rPr>
+        <w:t>, ko se bližam</w:t>
+      </w:r>
+      <w:r>
+        <w:rPr>
+          <w:lang w:val="en-GB"/>
+        </w:rPr>
+        <w:t>o</w:t>
+      </w:r>
+      <w:r>
+        <w:rPr>
+          <w:lang w:val="en-GB"/>
+        </w:rPr>
+        <w:t xml:space="preserve"> 1</w:t>
+      </w:r>
+      <w:r>
+        <w:rPr>
+          <w:lang w:val="en-GB"/>
+        </w:rPr>
+        <w:t xml:space="preserve">. </w:t>
+      </w:r>
+      <w:r>
+        <w:rPr>
+          <w:lang w:val="en-GB"/>
+        </w:rPr>
+        <w:t xml:space="preserve">Enačba za </w:t>
+      </w:r>
+      <w:r>
+        <w:rPr>
+          <w:lang w:val="en-GB"/>
+        </w:rPr>
+        <w:t>linearno interpolacijo</w:t>
+      </w:r>
+      <w:r>
+        <w:rPr>
+          <w:lang w:val="en-GB"/>
+        </w:rPr>
+        <w:t>, ki jo uporablja program,</w:t>
+      </w:r>
+      <w:r>
+        <w:rPr>
+          <w:lang w:val="en-GB"/>
+        </w:rPr>
+        <w:t xml:space="preserve"> je sledeča:</w:t>
+      </w:r>
+    </w:p>
+    <w:p>
+      <w:pPr>
+        <w:rPr>
+          <w:rFonts w:eastAsiaTheme="minorEastAsia"/>
+          <w:lang w:val="en-GB"/>
+        </w:rPr>
+      </w:pPr>
+      <m:oMathPara>
+        <m:oMath>
+          <m:r>
+            <w:rPr>
+              <w:rFonts w:ascii="Cambria Math" w:hAnsi="Cambria Math"/>
+              <w:lang w:val="en-GB"/>
+            </w:rPr>
+            <m:t>vmesniPoložaj=stariPoložaj+faktorGlajenja*(noviPoložaj - stariPoložaj)</m:t>
+          </m:r>
+        </m:oMath>
+      </m:oMathPara>
+    </w:p>
+    <w:p>
+      <w:pPr>
+        <w:rPr>
+          <w:lang w:val="en-GB"/>
+        </w:rPr>
+      </w:pPr>
+      <w:r>
+        <w:rPr>
+          <w:lang w:val="en-GB"/>
+        </w:rPr>
+        <w:t>V kolikor</w:t>
+      </w:r>
+      <w:r>
+        <w:rPr>
+          <w:lang w:val="en-GB"/>
+        </w:rPr>
+        <w:t xml:space="preserve"> paket z novim </w:t>
+      </w:r>
+      <w:r>
+        <w:rPr>
+          <w:lang w:val="en-GB"/>
+        </w:rPr>
+        <w:t xml:space="preserve">položajem še ni prispel, </w:t>
+      </w:r>
+      <w:r>
+        <w:rPr>
+          <w:lang w:val="en-GB"/>
+        </w:rPr>
+        <w:t xml:space="preserve">interpolacija </w:t>
+      </w:r>
+      <w:r>
+        <w:rPr>
+          <w:lang w:val="en-GB"/>
+        </w:rPr>
+        <w:t>s prejšnjim</w:t>
+      </w:r>
+      <w:r>
+        <w:rPr>
+          <w:lang w:val="en-GB"/>
+        </w:rPr>
+        <w:t xml:space="preserve"> stanjem</w:t>
+      </w:r>
+      <w:r>
+        <w:rPr>
+          <w:lang w:val="en-GB"/>
+        </w:rPr>
+        <w:t xml:space="preserve"> pa je že </w:t>
+      </w:r>
+      <w:r>
+        <w:rPr>
+          <w:lang w:val="en-GB"/>
+        </w:rPr>
+        <w:t xml:space="preserve">zaključena </w:t>
+      </w:r>
+      <w:r>
+        <w:rPr>
+          <w:lang w:val="en-GB"/>
+        </w:rPr>
+        <w:t xml:space="preserve">(npr. </w:t>
+      </w:r>
+      <w:r>
+        <w:rPr>
+          <w:lang w:val="en-GB"/>
+        </w:rPr>
+        <w:t>ob izgubi paketa ali krajši prekinitvi povezave</w:t>
+      </w:r>
+      <w:r>
+        <w:rPr>
+          <w:lang w:val="en-GB"/>
+        </w:rPr>
+        <w:t>)</w:t>
+      </w:r>
+      <w:r>
+        <w:rPr>
+          <w:lang w:val="en-GB"/>
+        </w:rPr>
+        <w:t xml:space="preserve">, </w:t>
+      </w:r>
+      <w:r>
+        <w:rPr>
+          <w:lang w:val="en-GB"/>
+        </w:rPr>
+        <w:t xml:space="preserve">program poskusi </w:t>
+      </w:r>
+      <w:r>
+        <w:rPr>
+          <w:lang w:val="en-GB"/>
+        </w:rPr>
+        <w:t xml:space="preserve">napovedati </w:t>
+      </w:r>
+      <w:r>
+        <w:rPr>
+          <w:lang w:val="en-GB"/>
+        </w:rPr>
+        <w:t xml:space="preserve">naslednji položaj na podlagi </w:t>
+      </w:r>
+      <w:r>
+        <w:rPr>
+          <w:lang w:val="en-GB"/>
+        </w:rPr>
+        <w:t xml:space="preserve">zadnjega znanega </w:t>
+      </w:r>
+      <w:r>
+        <w:rPr>
+          <w:lang w:val="en-GB"/>
+        </w:rPr>
+        <w:t xml:space="preserve">stanja tipk in </w:t>
+      </w:r>
+      <w:r>
+        <w:rPr>
+          <w:lang w:val="en-GB"/>
+        </w:rPr>
+        <w:t xml:space="preserve">hitrosti objekta. </w:t>
+      </w:r>
+      <w:r>
+        <w:rPr>
+          <w:lang w:val="en-GB"/>
+        </w:rPr>
+        <w:t xml:space="preserve"> </w:t>
+      </w:r>
+    </w:p>
+    <w:p>
+      <w:pPr>
+        <w:rPr>
+          <w:lang w:val="en-GB"/>
+        </w:rPr>
+      </w:pPr>
+      <w:r>
+        <w:rPr>
+          <w:lang w:val="en-GB"/>
+        </w:rPr>
+        <w:t xml:space="preserve">Za lokalnega </w:t>
+      </w:r>
+      <w:r>
+        <w:rPr>
+          <w:lang w:val="en-GB"/>
+        </w:rPr>
+        <w:t xml:space="preserve">igralca se uporablja drugačen pristop. </w:t>
+      </w:r>
+      <w:r>
+        <w:rPr>
+          <w:lang w:val="en-GB"/>
+        </w:rPr>
+        <w:t xml:space="preserve">Če bi </w:t>
+      </w:r>
+      <w:r>
+        <w:rPr>
+          <w:lang w:val="en-GB"/>
+        </w:rPr>
+        <w:t xml:space="preserve">namreč </w:t>
+      </w:r>
+      <w:r>
+        <w:rPr>
+          <w:lang w:val="en-GB"/>
+        </w:rPr>
+        <w:t xml:space="preserve">za lokalnega igralca </w:t>
+      </w:r>
+      <w:r>
+        <w:rPr>
+          <w:lang w:val="en-GB"/>
+        </w:rPr>
+        <w:t xml:space="preserve">prikazovali </w:t>
+      </w:r>
+      <w:r>
+        <w:rPr>
+          <w:lang w:val="en-GB"/>
+        </w:rPr>
+        <w:t xml:space="preserve">le </w:t>
+      </w:r>
+      <w:r>
+        <w:rPr>
+          <w:lang w:val="en-GB"/>
+        </w:rPr>
+        <w:t>stanje, ki ga pošlje strežnik</w:t>
+      </w:r>
+      <w:r>
+        <w:rPr>
+          <w:lang w:val="en-GB"/>
+        </w:rPr>
+        <w:t xml:space="preserve">, bi se </w:t>
+      </w:r>
+      <w:r>
+        <w:rPr>
+          <w:lang w:val="en-GB"/>
+        </w:rPr>
+        <w:t xml:space="preserve">igra </w:t>
+      </w:r>
+      <w:r>
+        <w:rPr>
+          <w:lang w:val="en-GB"/>
+        </w:rPr>
+        <w:t>zdel</w:t>
+      </w:r>
+      <w:r>
+        <w:rPr>
+          <w:lang w:val="en-GB"/>
+        </w:rPr>
+        <w:t>a</w:t>
+      </w:r>
+      <w:r>
+        <w:rPr>
+          <w:lang w:val="en-GB"/>
+        </w:rPr>
+        <w:t xml:space="preserve"> poč</w:t>
+      </w:r>
+      <w:r>
+        <w:rPr>
+          <w:lang w:val="en-GB"/>
+        </w:rPr>
+        <w:t>as</w:t>
+      </w:r>
+      <w:r>
+        <w:rPr>
+          <w:lang w:val="en-GB"/>
+        </w:rPr>
+        <w:t>n</w:t>
+      </w:r>
+      <w:r>
+        <w:rPr>
+          <w:lang w:val="en-GB"/>
+        </w:rPr>
+        <w:t>a</w:t>
+      </w:r>
+      <w:r>
+        <w:rPr>
+          <w:lang w:val="en-GB"/>
+        </w:rPr>
+        <w:t xml:space="preserve"> in neodzivn</w:t>
+      </w:r>
+      <w:r>
+        <w:rPr>
+          <w:lang w:val="en-GB"/>
+        </w:rPr>
+        <w:t>a</w:t>
+      </w:r>
+      <w:r>
+        <w:rPr>
+          <w:lang w:val="en-GB"/>
+        </w:rPr>
+        <w:t xml:space="preserve">. </w:t>
+      </w:r>
+      <w:r>
+        <w:rPr>
+          <w:lang w:val="en-GB"/>
+        </w:rPr>
+        <w:t xml:space="preserve">Zato </w:t>
+      </w:r>
+      <w:r>
+        <w:rPr>
+          <w:lang w:val="en-GB"/>
+        </w:rPr>
+        <w:t>o</w:t>
+      </w:r>
+      <w:r>
+        <w:rPr>
+          <w:lang w:val="en-GB"/>
+        </w:rPr>
+        <w:t>d</w:t>
+      </w:r>
+      <w:r>
+        <w:rPr>
+          <w:lang w:val="en-GB"/>
+        </w:rPr>
+        <w:t>jemalec</w:t>
+      </w:r>
+      <w:r>
+        <w:rPr>
+          <w:lang w:val="en-GB"/>
+        </w:rPr>
+        <w:t xml:space="preserve"> takoj prikaže</w:t>
+      </w:r>
+      <w:r>
+        <w:rPr>
+          <w:lang w:val="en-GB"/>
+        </w:rPr>
+        <w:t xml:space="preserve"> nov</w:t>
+      </w:r>
+      <w:r>
+        <w:rPr>
+          <w:lang w:val="en-GB"/>
+        </w:rPr>
+        <w:t>i</w:t>
+      </w:r>
+      <w:r>
+        <w:rPr>
+          <w:lang w:val="en-GB"/>
+        </w:rPr>
+        <w:t xml:space="preserve"> položaj</w:t>
+      </w:r>
+      <w:r>
+        <w:rPr>
+          <w:lang w:val="en-GB"/>
+        </w:rPr>
+        <w:t xml:space="preserve"> glede na svoje podatke, </w:t>
+      </w:r>
+      <w:r>
+        <w:rPr>
+          <w:lang w:val="en-GB"/>
+        </w:rPr>
+        <w:t xml:space="preserve">s podatki s strežnika </w:t>
+      </w:r>
+      <w:r>
+        <w:rPr>
+          <w:lang w:val="en-GB"/>
+        </w:rPr>
+        <w:t xml:space="preserve">pa vrednosti le popravi. </w:t>
+      </w:r>
+      <w:r>
+        <w:rPr>
+          <w:lang w:val="en-GB"/>
+        </w:rPr>
+        <w:t xml:space="preserve">Za boljšo </w:t>
+      </w:r>
+      <w:r>
+        <w:rPr>
+          <w:lang w:val="en-GB"/>
+        </w:rPr>
+        <w:t xml:space="preserve">uporabniško </w:t>
+      </w:r>
+      <w:r>
+        <w:rPr>
+          <w:lang w:val="en-GB"/>
+        </w:rPr>
+        <w:t>izkušnjo je tudi tu uporabljena interp</w:t>
+      </w:r>
+      <w:r>
+        <w:rPr>
+          <w:lang w:val="en-GB"/>
+        </w:rPr>
+        <w:t>o</w:t>
+      </w:r>
+      <w:r>
+        <w:rPr>
+          <w:lang w:val="en-GB"/>
+        </w:rPr>
+        <w:t>lacij</w:t>
+      </w:r>
+      <w:r>
+        <w:rPr>
+          <w:lang w:val="en-GB"/>
+        </w:rPr>
+        <w:t xml:space="preserve">a, </w:t>
+      </w:r>
+      <w:r>
+        <w:rPr>
+          <w:lang w:val="en-GB"/>
+        </w:rPr>
+        <w:t xml:space="preserve">vendar se </w:t>
+      </w:r>
+      <w:r>
+        <w:rPr>
+          <w:lang w:val="en-GB"/>
+        </w:rPr>
+        <w:t>strežniški podatki tu uporabijo takoj</w:t>
+      </w:r>
+      <w:r>
+        <w:rPr>
+          <w:lang w:val="en-GB"/>
+        </w:rPr>
+        <w:t>, brez zakasnitve.</w:t>
       </w:r>
     </w:p>
     <w:p>
@@ -14964,426 +16508,1017 @@
           <w:lang w:val="en-GB"/>
         </w:rPr>
       </w:pPr>
-      <w:bookmarkStart w:id="27" w:name="_Toc195532743"/>
-      <w:r>
-        <w:rPr>
-          <w:lang w:val="en-GB"/>
-        </w:rPr>
-        <w:t>Prikazovanje stanja</w:t>
-      </w:r>
-      <w:bookmarkEnd w:id="27"/>
-    </w:p>
-    <w:p>
-      <w:pPr>
-        <w:rPr>
-          <w:lang w:val="en-GB"/>
-        </w:rPr>
-      </w:pPr>
-      <w:r>
-        <w:rPr>
-          <w:lang w:val="en-GB"/>
-        </w:rPr>
-        <w:t>Igralna površina je</w:t>
-      </w:r>
-      <w:r>
-        <w:rPr>
-          <w:lang w:val="en-GB"/>
-        </w:rPr>
-        <w:t xml:space="preserve"> velika, zato je </w:t>
-      </w:r>
-      <w:r>
-        <w:rPr>
-          <w:lang w:val="en-GB"/>
-        </w:rPr>
-        <w:t xml:space="preserve">potrebno </w:t>
-      </w:r>
-      <w:r>
-        <w:rPr>
-          <w:lang w:val="en-GB"/>
-        </w:rPr>
-        <w:t xml:space="preserve">okolico prikazati glede na igralca. </w:t>
-      </w:r>
-      <w:r>
-        <w:rPr>
-          <w:lang w:val="en-GB"/>
-        </w:rPr>
-        <w:t xml:space="preserve">Lokalni igralec je vedno narisan na sredini </w:t>
-      </w:r>
-      <w:r>
-        <w:rPr>
-          <w:lang w:val="en-GB"/>
-        </w:rPr>
-        <w:t>zaslona,</w:t>
-      </w:r>
-      <w:r>
-        <w:rPr>
-          <w:lang w:val="en-GB"/>
-        </w:rPr>
-        <w:t xml:space="preserve"> premika pa se vse ostalo okrog njega.</w:t>
-      </w:r>
-    </w:p>
-    <w:p>
-      <w:pPr>
-        <w:rPr>
-          <w:lang w:val="en-GB"/>
-        </w:rPr>
-      </w:pPr>
-      <w:r>
-        <w:rPr>
-          <w:lang w:val="en-GB"/>
-        </w:rPr>
-        <w:t>Vredno je omeniti</w:t>
-      </w:r>
-      <w:r>
-        <w:rPr>
-          <w:lang w:val="en-GB"/>
-        </w:rPr>
-        <w:t xml:space="preserve">, da stanje v prejetih paketih ni takoj prikazano. </w:t>
-      </w:r>
-      <w:r>
-        <w:rPr>
-          <w:lang w:val="en-GB"/>
-        </w:rPr>
-        <w:t xml:space="preserve">Ker aplikacija </w:t>
-      </w:r>
-      <w:r>
-        <w:rPr>
-          <w:lang w:val="en-GB"/>
-        </w:rPr>
-        <w:t xml:space="preserve">odjemalca deluje hitreje kot </w:t>
-      </w:r>
-      <w:r>
-        <w:rPr>
-          <w:lang w:val="en-GB"/>
-        </w:rPr>
-        <w:t>strežnik pošilja podatke,</w:t>
-      </w:r>
-      <w:r>
-        <w:rPr>
-          <w:lang w:val="en-GB"/>
-        </w:rPr>
-        <w:t xml:space="preserve"> </w:t>
-      </w:r>
-      <w:r>
-        <w:rPr>
-          <w:lang w:val="en-GB"/>
-        </w:rPr>
-        <w:t xml:space="preserve">dejanske </w:t>
-      </w:r>
-      <w:r>
-        <w:rPr>
-          <w:lang w:val="en-GB"/>
-        </w:rPr>
-        <w:t xml:space="preserve">podatke s strežnike vsebuje samo vsak drugi frame. </w:t>
-      </w:r>
-      <w:r>
-        <w:rPr>
-          <w:lang w:val="en-GB"/>
-        </w:rPr>
-        <w:t xml:space="preserve">Te “luknje” v prikazu </w:t>
-      </w:r>
-      <w:r>
-        <w:rPr>
-          <w:lang w:val="en-GB"/>
-        </w:rPr>
-        <w:t xml:space="preserve">so </w:t>
-      </w:r>
-      <w:r>
-        <w:rPr>
-          <w:lang w:val="en-GB"/>
-        </w:rPr>
-        <w:t xml:space="preserve">zapolnjene </w:t>
-      </w:r>
-      <w:r>
-        <w:rPr>
-          <w:lang w:val="en-GB"/>
-        </w:rPr>
-        <w:t xml:space="preserve">s napovedovanjem </w:t>
-      </w:r>
-      <w:r>
-        <w:rPr>
-          <w:lang w:val="en-GB"/>
-        </w:rPr>
-        <w:t>položaja (</w:t>
-      </w:r>
-      <w:r>
-        <w:rPr>
-          <w:lang w:val="en-GB"/>
-        </w:rPr>
-        <w:t>angl. “prediction”</w:t>
-      </w:r>
-      <w:r>
-        <w:rPr>
-          <w:lang w:val="en-GB"/>
-        </w:rPr>
-        <w:t>)</w:t>
-      </w:r>
-      <w:r>
-        <w:rPr>
-          <w:lang w:val="en-GB"/>
-        </w:rPr>
-        <w:t xml:space="preserve"> glede na </w:t>
-      </w:r>
-      <w:r>
-        <w:rPr>
-          <w:lang w:val="en-GB"/>
-        </w:rPr>
-        <w:t xml:space="preserve">trenuten položaj in stanje tipk. </w:t>
-      </w:r>
-      <w:r>
-        <w:rPr>
-          <w:lang w:val="en-GB"/>
-        </w:rPr>
-        <w:t>Prejetega</w:t>
-      </w:r>
-      <w:r>
-        <w:rPr>
-          <w:lang w:val="en-GB"/>
-        </w:rPr>
-        <w:t xml:space="preserve"> paketa ne uporabimo takoj, pač pa ga dodamo v buffer. </w:t>
-      </w:r>
-      <w:r>
-        <w:rPr>
-          <w:lang w:val="en-GB"/>
-        </w:rPr>
-        <w:t>Ko posodobimo igralca</w:t>
-      </w:r>
-      <w:r>
-        <w:rPr>
-          <w:lang w:val="en-GB"/>
-        </w:rPr>
-        <w:t xml:space="preserve">, najprej pogledamo, če je na voljo tak paket. </w:t>
-      </w:r>
-      <w:r>
-        <w:rPr>
-          <w:lang w:val="en-GB"/>
-        </w:rPr>
-        <w:t xml:space="preserve">Med položajem v </w:t>
-      </w:r>
-      <w:r>
-        <w:rPr>
-          <w:lang w:val="en-GB"/>
-        </w:rPr>
-        <w:t>prejšnjem paketu in položajem v naslednjem paketu izvajamo linearno glajenje (angl. “linear interpolation”)</w:t>
-      </w:r>
-      <w:r>
-        <w:rPr>
-          <w:lang w:val="en-GB"/>
-        </w:rPr>
-        <w:t xml:space="preserve">, kar pomeni, da med položajema </w:t>
-      </w:r>
-      <w:r>
-        <w:rPr>
-          <w:lang w:val="en-GB"/>
-        </w:rPr>
-        <w:t xml:space="preserve">najdemo </w:t>
-      </w:r>
-      <w:r>
-        <w:rPr>
-          <w:lang w:val="en-GB"/>
-        </w:rPr>
-        <w:t xml:space="preserve">sredinsko točko, </w:t>
-      </w:r>
-      <w:r>
-        <w:rPr>
-          <w:lang w:val="en-GB"/>
-        </w:rPr>
-        <w:t xml:space="preserve">ki jo prikažemo v vmesnem frame-u. </w:t>
-      </w:r>
-      <w:r>
-        <w:rPr>
-          <w:lang w:val="en-GB"/>
-        </w:rPr>
-        <w:t xml:space="preserve">Tako bo </w:t>
-      </w:r>
-      <w:r>
-        <w:rPr>
-          <w:lang w:val="en-GB"/>
-        </w:rPr>
-        <w:t xml:space="preserve">premikanje </w:t>
-      </w:r>
-      <w:r>
-        <w:rPr>
-          <w:lang w:val="en-GB"/>
-        </w:rPr>
-        <w:t xml:space="preserve">ostalih igralcev ostalo gladko, tudi če </w:t>
-      </w:r>
-      <w:r>
-        <w:rPr>
-          <w:lang w:val="en-GB"/>
-        </w:rPr>
-        <w:t xml:space="preserve">strežnik ne pošilja </w:t>
-      </w:r>
-      <w:r>
-        <w:rPr>
-          <w:lang w:val="en-GB"/>
-        </w:rPr>
-        <w:t>podatkov dovolj hitro.</w:t>
-      </w:r>
-    </w:p>
-    <w:p>
-      <w:pPr>
-        <w:rPr>
-          <w:lang w:val="en-GB"/>
-        </w:rPr>
-      </w:pPr>
-      <w:r>
-        <w:rPr>
-          <w:lang w:val="en-GB"/>
-        </w:rPr>
-        <w:t xml:space="preserve">Za lokalnega </w:t>
-      </w:r>
-      <w:r>
-        <w:rPr>
-          <w:lang w:val="en-GB"/>
-        </w:rPr>
-        <w:t xml:space="preserve">igralca se uporablja drugačen pristop. </w:t>
-      </w:r>
-      <w:r>
-        <w:rPr>
-          <w:lang w:val="en-GB"/>
-        </w:rPr>
-        <w:t xml:space="preserve">Če bi </w:t>
-      </w:r>
-      <w:r>
-        <w:rPr>
-          <w:lang w:val="en-GB"/>
-        </w:rPr>
-        <w:t xml:space="preserve">namreč </w:t>
-      </w:r>
-      <w:r>
-        <w:rPr>
-          <w:lang w:val="en-GB"/>
-        </w:rPr>
-        <w:t xml:space="preserve">za lokalnega igralca </w:t>
-      </w:r>
-      <w:r>
-        <w:rPr>
-          <w:lang w:val="en-GB"/>
-        </w:rPr>
-        <w:t xml:space="preserve">prikazovali </w:t>
-      </w:r>
-      <w:r>
-        <w:rPr>
-          <w:lang w:val="en-GB"/>
-        </w:rPr>
-        <w:t xml:space="preserve">le </w:t>
-      </w:r>
-      <w:r>
-        <w:rPr>
-          <w:lang w:val="en-GB"/>
-        </w:rPr>
-        <w:t>stanje, ki ga pošlje strežnik</w:t>
-      </w:r>
-      <w:r>
-        <w:rPr>
-          <w:lang w:val="en-GB"/>
-        </w:rPr>
-        <w:t xml:space="preserve">, bi se </w:t>
-      </w:r>
-      <w:r>
-        <w:rPr>
-          <w:lang w:val="en-GB"/>
-        </w:rPr>
-        <w:t xml:space="preserve">sistem zdel počasen in neodziven. </w:t>
-      </w:r>
-      <w:r>
-        <w:rPr>
-          <w:lang w:val="en-GB"/>
-        </w:rPr>
-        <w:t xml:space="preserve">Zato </w:t>
-      </w:r>
-      <w:r>
-        <w:rPr>
-          <w:lang w:val="en-GB"/>
-        </w:rPr>
-        <w:t xml:space="preserve">aplikacija odjemalca takoj prikaže </w:t>
-      </w:r>
-      <w:r>
-        <w:rPr>
-          <w:lang w:val="en-GB"/>
-        </w:rPr>
-        <w:t xml:space="preserve">premika glede na svoje podatke, </w:t>
-      </w:r>
-      <w:r>
-        <w:rPr>
-          <w:lang w:val="en-GB"/>
-        </w:rPr>
-        <w:t xml:space="preserve">s podatki s strežnika </w:t>
-      </w:r>
-      <w:r>
-        <w:rPr>
-          <w:lang w:val="en-GB"/>
-        </w:rPr>
-        <w:t xml:space="preserve">pa vrednosti le popravi. </w:t>
-      </w:r>
-      <w:r>
-        <w:rPr>
-          <w:lang w:val="en-GB"/>
-        </w:rPr>
-        <w:t>Za boljšo izkušnjo je tudi tu uporabljena interplacij</w:t>
-      </w:r>
-      <w:r>
-        <w:rPr>
-          <w:lang w:val="en-GB"/>
-        </w:rPr>
-        <w:t>a, podatki s strežnika pa so uporabljeni takoj.</w:t>
-      </w:r>
-    </w:p>
-    <w:p>
-      <w:pPr>
-        <w:rPr>
-          <w:lang w:val="en-GB"/>
-        </w:rPr>
-      </w:pPr>
-      <w:r>
-        <w:rPr>
-          <w:lang w:val="en-GB"/>
-        </w:rPr>
-        <w:t xml:space="preserve">[slika logike </w:t>
-      </w:r>
-      <w:r>
-        <w:rPr>
-          <w:lang w:val="en-GB"/>
-        </w:rPr>
-        <w:t>za interpolacijo (lahko je psevdo koda)</w:t>
-      </w:r>
-      <w:r>
-        <w:rPr>
-          <w:lang w:val="en-GB"/>
-        </w:rPr>
-        <w:t>]</w:t>
-      </w:r>
-    </w:p>
-    <w:p>
-      <w:pPr>
-        <w:rPr>
-          <w:lang w:val="en-GB"/>
-        </w:rPr>
-      </w:pPr>
-    </w:p>
-    <w:p>
-      <w:pPr>
-        <w:pStyle w:val="Heading3"/>
-        <w:rPr>
-          <w:lang w:val="en-GB"/>
-        </w:rPr>
-      </w:pPr>
-      <w:bookmarkStart w:id="28" w:name="_Toc195532744"/>
+      <w:bookmarkStart w:id="29" w:name="_Toc195650926"/>
       <w:r>
         <w:rPr>
           <w:lang w:val="en-GB"/>
         </w:rPr>
         <w:t>Uporabniški vmesnik</w:t>
       </w:r>
-      <w:bookmarkEnd w:id="28"/>
-    </w:p>
-    <w:p>
-      <w:pPr>
-        <w:rPr>
-          <w:lang w:val="en-GB"/>
-        </w:rPr>
-      </w:pPr>
+      <w:bookmarkEnd w:id="29"/>
+    </w:p>
+    <w:p>
+      <w:pPr>
+        <w:rPr>
+          <w:lang w:val="en-GB"/>
+        </w:rPr>
+      </w:pPr>
+      <w:r>
+        <w:rPr>
+          <w:lang w:val="en-GB"/>
+        </w:rPr>
+        <w:t xml:space="preserve">Uporabniški vmesnik </w:t>
+      </w:r>
+      <w:r>
+        <w:rPr>
+          <w:lang w:val="en-GB"/>
+        </w:rPr>
+        <w:t>je preprost</w:t>
+      </w:r>
+      <w:r>
+        <w:rPr>
+          <w:lang w:val="en-GB"/>
+        </w:rPr>
+        <w:t xml:space="preserve"> in intuitiven</w:t>
+      </w:r>
+      <w:r>
+        <w:rPr>
+          <w:lang w:val="en-GB"/>
+        </w:rPr>
+        <w:t xml:space="preserve">. </w:t>
+      </w:r>
+      <w:r>
+        <w:rPr>
+          <w:lang w:val="en-GB"/>
+        </w:rPr>
+        <w:t xml:space="preserve">Ob zagonu aplikacije </w:t>
+      </w:r>
+      <w:r>
+        <w:rPr>
+          <w:lang w:val="en-GB"/>
+        </w:rPr>
+        <w:t>se</w:t>
+      </w:r>
+      <w:r>
+        <w:rPr>
+          <w:lang w:val="en-GB"/>
+        </w:rPr>
+        <w:t xml:space="preserve"> </w:t>
+      </w:r>
+      <w:r>
+        <w:rPr>
+          <w:lang w:val="en-GB"/>
+        </w:rPr>
+        <w:t>prika</w:t>
+      </w:r>
+      <w:r>
+        <w:rPr>
+          <w:lang w:val="en-GB"/>
+        </w:rPr>
+        <w:t>že</w:t>
+      </w:r>
+      <w:r>
+        <w:rPr>
+          <w:lang w:val="en-GB"/>
+        </w:rPr>
+        <w:t xml:space="preserve"> </w:t>
+      </w:r>
+      <w:r>
+        <w:rPr>
+          <w:lang w:val="en-GB"/>
+        </w:rPr>
+        <w:t>glavni meni,</w:t>
+      </w:r>
+      <w:r>
+        <w:rPr>
+          <w:lang w:val="en-GB"/>
+        </w:rPr>
+        <w:t xml:space="preserve"> na katerem je</w:t>
+      </w:r>
+      <w:r>
+        <w:rPr>
+          <w:lang w:val="en-GB"/>
+        </w:rPr>
+        <w:t xml:space="preserve"> izpisan</w:t>
+      </w:r>
+      <w:r>
+        <w:rPr>
+          <w:lang w:val="en-GB"/>
+        </w:rPr>
+        <w:t xml:space="preserve"> naziv igre in</w:t>
+      </w:r>
+      <w:r>
+        <w:rPr>
+          <w:lang w:val="en-GB"/>
+        </w:rPr>
+        <w:t xml:space="preserve"> </w:t>
+      </w:r>
+      <w:r>
+        <w:rPr>
+          <w:lang w:val="en-GB"/>
+        </w:rPr>
+        <w:t xml:space="preserve">navodilo </w:t>
+      </w:r>
+      <w:r>
+        <w:rPr>
+          <w:lang w:val="en-GB"/>
+        </w:rPr>
+        <w:t xml:space="preserve">za začetek. </w:t>
+      </w:r>
+      <w:r>
+        <w:rPr>
+          <w:lang w:val="en-GB"/>
+        </w:rPr>
+        <w:t xml:space="preserve">Ob pritisku </w:t>
+      </w:r>
+      <w:r>
+        <w:rPr>
+          <w:lang w:val="en-GB"/>
+        </w:rPr>
+        <w:t xml:space="preserve">na </w:t>
+      </w:r>
+      <w:r>
+        <w:rPr>
+          <w:lang w:val="en-GB"/>
+        </w:rPr>
+        <w:t>tipk</w:t>
+      </w:r>
+      <w:r>
+        <w:rPr>
+          <w:lang w:val="en-GB"/>
+        </w:rPr>
+        <w:t>o</w:t>
+      </w:r>
+      <w:r>
+        <w:rPr>
+          <w:lang w:val="en-GB"/>
+        </w:rPr>
+        <w:t xml:space="preserve"> </w:t>
+      </w:r>
+      <w:r>
+        <w:rPr>
+          <w:lang w:val="en-GB"/>
+        </w:rPr>
+        <w:t>se program poskuša povezati s strežnikom</w:t>
+      </w:r>
+      <w:r>
+        <w:rPr>
+          <w:lang w:val="en-GB"/>
+        </w:rPr>
+        <w:t>.</w:t>
+      </w:r>
+      <w:r>
+        <w:rPr>
+          <w:lang w:val="en-GB"/>
+        </w:rPr>
+        <w:t xml:space="preserve"> Po koncu igre</w:t>
+      </w:r>
+      <w:r>
+        <w:rPr>
+          <w:lang w:val="en-GB"/>
+        </w:rPr>
+        <w:t xml:space="preserve"> se </w:t>
+      </w:r>
+      <w:r>
+        <w:rPr>
+          <w:lang w:val="en-GB"/>
+        </w:rPr>
+        <w:t xml:space="preserve">glede na rezultat prikaže </w:t>
+      </w:r>
+      <w:r>
+        <w:rPr>
+          <w:lang w:val="en-GB"/>
+        </w:rPr>
+        <w:t xml:space="preserve">zaslon z obvestilom o zmagi </w:t>
+      </w:r>
+      <w:r>
+        <w:rPr>
+          <w:lang w:val="en-GB"/>
+        </w:rPr>
+        <w:t xml:space="preserve">ali </w:t>
+      </w:r>
+      <w:r>
+        <w:rPr>
+          <w:lang w:val="en-GB"/>
+        </w:rPr>
+        <w:t xml:space="preserve">porazu. </w:t>
+      </w:r>
+      <w:r>
+        <w:rPr>
+          <w:lang w:val="en-GB"/>
+        </w:rPr>
+        <w:t xml:space="preserve">S pritiskom na tipko </w:t>
+      </w:r>
+      <w:r>
+        <w:rPr>
+          <w:lang w:val="en-GB"/>
+        </w:rPr>
+        <w:t xml:space="preserve">1 </w:t>
+      </w:r>
+      <w:r>
+        <w:rPr>
+          <w:lang w:val="en-GB"/>
+        </w:rPr>
+        <w:t>se program zapre.</w:t>
+      </w:r>
+    </w:p>
+    <w:p>
+      <w:pPr>
+        <w:rPr>
+          <w:lang w:val="en-GB"/>
+        </w:rPr>
+      </w:pPr>
+      <w:r>
+        <w:rPr>
+          <w:lang w:val="en-GB"/>
+        </w:rPr>
+        <w:t>Med</w:t>
+      </w:r>
+      <w:r>
+        <w:rPr>
+          <w:lang w:val="en-GB"/>
+        </w:rPr>
+        <w:t xml:space="preserve"> igranjem</w:t>
+      </w:r>
+      <w:r>
+        <w:rPr>
+          <w:lang w:val="en-GB"/>
+        </w:rPr>
+        <w:t xml:space="preserve"> </w:t>
+      </w:r>
+      <w:r>
+        <w:rPr>
+          <w:lang w:val="en-GB"/>
+        </w:rPr>
+        <w:t>so</w:t>
+      </w:r>
+      <w:r>
+        <w:rPr>
+          <w:lang w:val="en-GB"/>
+        </w:rPr>
+        <w:t xml:space="preserve"> </w:t>
+      </w:r>
+      <w:r>
+        <w:rPr>
+          <w:lang w:val="en-GB"/>
+        </w:rPr>
+        <w:t xml:space="preserve">oknu </w:t>
+      </w:r>
+      <w:r>
+        <w:rPr>
+          <w:lang w:val="en-GB"/>
+        </w:rPr>
+        <w:t xml:space="preserve">prisotni </w:t>
+      </w:r>
+      <w:r>
+        <w:rPr>
+          <w:lang w:val="en-GB"/>
+        </w:rPr>
+        <w:t>tri</w:t>
+      </w:r>
+      <w:r>
+        <w:rPr>
+          <w:lang w:val="en-GB"/>
+        </w:rPr>
+        <w:t>je</w:t>
+      </w:r>
+      <w:r>
+        <w:rPr>
+          <w:lang w:val="en-GB"/>
+        </w:rPr>
+        <w:t xml:space="preserve"> glavn</w:t>
+      </w:r>
+      <w:r>
+        <w:rPr>
+          <w:lang w:val="en-GB"/>
+        </w:rPr>
+        <w:t>i</w:t>
+      </w:r>
+      <w:r>
+        <w:rPr>
+          <w:lang w:val="en-GB"/>
+        </w:rPr>
+        <w:t xml:space="preserve"> </w:t>
+      </w:r>
+      <w:r>
+        <w:rPr>
+          <w:lang w:val="en-GB"/>
+        </w:rPr>
+        <w:t>deli uporabniškega vmesnika:</w:t>
+      </w:r>
+    </w:p>
+    <w:p>
+      <w:pPr>
+        <w:pStyle w:val="Poudarjeno"/>
+      </w:pPr>
+      <w:r>
+        <w:t xml:space="preserve">Prikaz </w:t>
+      </w:r>
+      <w:r>
+        <w:t>trenutnega rezultata</w:t>
+      </w:r>
+    </w:p>
+    <w:p>
+      <w:pPr>
+        <w:rPr>
+          <w:lang w:val="en-GB"/>
+        </w:rPr>
+      </w:pPr>
+      <w:r>
+        <w:rPr>
+          <w:lang w:val="en-GB"/>
+        </w:rPr>
+        <w:t>Na sred</w:t>
+      </w:r>
+      <w:r>
+        <w:rPr>
+          <w:lang w:val="en-GB"/>
+        </w:rPr>
+        <w:t xml:space="preserve">ini zgornjega roba </w:t>
+      </w:r>
+      <w:r>
+        <w:rPr>
+          <w:lang w:val="en-GB"/>
+        </w:rPr>
+        <w:t xml:space="preserve">okna je prikazan </w:t>
+      </w:r>
+      <w:r>
+        <w:rPr>
+          <w:lang w:val="en-GB"/>
+        </w:rPr>
+        <w:t>trapez</w:t>
+      </w:r>
+      <w:r>
+        <w:rPr>
+          <w:lang w:val="en-GB"/>
+        </w:rPr>
+        <w:t xml:space="preserve">, v katerem </w:t>
+      </w:r>
+      <w:r>
+        <w:rPr>
+          <w:lang w:val="en-GB"/>
+        </w:rPr>
+        <w:t xml:space="preserve">je </w:t>
+      </w:r>
+      <w:r>
+        <w:rPr>
+          <w:lang w:val="en-GB"/>
+        </w:rPr>
+        <w:t>prikazan</w:t>
+      </w:r>
+      <w:r>
+        <w:rPr>
+          <w:lang w:val="en-GB"/>
+        </w:rPr>
+        <w:t xml:space="preserve"> trenutni rezultat </w:t>
+      </w:r>
+      <w:r>
+        <w:rPr>
+          <w:lang w:val="en-GB"/>
+        </w:rPr>
+        <w:t>igre.</w:t>
+      </w:r>
+      <w:r>
+        <w:rPr>
+          <w:lang w:val="en-GB"/>
+        </w:rPr>
+        <w:t xml:space="preserve"> </w:t>
+      </w:r>
+      <w:r>
+        <w:rPr>
+          <w:lang w:val="en-GB"/>
+        </w:rPr>
+        <w:t>Točke modre ekipe so prikazane v modri, točke rdeče ekip</w:t>
+      </w:r>
+      <w:r>
+        <w:rPr>
+          <w:lang w:val="en-GB"/>
+        </w:rPr>
+        <w:t>e</w:t>
+      </w:r>
+      <w:r>
+        <w:rPr>
+          <w:lang w:val="en-GB"/>
+        </w:rPr>
+        <w:t xml:space="preserve"> pa v rdeči. </w:t>
+      </w:r>
+    </w:p>
+    <w:p>
+      <w:pPr>
+        <w:rPr>
+          <w:lang w:val="en-GB"/>
+        </w:rPr>
+      </w:pPr>
+      <w:r>
+        <w:rPr>
+          <w:lang w:val="en-GB"/>
+        </w:rPr>
+        <w:t>[slika]</w:t>
+      </w:r>
+    </w:p>
+    <w:p>
+      <w:pPr>
+        <w:rPr>
+          <w:lang w:val="en-GB"/>
+        </w:rPr>
+      </w:pPr>
+    </w:p>
+    <w:p>
+      <w:pPr>
+        <w:pStyle w:val="Poudarjeno"/>
+      </w:pPr>
+      <w:r>
+        <w:t>Statusna</w:t>
+      </w:r>
+      <w:r>
+        <w:t xml:space="preserve"> vrstica življenjskih točk</w:t>
+      </w:r>
+    </w:p>
+    <w:p>
+      <w:pPr>
+        <w:rPr>
+          <w:lang w:val="en-GB"/>
+        </w:rPr>
+      </w:pPr>
+      <w:r>
+        <w:rPr>
+          <w:lang w:val="en-GB"/>
+        </w:rPr>
+        <w:t>Pogosteje znan</w:t>
+      </w:r>
+      <w:r>
+        <w:rPr>
+          <w:lang w:val="en-GB"/>
+        </w:rPr>
+        <w:t>a</w:t>
+      </w:r>
+      <w:r>
+        <w:rPr>
+          <w:lang w:val="en-GB"/>
+        </w:rPr>
+        <w:t xml:space="preserve"> kot “health</w:t>
+      </w:r>
+      <w:r>
+        <w:rPr>
+          <w:lang w:val="en-GB"/>
+        </w:rPr>
+        <w:t xml:space="preserve"> </w:t>
+      </w:r>
+      <w:r>
+        <w:rPr>
+          <w:lang w:val="en-GB"/>
+        </w:rPr>
+        <w:t>bar”.</w:t>
+      </w:r>
+      <w:r>
+        <w:rPr>
+          <w:lang w:val="en-GB"/>
+        </w:rPr>
+        <w:t xml:space="preserve"> Nad spodnjim robom okna je prikazana </w:t>
+      </w:r>
+      <w:r>
+        <w:rPr>
+          <w:lang w:val="en-GB"/>
+        </w:rPr>
+        <w:t xml:space="preserve">vrstica, </w:t>
+      </w:r>
+      <w:r>
+        <w:rPr>
+          <w:lang w:val="en-GB"/>
+        </w:rPr>
+        <w:t>ki</w:t>
+      </w:r>
+      <w:r>
+        <w:rPr>
+          <w:lang w:val="en-GB"/>
+        </w:rPr>
+        <w:t xml:space="preserve"> ponazarja</w:t>
+      </w:r>
+      <w:r>
+        <w:rPr>
+          <w:lang w:val="en-GB"/>
+        </w:rPr>
+        <w:t xml:space="preserve"> st</w:t>
+      </w:r>
+      <w:r>
+        <w:rPr>
+          <w:lang w:val="en-GB"/>
+        </w:rPr>
+        <w:t>an</w:t>
+      </w:r>
+      <w:r>
+        <w:rPr>
+          <w:lang w:val="en-GB"/>
+        </w:rPr>
+        <w:t>je</w:t>
+      </w:r>
+      <w:r>
+        <w:rPr>
+          <w:lang w:val="en-GB"/>
+        </w:rPr>
+        <w:t xml:space="preserve"> igralčeve</w:t>
+      </w:r>
+      <w:r>
+        <w:rPr>
+          <w:lang w:val="en-GB"/>
+        </w:rPr>
+        <w:t xml:space="preserve"> </w:t>
+      </w:r>
+      <w:r>
+        <w:rPr>
+          <w:lang w:val="en-GB"/>
+        </w:rPr>
+        <w:t>telesne drže</w:t>
+      </w:r>
+      <w:r>
+        <w:rPr>
+          <w:lang w:val="en-GB"/>
+        </w:rPr>
+        <w:t xml:space="preserve">. </w:t>
+      </w:r>
+    </w:p>
+    <w:p>
+      <w:pPr>
+        <w:rPr>
+          <w:lang w:val="en-GB"/>
+        </w:rPr>
+      </w:pPr>
+      <w:r>
+        <w:rPr>
+          <w:lang w:val="en-GB"/>
+        </w:rPr>
+        <w:lastRenderedPageBreak/>
+        <w:t xml:space="preserve">Ko je </w:t>
+      </w:r>
+      <w:r>
+        <w:rPr>
+          <w:lang w:val="en-GB"/>
+        </w:rPr>
+        <w:t xml:space="preserve">ta </w:t>
+      </w:r>
+      <w:r>
+        <w:rPr>
+          <w:lang w:val="en-GB"/>
+        </w:rPr>
+        <w:t xml:space="preserve">vrednost </w:t>
+      </w:r>
+      <w:r>
+        <w:rPr>
+          <w:lang w:val="en-GB"/>
+        </w:rPr>
+        <w:t xml:space="preserve">višja od </w:t>
+      </w:r>
+      <w:r>
+        <w:rPr>
+          <w:lang w:val="en-GB"/>
+        </w:rPr>
+        <w:t xml:space="preserve">50%, </w:t>
+      </w:r>
+      <w:r>
+        <w:rPr>
+          <w:lang w:val="en-GB"/>
+        </w:rPr>
+        <w:t xml:space="preserve">je </w:t>
+      </w:r>
+      <w:r>
+        <w:rPr>
+          <w:lang w:val="en-GB"/>
+        </w:rPr>
+        <w:t xml:space="preserve">vrstica </w:t>
+      </w:r>
+      <w:r>
+        <w:rPr>
+          <w:lang w:val="en-GB"/>
+        </w:rPr>
+        <w:t xml:space="preserve">obarvana </w:t>
+      </w:r>
+      <w:r>
+        <w:rPr>
+          <w:lang w:val="en-GB"/>
+        </w:rPr>
+        <w:t>zelen</w:t>
+      </w:r>
+      <w:r>
+        <w:rPr>
+          <w:lang w:val="en-GB"/>
+        </w:rPr>
+        <w:t>o</w:t>
+      </w:r>
+      <w:r>
+        <w:rPr>
+          <w:lang w:val="en-GB"/>
+        </w:rPr>
+        <w:t>, med</w:t>
+      </w:r>
+      <w:r>
+        <w:rPr>
+          <w:lang w:val="en-GB"/>
+        </w:rPr>
+        <w:t xml:space="preserve"> 25</w:t>
+      </w:r>
+      <w:r>
+        <w:rPr>
+          <w:lang w:val="en-GB"/>
+        </w:rPr>
+        <w:t xml:space="preserve"> </w:t>
+      </w:r>
+      <w:r>
+        <w:rPr>
+          <w:lang w:val="en-GB"/>
+        </w:rPr>
+        <w:t>%</w:t>
+      </w:r>
+      <w:r>
+        <w:rPr>
+          <w:lang w:val="en-GB"/>
+        </w:rPr>
+        <w:t xml:space="preserve"> in 50</w:t>
+      </w:r>
+      <w:r>
+        <w:rPr>
+          <w:lang w:val="en-GB"/>
+        </w:rPr>
+        <w:t xml:space="preserve"> </w:t>
+      </w:r>
+      <w:r>
+        <w:rPr>
+          <w:lang w:val="en-GB"/>
+        </w:rPr>
+        <w:t>%</w:t>
+      </w:r>
+      <w:r>
+        <w:rPr>
+          <w:lang w:val="en-GB"/>
+        </w:rPr>
+        <w:t xml:space="preserve"> oranžn</w:t>
+      </w:r>
+      <w:r>
+        <w:rPr>
+          <w:lang w:val="en-GB"/>
+        </w:rPr>
+        <w:t>o</w:t>
+      </w:r>
+      <w:r>
+        <w:rPr>
+          <w:lang w:val="en-GB"/>
+        </w:rPr>
+        <w:t>,</w:t>
+      </w:r>
+      <w:r>
+        <w:rPr>
+          <w:lang w:val="en-GB"/>
+        </w:rPr>
+        <w:t xml:space="preserve"> pod 25 %</w:t>
+      </w:r>
+      <w:r>
+        <w:rPr>
+          <w:lang w:val="en-GB"/>
+        </w:rPr>
+        <w:t xml:space="preserve"> rdeče. </w:t>
+      </w:r>
+      <w:r>
+        <w:rPr>
+          <w:lang w:val="en-GB"/>
+        </w:rPr>
+        <w:t xml:space="preserve">Dolžina obarvanega dela je sorazmerna z odstotkom </w:t>
+      </w:r>
+      <w:r>
+        <w:rPr>
+          <w:lang w:val="en-GB"/>
+        </w:rPr>
+        <w:t>zdravja.</w:t>
+      </w:r>
+    </w:p>
+    <w:p>
+      <w:pPr>
+        <w:rPr>
+          <w:lang w:val="en-GB"/>
+        </w:rPr>
+      </w:pPr>
+      <w:r>
+        <w:rPr>
+          <w:lang w:val="en-GB"/>
+        </w:rPr>
+        <w:t>[slika]</w:t>
+      </w:r>
+    </w:p>
+    <w:p>
+      <w:pPr>
+        <w:rPr>
+          <w:lang w:val="en-GB"/>
+        </w:rPr>
+      </w:pPr>
+    </w:p>
+    <w:p>
+      <w:pPr>
+        <w:pStyle w:val="Poudarjeno"/>
+      </w:pPr>
+      <w:r>
+        <w:t>Smer zastave</w:t>
+      </w:r>
+    </w:p>
+    <w:p>
+      <w:pPr>
+        <w:rPr>
+          <w:lang w:val="en-GB"/>
+        </w:rPr>
+      </w:pPr>
+      <w:r>
+        <w:rPr>
+          <w:lang w:val="en-GB"/>
+        </w:rPr>
+        <w:t>Vsakič</w:t>
+      </w:r>
+      <w:r>
+        <w:rPr>
+          <w:lang w:val="en-GB"/>
+        </w:rPr>
+        <w:t xml:space="preserve">, </w:t>
+      </w:r>
+      <w:r>
+        <w:rPr>
+          <w:lang w:val="en-GB"/>
+        </w:rPr>
+        <w:t>ko je zastava predaleč, da bi bila vidna na zaslonu</w:t>
+      </w:r>
+      <w:r>
+        <w:rPr>
+          <w:lang w:val="en-GB"/>
+        </w:rPr>
+        <w:t xml:space="preserve">, </w:t>
+      </w:r>
+      <w:r>
+        <w:rPr>
+          <w:lang w:val="en-GB"/>
+        </w:rPr>
+        <w:t xml:space="preserve">se prikaže puščica, </w:t>
+      </w:r>
+      <w:r>
+        <w:rPr>
+          <w:lang w:val="en-GB"/>
+        </w:rPr>
+        <w:t>ki ka</w:t>
+      </w:r>
+      <w:r>
+        <w:rPr>
+          <w:lang w:val="en-GB"/>
+        </w:rPr>
+        <w:t>ž</w:t>
+      </w:r>
+      <w:r>
+        <w:rPr>
+          <w:lang w:val="en-GB"/>
+        </w:rPr>
+        <w:t>e v</w:t>
+      </w:r>
+      <w:r>
+        <w:rPr>
+          <w:lang w:val="en-GB"/>
+        </w:rPr>
+        <w:t xml:space="preserve"> njeno smer</w:t>
+      </w:r>
+      <w:r>
+        <w:rPr>
+          <w:lang w:val="en-GB"/>
+        </w:rPr>
+        <w:t xml:space="preserve">. </w:t>
+      </w:r>
+      <w:r>
+        <w:rPr>
+          <w:lang w:val="en-GB"/>
+        </w:rPr>
+        <w:t xml:space="preserve">Puščica se lahko prikaže v treh </w:t>
+      </w:r>
+      <w:r>
+        <w:rPr>
+          <w:lang w:val="en-GB"/>
+        </w:rPr>
+        <w:t xml:space="preserve">različnih </w:t>
+      </w:r>
+      <w:r>
+        <w:rPr>
+          <w:lang w:val="en-GB"/>
+        </w:rPr>
+        <w:t xml:space="preserve">barvah: </w:t>
+      </w:r>
+    </w:p>
+    <w:p>
+      <w:pPr>
+        <w:pStyle w:val="ListParagraph"/>
+        <w:numPr>
+          <w:ilvl w:val="0"/>
+          <w:numId w:val="1"/>
+        </w:numPr>
+        <w:rPr>
+          <w:lang w:val="en-GB"/>
+        </w:rPr>
+      </w:pPr>
+      <w:r>
+        <w:rPr>
+          <w:b/>
+          <w:bCs/>
+          <w:lang w:val="en-GB"/>
+        </w:rPr>
+        <w:t>Siva</w:t>
+      </w:r>
+      <w:r>
+        <w:rPr>
+          <w:lang w:val="en-GB"/>
+        </w:rPr>
+        <w:t xml:space="preserve">, ko </w:t>
+      </w:r>
+      <w:r>
+        <w:rPr>
+          <w:lang w:val="en-GB"/>
+        </w:rPr>
+        <w:t>je zastava na tleh,</w:t>
+      </w:r>
+    </w:p>
+    <w:p>
+      <w:pPr>
+        <w:pStyle w:val="ListParagraph"/>
+        <w:numPr>
+          <w:ilvl w:val="0"/>
+          <w:numId w:val="1"/>
+        </w:numPr>
+        <w:rPr>
+          <w:lang w:val="en-GB"/>
+        </w:rPr>
+      </w:pPr>
+      <w:r>
+        <w:rPr>
+          <w:b/>
+          <w:bCs/>
+          <w:lang w:val="en-GB"/>
+        </w:rPr>
+        <w:t>modra</w:t>
+      </w:r>
+      <w:r>
+        <w:rPr>
+          <w:lang w:val="en-GB"/>
+        </w:rPr>
+        <w:t xml:space="preserve">, ko zastavo nosi </w:t>
+      </w:r>
+      <w:r>
+        <w:rPr>
+          <w:lang w:val="en-GB"/>
+        </w:rPr>
+        <w:t xml:space="preserve">član </w:t>
+      </w:r>
+      <w:r>
+        <w:rPr>
+          <w:lang w:val="en-GB"/>
+        </w:rPr>
+        <w:t>modre ekipe</w:t>
+      </w:r>
+      <w:r>
+        <w:rPr>
+          <w:lang w:val="en-GB"/>
+        </w:rPr>
+        <w:t>,</w:t>
+      </w:r>
+    </w:p>
+    <w:p>
+      <w:pPr>
+        <w:pStyle w:val="ListParagraph"/>
+        <w:numPr>
+          <w:ilvl w:val="0"/>
+          <w:numId w:val="1"/>
+        </w:numPr>
+        <w:rPr>
+          <w:lang w:val="en-GB"/>
+        </w:rPr>
+      </w:pPr>
+      <w:r>
+        <w:rPr>
+          <w:b/>
+          <w:bCs/>
+          <w:lang w:val="en-GB"/>
+        </w:rPr>
+        <w:t>rdeča</w:t>
+      </w:r>
+      <w:r>
+        <w:rPr>
+          <w:lang w:val="en-GB"/>
+        </w:rPr>
+        <w:t xml:space="preserve">, ko zastavo nosi </w:t>
+      </w:r>
+      <w:r>
+        <w:rPr>
+          <w:lang w:val="en-GB"/>
+        </w:rPr>
+        <w:t xml:space="preserve">član </w:t>
+      </w:r>
+      <w:r>
+        <w:rPr>
+          <w:lang w:val="en-GB"/>
+        </w:rPr>
+        <w:t>rde</w:t>
+      </w:r>
+      <w:r>
+        <w:rPr>
+          <w:lang w:val="en-GB"/>
+        </w:rPr>
+        <w:t>č</w:t>
+      </w:r>
+      <w:r>
+        <w:rPr>
+          <w:lang w:val="en-GB"/>
+        </w:rPr>
+        <w:t xml:space="preserve">e skupine. </w:t>
+      </w:r>
+    </w:p>
+    <w:p>
+      <w:pPr>
+        <w:rPr>
+          <w:lang w:val="en-GB"/>
+        </w:rPr>
+      </w:pPr>
+      <w:r>
+        <w:rPr>
+          <w:lang w:val="en-GB"/>
+        </w:rPr>
+        <w:t>To igral</w:t>
+      </w:r>
+      <w:r>
+        <w:rPr>
+          <w:lang w:val="en-GB"/>
+        </w:rPr>
+        <w:t xml:space="preserve">cem </w:t>
+      </w:r>
+      <w:r>
+        <w:rPr>
+          <w:lang w:val="en-GB"/>
+        </w:rPr>
+        <w:t xml:space="preserve">pomaga pri </w:t>
+      </w:r>
+      <w:r>
+        <w:rPr>
+          <w:lang w:val="en-GB"/>
+        </w:rPr>
+        <w:t>prepoznavanju trenutnega stanja igre</w:t>
+      </w:r>
+      <w:r>
+        <w:rPr>
+          <w:lang w:val="en-GB"/>
+        </w:rPr>
+        <w:t xml:space="preserve"> -</w:t>
+      </w:r>
+      <w:r>
+        <w:rPr>
+          <w:lang w:val="en-GB"/>
+        </w:rPr>
+        <w:t xml:space="preserve"> </w:t>
+      </w:r>
+      <w:r>
+        <w:rPr>
+          <w:lang w:val="en-GB"/>
+        </w:rPr>
+        <w:t>h</w:t>
+      </w:r>
+      <w:r>
+        <w:rPr>
+          <w:lang w:val="en-GB"/>
+        </w:rPr>
+        <w:t xml:space="preserve">itro lahko ugotovijo, </w:t>
+      </w:r>
+      <w:r>
+        <w:rPr>
+          <w:lang w:val="en-GB"/>
+        </w:rPr>
+        <w:t>v katero smer morajo i</w:t>
+      </w:r>
+      <w:r>
+        <w:rPr>
+          <w:lang w:val="en-GB"/>
+        </w:rPr>
+        <w:t>n</w:t>
+      </w:r>
+      <w:r>
+        <w:rPr>
+          <w:lang w:val="en-GB"/>
+        </w:rPr>
+        <w:t xml:space="preserve"> </w:t>
+      </w:r>
+      <w:r>
+        <w:rPr>
+          <w:lang w:val="en-GB"/>
+        </w:rPr>
+        <w:t xml:space="preserve">koga lahko tam pričakujejo. </w:t>
+      </w:r>
+    </w:p>
+    <w:p>
+      <w:pPr>
+        <w:rPr>
+          <w:lang w:val="en-GB"/>
+        </w:rPr>
+      </w:pPr>
+      <w:r>
+        <w:rPr>
+          <w:lang w:val="en-GB"/>
+        </w:rPr>
+        <w:t>[slika vseh variant puščice]</w:t>
+      </w:r>
     </w:p>
     <w:p>
       <w:pPr>
@@ -15406,20 +17541,14 @@
           <w:lang w:val="en-GB"/>
         </w:rPr>
       </w:pPr>
-      <w:bookmarkStart w:id="29" w:name="_Toc195532745"/>
-      <w:r>
-        <w:rPr>
-          <w:lang w:val="en-GB"/>
-        </w:rPr>
-        <w:t>U</w:t>
-      </w:r>
-      <w:r>
-        <w:rPr>
-          <w:lang w:val="en-GB"/>
-        </w:rPr>
-        <w:t>gotovitve</w:t>
-      </w:r>
-      <w:bookmarkEnd w:id="29"/>
+      <w:bookmarkStart w:id="30" w:name="_Toc195650927"/>
+      <w:r>
+        <w:rPr>
+          <w:lang w:val="en-GB"/>
+        </w:rPr>
+        <w:t>Sklep</w:t>
+      </w:r>
+      <w:bookmarkEnd w:id="30"/>
     </w:p>
     <w:p>
       <w:pPr>
@@ -15449,14 +17578,14 @@
           <w:lang w:val="en-GB"/>
         </w:rPr>
       </w:pPr>
-      <w:bookmarkStart w:id="30" w:name="_Toc195532746"/>
+      <w:bookmarkStart w:id="31" w:name="_Toc195650928"/>
       <w:r>
         <w:rPr>
           <w:lang w:val="en-GB"/>
         </w:rPr>
         <w:t>Viri in gradiva</w:t>
       </w:r>
-      <w:bookmarkEnd w:id="30"/>
+      <w:bookmarkEnd w:id="31"/>
     </w:p>
     <w:sectPr>
       <w:footerReference w:type="default" r:id="rId9"/>
@@ -17252,6 +19381,7 @@
   <w:style w:type="character" w:default="1" w:styleId="DefaultParagraphFont">
     <w:name w:val="Default Paragraph Font"/>
     <w:uiPriority w:val="1"/>
+    <w:semiHidden/>
     <w:unhideWhenUsed/>
   </w:style>
   <w:style w:type="table" w:default="1" w:styleId="TableNormal">

</xml_diff>

<commit_message>
final, napaka pri waiting for players
</commit_message>
<xml_diff>
--- a/docs/strokovno_porocilo.docx
+++ b/docs/strokovno_porocilo.docx
@@ -14,7 +14,7 @@
           <w:noProof/>
         </w:rPr>
         <w:drawing>
-          <wp:anchor distT="0" distB="0" distL="114300" distR="114300" simplePos="0" relativeHeight="251658240" behindDoc="0" locked="0" layoutInCell="1" allowOverlap="1" wp14:anchorId="3D116999" wp14:editId="7F8D3CAE">
+          <wp:anchor distT="0" distB="0" distL="114300" distR="114300" simplePos="0" relativeHeight="251658240" behindDoc="0" locked="0" layoutInCell="1" allowOverlap="1" wp14:anchorId="3D116999" wp14:editId="0E567C0F">
             <wp:simplePos x="0" y="0"/>
             <wp:positionH relativeFrom="column">
               <wp:posOffset>0</wp:posOffset>
@@ -4907,17 +4907,7 @@
     <w:p>
       <w:r>
         <w:lastRenderedPageBreak/>
-        <w:t>Podatki so organizirani v drevesni strukturi z elementi (oz. značkami) oblike “</w:t>
-      </w:r>
-      <w:r>
-        <w:rPr>
-          <w:i/>
-          <w:iCs/>
-        </w:rPr>
-        <w:t>&lt;ime&gt;&lt;/ime&gt;”</w:t>
-      </w:r>
-      <w:r>
-        <w:t xml:space="preserve">. Značke lahko vsebujejo atribute za dodatne informacije o posamezni znački, znotraj njih pa lahko tudi gnezdimo ostale značke. Imena značk niso vnaprej določena, pač pa jih avtor dokumenta smiselno poimenuje sam. </w:t>
+        <w:t xml:space="preserve">Podatki so organizirani v drevesni strukturi z elementi (oz. značkami). Značke lahko vsebujejo atribute za dodatne informacije o posamezni znački, znotraj njih pa lahko tudi gnezdimo ostale značke. Imena značk niso vnaprej določena, pač pa jih avtor dokumenta smiselno poimenuje sam. </w:t>
       </w:r>
     </w:p>
     <w:p/>
@@ -16623,7 +16613,7 @@
           <w:lang w:val="en-GB"/>
         </w:rPr>
         <w:drawing>
-          <wp:anchor distT="0" distB="0" distL="114300" distR="114300" simplePos="0" relativeHeight="251664384" behindDoc="0" locked="0" layoutInCell="1" allowOverlap="1" wp14:anchorId="7DFF5CE6" wp14:editId="5E084D60">
+          <wp:anchor distT="0" distB="0" distL="114300" distR="114300" simplePos="0" relativeHeight="251664384" behindDoc="0" locked="0" layoutInCell="1" allowOverlap="1" wp14:anchorId="7DFF5CE6" wp14:editId="0A3AD6FE">
             <wp:simplePos x="0" y="0"/>
             <wp:positionH relativeFrom="margin">
               <wp:align>center</wp:align>
@@ -16740,6 +16730,78 @@
           <w:lang w:val="en-GB"/>
         </w:rPr>
       </w:pPr>
+      <w:r>
+        <w:rPr>
+          <w:lang w:val="en-GB"/>
+        </w:rPr>
+        <w:t xml:space="preserve">Pri odjemalcu </w:t>
+      </w:r>
+      <w:r>
+        <w:rPr>
+          <w:lang w:val="en-GB"/>
+        </w:rPr>
+        <w:t xml:space="preserve">lahko požarni zid </w:t>
+      </w:r>
+      <w:r>
+        <w:rPr>
+          <w:lang w:val="en-GB"/>
+        </w:rPr>
+        <w:t xml:space="preserve">blokira </w:t>
+      </w:r>
+      <w:r>
+        <w:rPr>
+          <w:lang w:val="en-GB"/>
+        </w:rPr>
+        <w:t xml:space="preserve">UDP </w:t>
+      </w:r>
+      <w:r>
+        <w:rPr>
+          <w:lang w:val="en-GB"/>
+        </w:rPr>
+        <w:t xml:space="preserve">promet, </w:t>
+      </w:r>
+      <w:r>
+        <w:rPr>
+          <w:lang w:val="en-GB"/>
+        </w:rPr>
+        <w:t xml:space="preserve">ki </w:t>
+      </w:r>
+      <w:r>
+        <w:rPr>
+          <w:lang w:val="en-GB"/>
+        </w:rPr>
+        <w:t xml:space="preserve">prihaja s strežnika, </w:t>
+      </w:r>
+      <w:r>
+        <w:rPr>
+          <w:lang w:val="en-GB"/>
+        </w:rPr>
+        <w:t>zato je</w:t>
+      </w:r>
+      <w:r>
+        <w:rPr>
+          <w:lang w:val="en-GB"/>
+        </w:rPr>
+        <w:t xml:space="preserve"> </w:t>
+      </w:r>
+      <w:r>
+        <w:rPr>
+          <w:lang w:val="en-GB"/>
+        </w:rPr>
+        <w:t xml:space="preserve">včasih potrebno </w:t>
+      </w:r>
+      <w:r>
+        <w:rPr>
+          <w:lang w:val="en-GB"/>
+        </w:rPr>
+        <w:t>programu dodeliti ustrezne pravice v nastavitvah požarnega zidu</w:t>
+      </w:r>
+      <w:r>
+        <w:rPr>
+          <w:lang w:val="en-GB"/>
+        </w:rPr>
+        <w:t xml:space="preserve">. </w:t>
+      </w:r>
     </w:p>
     <w:p>
       <w:pPr>
@@ -18143,6 +18205,7 @@
           <w:szCs w:val="20"/>
           <w:highlight w:val="white"/>
         </w:rPr>
+        <w:lastRenderedPageBreak/>
         <w:t xml:space="preserve">    </w:t>
       </w:r>
       <w:r>
@@ -18394,7 +18457,6 @@
           <w:szCs w:val="20"/>
           <w:highlight w:val="white"/>
         </w:rPr>
-        <w:lastRenderedPageBreak/>
         <w:t xml:space="preserve">    </w:t>
       </w:r>
       <w:r>
@@ -21113,7 +21175,6 @@
           <w:szCs w:val="20"/>
           <w:highlight w:val="white"/>
         </w:rPr>
-        <w:lastRenderedPageBreak/>
         <w:t xml:space="preserve">        </w:t>
       </w:r>
       <w:r>
@@ -23507,6 +23568,7 @@
           <w:szCs w:val="20"/>
           <w:highlight w:val="white"/>
         </w:rPr>
+        <w:lastRenderedPageBreak/>
         <w:t xml:space="preserve">    </w:t>
       </w:r>
       <w:r>

</xml_diff>